<commit_message>
Forecast Errors & Concept Text Analytics
</commit_message>
<xml_diff>
--- a/Integrated CA2 Report.docx
+++ b/Integrated CA2 Report.docx
@@ -78,7 +78,7 @@
             </w:rPr>
             <w:fldChar w:fldCharType="separate"/>
           </w:r>
-          <w:hyperlink w:anchor="_Toc151033578" w:history="1">
+          <w:hyperlink w:anchor="_Toc151124975" w:history="1">
             <w:r>
               <w:rPr>
                 <w:rStyle w:val="Hyperlink"/>
@@ -105,7 +105,7 @@
                 <w:noProof/>
                 <w:webHidden/>
               </w:rPr>
-              <w:instrText xml:space="preserve"> PAGEREF _Toc151033578 \h </w:instrText>
+              <w:instrText xml:space="preserve"> PAGEREF _Toc151124975 \h </w:instrText>
             </w:r>
             <w:r>
               <w:rPr>
@@ -148,7 +148,7 @@
               <w:lang w:eastAsia="en-IE"/>
             </w:rPr>
           </w:pPr>
-          <w:hyperlink w:anchor="_Toc151033579" w:history="1">
+          <w:hyperlink w:anchor="_Toc151124976" w:history="1">
             <w:r>
               <w:rPr>
                 <w:rStyle w:val="Hyperlink"/>
@@ -175,7 +175,7 @@
                 <w:noProof/>
                 <w:webHidden/>
               </w:rPr>
-              <w:instrText xml:space="preserve"> PAGEREF _Toc151033579 \h </w:instrText>
+              <w:instrText xml:space="preserve"> PAGEREF _Toc151124976 \h </w:instrText>
             </w:r>
             <w:r>
               <w:rPr>
@@ -218,7 +218,7 @@
               <w:lang w:eastAsia="en-IE"/>
             </w:rPr>
           </w:pPr>
-          <w:hyperlink w:anchor="_Toc151033580" w:history="1">
+          <w:hyperlink w:anchor="_Toc151124977" w:history="1">
             <w:r>
               <w:rPr>
                 <w:rStyle w:val="Hyperlink"/>
@@ -245,7 +245,7 @@
                 <w:noProof/>
                 <w:webHidden/>
               </w:rPr>
-              <w:instrText xml:space="preserve"> PAGEREF _Toc151033580 \h </w:instrText>
+              <w:instrText xml:space="preserve"> PAGEREF _Toc151124977 \h </w:instrText>
             </w:r>
             <w:r>
               <w:rPr>
@@ -288,7 +288,7 @@
               <w:lang w:eastAsia="en-IE"/>
             </w:rPr>
           </w:pPr>
-          <w:hyperlink w:anchor="_Toc151033581" w:history="1">
+          <w:hyperlink w:anchor="_Toc151124978" w:history="1">
             <w:r>
               <w:rPr>
                 <w:rStyle w:val="Hyperlink"/>
@@ -315,7 +315,77 @@
                 <w:noProof/>
                 <w:webHidden/>
               </w:rPr>
-              <w:instrText xml:space="preserve"> PAGEREF _Toc151033581 \h </w:instrText>
+              <w:instrText xml:space="preserve"> PAGEREF _Toc151124978 \h </w:instrText>
+            </w:r>
+            <w:r>
+              <w:rPr>
+                <w:noProof/>
+                <w:webHidden/>
+              </w:rPr>
+            </w:r>
+            <w:r>
+              <w:rPr>
+                <w:noProof/>
+                <w:webHidden/>
+              </w:rPr>
+              <w:fldChar w:fldCharType="separate"/>
+            </w:r>
+            <w:r>
+              <w:rPr>
+                <w:noProof/>
+                <w:webHidden/>
+              </w:rPr>
+              <w:t>2</w:t>
+            </w:r>
+            <w:r>
+              <w:rPr>
+                <w:noProof/>
+                <w:webHidden/>
+              </w:rPr>
+              <w:fldChar w:fldCharType="end"/>
+            </w:r>
+          </w:hyperlink>
+        </w:p>
+        <w:p>
+          <w:pPr>
+            <w:pStyle w:val="TOC2"/>
+            <w:tabs>
+              <w:tab w:val="right" w:leader="dot" w:pos="9016"/>
+            </w:tabs>
+            <w:rPr>
+              <w:rFonts w:eastAsiaTheme="minorEastAsia"/>
+              <w:noProof/>
+              <w:lang w:eastAsia="en-IE"/>
+            </w:rPr>
+          </w:pPr>
+          <w:hyperlink w:anchor="_Toc151124979" w:history="1">
+            <w:r>
+              <w:rPr>
+                <w:rStyle w:val="Hyperlink"/>
+                <w:noProof/>
+              </w:rPr>
+              <w:t>The Augmented Dickey-Fuller test in time series</w:t>
+            </w:r>
+            <w:r>
+              <w:rPr>
+                <w:noProof/>
+                <w:webHidden/>
+              </w:rPr>
+              <w:tab/>
+            </w:r>
+            <w:r>
+              <w:rPr>
+                <w:noProof/>
+                <w:webHidden/>
+              </w:rPr>
+              <w:fldChar w:fldCharType="begin"/>
+            </w:r>
+            <w:r>
+              <w:rPr>
+                <w:noProof/>
+                <w:webHidden/>
+              </w:rPr>
+              <w:instrText xml:space="preserve"> PAGEREF _Toc151124979 \h </w:instrText>
             </w:r>
             <w:r>
               <w:rPr>
@@ -358,13 +428,13 @@
               <w:lang w:eastAsia="en-IE"/>
             </w:rPr>
           </w:pPr>
-          <w:hyperlink w:anchor="_Toc151033582" w:history="1">
+          <w:hyperlink w:anchor="_Toc151124980" w:history="1">
             <w:r>
               <w:rPr>
                 <w:rStyle w:val="Hyperlink"/>
                 <w:noProof/>
               </w:rPr>
-              <w:t>References</w:t>
+              <w:t>Box-Jenkins Models</w:t>
             </w:r>
             <w:r>
               <w:rPr>
@@ -385,7 +455,7 @@
                 <w:noProof/>
                 <w:webHidden/>
               </w:rPr>
-              <w:instrText xml:space="preserve"> PAGEREF _Toc151033582 \h </w:instrText>
+              <w:instrText xml:space="preserve"> PAGEREF _Toc151124980 \h </w:instrText>
             </w:r>
             <w:r>
               <w:rPr>
@@ -405,7 +475,7 @@
                 <w:noProof/>
                 <w:webHidden/>
               </w:rPr>
-              <w:t>4</w:t>
+              <w:t>2</w:t>
             </w:r>
             <w:r>
               <w:rPr>
@@ -428,13 +498,13 @@
               <w:lang w:eastAsia="en-IE"/>
             </w:rPr>
           </w:pPr>
-          <w:hyperlink w:anchor="_Toc151033583" w:history="1">
+          <w:hyperlink w:anchor="_Toc151124981" w:history="1">
             <w:r>
               <w:rPr>
                 <w:rStyle w:val="Hyperlink"/>
                 <w:noProof/>
               </w:rPr>
-              <w:t>Machine Learning for Business</w:t>
+              <w:t>Weekly ADR Plot</w:t>
             </w:r>
             <w:r>
               <w:rPr>
@@ -455,7 +525,7 @@
                 <w:noProof/>
                 <w:webHidden/>
               </w:rPr>
-              <w:instrText xml:space="preserve"> PAGEREF _Toc151033583 \h </w:instrText>
+              <w:instrText xml:space="preserve"> PAGEREF _Toc151124981 \h </w:instrText>
             </w:r>
             <w:r>
               <w:rPr>
@@ -475,7 +545,7 @@
                 <w:noProof/>
                 <w:webHidden/>
               </w:rPr>
-              <w:t>4</w:t>
+              <w:t>3</w:t>
             </w:r>
             <w:r>
               <w:rPr>
@@ -498,12 +568,642 @@
               <w:lang w:eastAsia="en-IE"/>
             </w:rPr>
           </w:pPr>
-          <w:hyperlink w:anchor="_Toc151033584" w:history="1">
+          <w:hyperlink w:anchor="_Toc151124982" w:history="1">
             <w:r>
               <w:rPr>
                 <w:rStyle w:val="Hyperlink"/>
                 <w:noProof/>
               </w:rPr>
+              <w:t>Stationarity of the series</w:t>
+            </w:r>
+            <w:r>
+              <w:rPr>
+                <w:noProof/>
+                <w:webHidden/>
+              </w:rPr>
+              <w:tab/>
+            </w:r>
+            <w:r>
+              <w:rPr>
+                <w:noProof/>
+                <w:webHidden/>
+              </w:rPr>
+              <w:fldChar w:fldCharType="begin"/>
+            </w:r>
+            <w:r>
+              <w:rPr>
+                <w:noProof/>
+                <w:webHidden/>
+              </w:rPr>
+              <w:instrText xml:space="preserve"> PAGEREF _Toc151124982 \h </w:instrText>
+            </w:r>
+            <w:r>
+              <w:rPr>
+                <w:noProof/>
+                <w:webHidden/>
+              </w:rPr>
+            </w:r>
+            <w:r>
+              <w:rPr>
+                <w:noProof/>
+                <w:webHidden/>
+              </w:rPr>
+              <w:fldChar w:fldCharType="separate"/>
+            </w:r>
+            <w:r>
+              <w:rPr>
+                <w:noProof/>
+                <w:webHidden/>
+              </w:rPr>
+              <w:t>3</w:t>
+            </w:r>
+            <w:r>
+              <w:rPr>
+                <w:noProof/>
+                <w:webHidden/>
+              </w:rPr>
+              <w:fldChar w:fldCharType="end"/>
+            </w:r>
+          </w:hyperlink>
+        </w:p>
+        <w:p>
+          <w:pPr>
+            <w:pStyle w:val="TOC2"/>
+            <w:tabs>
+              <w:tab w:val="right" w:leader="dot" w:pos="9016"/>
+            </w:tabs>
+            <w:rPr>
+              <w:rFonts w:eastAsiaTheme="minorEastAsia"/>
+              <w:noProof/>
+              <w:lang w:eastAsia="en-IE"/>
+            </w:rPr>
+          </w:pPr>
+          <w:hyperlink w:anchor="_Toc151124983" w:history="1">
+            <w:r>
+              <w:rPr>
+                <w:rStyle w:val="Hyperlink"/>
+                <w:noProof/>
+              </w:rPr>
+              <w:t>Checking for Stationarity</w:t>
+            </w:r>
+            <w:r>
+              <w:rPr>
+                <w:noProof/>
+                <w:webHidden/>
+              </w:rPr>
+              <w:tab/>
+            </w:r>
+            <w:r>
+              <w:rPr>
+                <w:noProof/>
+                <w:webHidden/>
+              </w:rPr>
+              <w:fldChar w:fldCharType="begin"/>
+            </w:r>
+            <w:r>
+              <w:rPr>
+                <w:noProof/>
+                <w:webHidden/>
+              </w:rPr>
+              <w:instrText xml:space="preserve"> PAGEREF _Toc151124983 \h </w:instrText>
+            </w:r>
+            <w:r>
+              <w:rPr>
+                <w:noProof/>
+                <w:webHidden/>
+              </w:rPr>
+            </w:r>
+            <w:r>
+              <w:rPr>
+                <w:noProof/>
+                <w:webHidden/>
+              </w:rPr>
+              <w:fldChar w:fldCharType="separate"/>
+            </w:r>
+            <w:r>
+              <w:rPr>
+                <w:noProof/>
+                <w:webHidden/>
+              </w:rPr>
+              <w:t>4</w:t>
+            </w:r>
+            <w:r>
+              <w:rPr>
+                <w:noProof/>
+                <w:webHidden/>
+              </w:rPr>
+              <w:fldChar w:fldCharType="end"/>
+            </w:r>
+          </w:hyperlink>
+        </w:p>
+        <w:p>
+          <w:pPr>
+            <w:pStyle w:val="TOC2"/>
+            <w:tabs>
+              <w:tab w:val="right" w:leader="dot" w:pos="9016"/>
+            </w:tabs>
+            <w:rPr>
+              <w:rFonts w:eastAsiaTheme="minorEastAsia"/>
+              <w:noProof/>
+              <w:lang w:eastAsia="en-IE"/>
+            </w:rPr>
+          </w:pPr>
+          <w:hyperlink w:anchor="_Toc151124984" w:history="1">
+            <w:r>
+              <w:rPr>
+                <w:rStyle w:val="Hyperlink"/>
+                <w:noProof/>
+              </w:rPr>
+              <w:t>Time Series Plot of the Data</w:t>
+            </w:r>
+            <w:r>
+              <w:rPr>
+                <w:noProof/>
+                <w:webHidden/>
+              </w:rPr>
+              <w:tab/>
+            </w:r>
+            <w:r>
+              <w:rPr>
+                <w:noProof/>
+                <w:webHidden/>
+              </w:rPr>
+              <w:fldChar w:fldCharType="begin"/>
+            </w:r>
+            <w:r>
+              <w:rPr>
+                <w:noProof/>
+                <w:webHidden/>
+              </w:rPr>
+              <w:instrText xml:space="preserve"> PAGEREF _Toc151124984 \h </w:instrText>
+            </w:r>
+            <w:r>
+              <w:rPr>
+                <w:noProof/>
+                <w:webHidden/>
+              </w:rPr>
+            </w:r>
+            <w:r>
+              <w:rPr>
+                <w:noProof/>
+                <w:webHidden/>
+              </w:rPr>
+              <w:fldChar w:fldCharType="separate"/>
+            </w:r>
+            <w:r>
+              <w:rPr>
+                <w:noProof/>
+                <w:webHidden/>
+              </w:rPr>
+              <w:t>4</w:t>
+            </w:r>
+            <w:r>
+              <w:rPr>
+                <w:noProof/>
+                <w:webHidden/>
+              </w:rPr>
+              <w:fldChar w:fldCharType="end"/>
+            </w:r>
+          </w:hyperlink>
+        </w:p>
+        <w:p>
+          <w:pPr>
+            <w:pStyle w:val="TOC2"/>
+            <w:tabs>
+              <w:tab w:val="right" w:leader="dot" w:pos="9016"/>
+            </w:tabs>
+            <w:rPr>
+              <w:rFonts w:eastAsiaTheme="minorEastAsia"/>
+              <w:noProof/>
+              <w:lang w:eastAsia="en-IE"/>
+            </w:rPr>
+          </w:pPr>
+          <w:hyperlink w:anchor="_Toc151124985" w:history="1">
+            <w:r>
+              <w:rPr>
+                <w:rStyle w:val="Hyperlink"/>
+                <w:noProof/>
+              </w:rPr>
+              <w:t>Series Autocorrelation and Partial Autocorrelation Plots</w:t>
+            </w:r>
+            <w:r>
+              <w:rPr>
+                <w:noProof/>
+                <w:webHidden/>
+              </w:rPr>
+              <w:tab/>
+            </w:r>
+            <w:r>
+              <w:rPr>
+                <w:noProof/>
+                <w:webHidden/>
+              </w:rPr>
+              <w:fldChar w:fldCharType="begin"/>
+            </w:r>
+            <w:r>
+              <w:rPr>
+                <w:noProof/>
+                <w:webHidden/>
+              </w:rPr>
+              <w:instrText xml:space="preserve"> PAGEREF _Toc151124985 \h </w:instrText>
+            </w:r>
+            <w:r>
+              <w:rPr>
+                <w:noProof/>
+                <w:webHidden/>
+              </w:rPr>
+            </w:r>
+            <w:r>
+              <w:rPr>
+                <w:noProof/>
+                <w:webHidden/>
+              </w:rPr>
+              <w:fldChar w:fldCharType="separate"/>
+            </w:r>
+            <w:r>
+              <w:rPr>
+                <w:noProof/>
+                <w:webHidden/>
+              </w:rPr>
+              <w:t>5</w:t>
+            </w:r>
+            <w:r>
+              <w:rPr>
+                <w:noProof/>
+                <w:webHidden/>
+              </w:rPr>
+              <w:fldChar w:fldCharType="end"/>
+            </w:r>
+          </w:hyperlink>
+        </w:p>
+        <w:p>
+          <w:pPr>
+            <w:pStyle w:val="TOC1"/>
+            <w:tabs>
+              <w:tab w:val="right" w:leader="dot" w:pos="9016"/>
+            </w:tabs>
+            <w:rPr>
+              <w:rFonts w:eastAsiaTheme="minorEastAsia"/>
+              <w:noProof/>
+              <w:lang w:eastAsia="en-IE"/>
+            </w:rPr>
+          </w:pPr>
+          <w:hyperlink w:anchor="_Toc151124986" w:history="1">
+            <w:r>
+              <w:rPr>
+                <w:rStyle w:val="Hyperlink"/>
+                <w:noProof/>
+              </w:rPr>
+              <w:t>One-step-ahead forecasts of the last 10 observations</w:t>
+            </w:r>
+            <w:r>
+              <w:rPr>
+                <w:noProof/>
+                <w:webHidden/>
+              </w:rPr>
+              <w:tab/>
+            </w:r>
+            <w:r>
+              <w:rPr>
+                <w:noProof/>
+                <w:webHidden/>
+              </w:rPr>
+              <w:fldChar w:fldCharType="begin"/>
+            </w:r>
+            <w:r>
+              <w:rPr>
+                <w:noProof/>
+                <w:webHidden/>
+              </w:rPr>
+              <w:instrText xml:space="preserve"> PAGEREF _Toc151124986 \h </w:instrText>
+            </w:r>
+            <w:r>
+              <w:rPr>
+                <w:noProof/>
+                <w:webHidden/>
+              </w:rPr>
+            </w:r>
+            <w:r>
+              <w:rPr>
+                <w:noProof/>
+                <w:webHidden/>
+              </w:rPr>
+              <w:fldChar w:fldCharType="separate"/>
+            </w:r>
+            <w:r>
+              <w:rPr>
+                <w:noProof/>
+                <w:webHidden/>
+              </w:rPr>
+              <w:t>6</w:t>
+            </w:r>
+            <w:r>
+              <w:rPr>
+                <w:noProof/>
+                <w:webHidden/>
+              </w:rPr>
+              <w:fldChar w:fldCharType="end"/>
+            </w:r>
+          </w:hyperlink>
+        </w:p>
+        <w:p>
+          <w:pPr>
+            <w:pStyle w:val="TOC2"/>
+            <w:tabs>
+              <w:tab w:val="right" w:leader="dot" w:pos="9016"/>
+            </w:tabs>
+            <w:rPr>
+              <w:rFonts w:eastAsiaTheme="minorEastAsia"/>
+              <w:noProof/>
+              <w:lang w:eastAsia="en-IE"/>
+            </w:rPr>
+          </w:pPr>
+          <w:hyperlink w:anchor="_Toc151124987" w:history="1">
+            <w:r>
+              <w:rPr>
+                <w:rStyle w:val="Hyperlink"/>
+                <w:noProof/>
+              </w:rPr>
+              <w:t>Forecast Errors</w:t>
+            </w:r>
+            <w:r>
+              <w:rPr>
+                <w:noProof/>
+                <w:webHidden/>
+              </w:rPr>
+              <w:tab/>
+            </w:r>
+            <w:r>
+              <w:rPr>
+                <w:noProof/>
+                <w:webHidden/>
+              </w:rPr>
+              <w:fldChar w:fldCharType="begin"/>
+            </w:r>
+            <w:r>
+              <w:rPr>
+                <w:noProof/>
+                <w:webHidden/>
+              </w:rPr>
+              <w:instrText xml:space="preserve"> PAGEREF _Toc151124987 \h </w:instrText>
+            </w:r>
+            <w:r>
+              <w:rPr>
+                <w:noProof/>
+                <w:webHidden/>
+              </w:rPr>
+            </w:r>
+            <w:r>
+              <w:rPr>
+                <w:noProof/>
+                <w:webHidden/>
+              </w:rPr>
+              <w:fldChar w:fldCharType="separate"/>
+            </w:r>
+            <w:r>
+              <w:rPr>
+                <w:noProof/>
+                <w:webHidden/>
+              </w:rPr>
+              <w:t>6</w:t>
+            </w:r>
+            <w:r>
+              <w:rPr>
+                <w:noProof/>
+                <w:webHidden/>
+              </w:rPr>
+              <w:fldChar w:fldCharType="end"/>
+            </w:r>
+          </w:hyperlink>
+        </w:p>
+        <w:p>
+          <w:pPr>
+            <w:pStyle w:val="TOC1"/>
+            <w:tabs>
+              <w:tab w:val="right" w:leader="dot" w:pos="9016"/>
+            </w:tabs>
+            <w:rPr>
+              <w:rFonts w:eastAsiaTheme="minorEastAsia"/>
+              <w:noProof/>
+              <w:lang w:eastAsia="en-IE"/>
+            </w:rPr>
+          </w:pPr>
+          <w:hyperlink w:anchor="_Toc151124988" w:history="1">
+            <w:r>
+              <w:rPr>
+                <w:rStyle w:val="Hyperlink"/>
+                <w:noProof/>
+              </w:rPr>
+              <w:t>Concept and application of Text Analytics</w:t>
+            </w:r>
+            <w:r>
+              <w:rPr>
+                <w:noProof/>
+                <w:webHidden/>
+              </w:rPr>
+              <w:tab/>
+            </w:r>
+            <w:r>
+              <w:rPr>
+                <w:noProof/>
+                <w:webHidden/>
+              </w:rPr>
+              <w:fldChar w:fldCharType="begin"/>
+            </w:r>
+            <w:r>
+              <w:rPr>
+                <w:noProof/>
+                <w:webHidden/>
+              </w:rPr>
+              <w:instrText xml:space="preserve"> PAGEREF _Toc151124988 \h </w:instrText>
+            </w:r>
+            <w:r>
+              <w:rPr>
+                <w:noProof/>
+                <w:webHidden/>
+              </w:rPr>
+            </w:r>
+            <w:r>
+              <w:rPr>
+                <w:noProof/>
+                <w:webHidden/>
+              </w:rPr>
+              <w:fldChar w:fldCharType="separate"/>
+            </w:r>
+            <w:r>
+              <w:rPr>
+                <w:noProof/>
+                <w:webHidden/>
+              </w:rPr>
+              <w:t>7</w:t>
+            </w:r>
+            <w:r>
+              <w:rPr>
+                <w:noProof/>
+                <w:webHidden/>
+              </w:rPr>
+              <w:fldChar w:fldCharType="end"/>
+            </w:r>
+          </w:hyperlink>
+        </w:p>
+        <w:p>
+          <w:pPr>
+            <w:pStyle w:val="TOC1"/>
+            <w:tabs>
+              <w:tab w:val="right" w:leader="dot" w:pos="9016"/>
+            </w:tabs>
+            <w:rPr>
+              <w:rFonts w:eastAsiaTheme="minorEastAsia"/>
+              <w:noProof/>
+              <w:lang w:eastAsia="en-IE"/>
+            </w:rPr>
+          </w:pPr>
+          <w:hyperlink w:anchor="_Toc151124989" w:history="1">
+            <w:r>
+              <w:rPr>
+                <w:rStyle w:val="Hyperlink"/>
+                <w:noProof/>
+              </w:rPr>
+              <w:t>References</w:t>
+            </w:r>
+            <w:r>
+              <w:rPr>
+                <w:noProof/>
+                <w:webHidden/>
+              </w:rPr>
+              <w:tab/>
+            </w:r>
+            <w:r>
+              <w:rPr>
+                <w:noProof/>
+                <w:webHidden/>
+              </w:rPr>
+              <w:fldChar w:fldCharType="begin"/>
+            </w:r>
+            <w:r>
+              <w:rPr>
+                <w:noProof/>
+                <w:webHidden/>
+              </w:rPr>
+              <w:instrText xml:space="preserve"> PAGEREF _Toc151124989 \h </w:instrText>
+            </w:r>
+            <w:r>
+              <w:rPr>
+                <w:noProof/>
+                <w:webHidden/>
+              </w:rPr>
+            </w:r>
+            <w:r>
+              <w:rPr>
+                <w:noProof/>
+                <w:webHidden/>
+              </w:rPr>
+              <w:fldChar w:fldCharType="separate"/>
+            </w:r>
+            <w:r>
+              <w:rPr>
+                <w:noProof/>
+                <w:webHidden/>
+              </w:rPr>
+              <w:t>10</w:t>
+            </w:r>
+            <w:r>
+              <w:rPr>
+                <w:noProof/>
+                <w:webHidden/>
+              </w:rPr>
+              <w:fldChar w:fldCharType="end"/>
+            </w:r>
+          </w:hyperlink>
+        </w:p>
+        <w:p>
+          <w:pPr>
+            <w:pStyle w:val="TOC2"/>
+            <w:tabs>
+              <w:tab w:val="right" w:leader="dot" w:pos="9016"/>
+            </w:tabs>
+            <w:rPr>
+              <w:rFonts w:eastAsiaTheme="minorEastAsia"/>
+              <w:noProof/>
+              <w:lang w:eastAsia="en-IE"/>
+            </w:rPr>
+          </w:pPr>
+          <w:hyperlink w:anchor="_Toc151124990" w:history="1">
+            <w:r>
+              <w:rPr>
+                <w:rStyle w:val="Hyperlink"/>
+                <w:noProof/>
+              </w:rPr>
+              <w:t>Machine Learning for Business</w:t>
+            </w:r>
+            <w:r>
+              <w:rPr>
+                <w:noProof/>
+                <w:webHidden/>
+              </w:rPr>
+              <w:tab/>
+            </w:r>
+            <w:r>
+              <w:rPr>
+                <w:noProof/>
+                <w:webHidden/>
+              </w:rPr>
+              <w:fldChar w:fldCharType="begin"/>
+            </w:r>
+            <w:r>
+              <w:rPr>
+                <w:noProof/>
+                <w:webHidden/>
+              </w:rPr>
+              <w:instrText xml:space="preserve"> PAGEREF _Toc151124990 \h </w:instrText>
+            </w:r>
+            <w:r>
+              <w:rPr>
+                <w:noProof/>
+                <w:webHidden/>
+              </w:rPr>
+            </w:r>
+            <w:r>
+              <w:rPr>
+                <w:noProof/>
+                <w:webHidden/>
+              </w:rPr>
+              <w:fldChar w:fldCharType="separate"/>
+            </w:r>
+            <w:r>
+              <w:rPr>
+                <w:noProof/>
+                <w:webHidden/>
+              </w:rPr>
+              <w:t>10</w:t>
+            </w:r>
+            <w:r>
+              <w:rPr>
+                <w:noProof/>
+                <w:webHidden/>
+              </w:rPr>
+              <w:fldChar w:fldCharType="end"/>
+            </w:r>
+          </w:hyperlink>
+        </w:p>
+        <w:p>
+          <w:pPr>
+            <w:pStyle w:val="TOC2"/>
+            <w:tabs>
+              <w:tab w:val="right" w:leader="dot" w:pos="9016"/>
+            </w:tabs>
+            <w:rPr>
+              <w:rFonts w:eastAsiaTheme="minorEastAsia"/>
+              <w:noProof/>
+              <w:lang w:eastAsia="en-IE"/>
+            </w:rPr>
+          </w:pPr>
+          <w:hyperlink w:anchor="_Toc151124991" w:history="1">
+            <w:r>
+              <w:rPr>
+                <w:rStyle w:val="Hyperlink"/>
+                <w:noProof/>
+              </w:rPr>
               <w:t>Data Visualisation Techniques</w:t>
             </w:r>
             <w:r>
@@ -525,7 +1225,7 @@
                 <w:noProof/>
                 <w:webHidden/>
               </w:rPr>
-              <w:instrText xml:space="preserve"> PAGEREF _Toc151033584 \h </w:instrText>
+              <w:instrText xml:space="preserve"> PAGEREF _Toc151124991 \h </w:instrText>
             </w:r>
             <w:r>
               <w:rPr>
@@ -545,7 +1245,7 @@
                 <w:noProof/>
                 <w:webHidden/>
               </w:rPr>
-              <w:t>5</w:t>
+              <w:t>11</w:t>
             </w:r>
             <w:r>
               <w:rPr>
@@ -603,7 +1303,7 @@
       <w:pPr>
         <w:pStyle w:val="Heading1"/>
       </w:pPr>
-      <w:bookmarkStart w:id="3" w:name="_Toc151033578"/>
+      <w:bookmarkStart w:id="3" w:name="_Toc151124975"/>
       <w:bookmarkEnd w:id="0"/>
       <w:bookmarkEnd w:id="2"/>
       <w:r>
@@ -1098,7 +1798,7 @@
       </w:pPr>
       <w:bookmarkStart w:id="4" w:name="_Toc133863986"/>
       <w:bookmarkStart w:id="5" w:name="_Toc150678929"/>
-      <w:bookmarkStart w:id="6" w:name="_Toc151033579"/>
+      <w:bookmarkStart w:id="6" w:name="_Toc151124976"/>
       <w:r>
         <w:t>Dataset</w:t>
       </w:r>
@@ -2267,7 +2967,7 @@
         <w:pStyle w:val="Heading1"/>
       </w:pPr>
       <w:bookmarkStart w:id="7" w:name="_Toc151029159"/>
-      <w:bookmarkStart w:id="8" w:name="_Toc151033580"/>
+      <w:bookmarkStart w:id="8" w:name="_Toc151124977"/>
       <w:r>
         <w:lastRenderedPageBreak/>
         <w:t>Machine Learning for Business</w:t>
@@ -2319,7 +3019,7 @@
         <w:pStyle w:val="Heading2"/>
       </w:pPr>
       <w:bookmarkStart w:id="9" w:name="_Toc151029160"/>
-      <w:bookmarkStart w:id="10" w:name="_Toc151033581"/>
+      <w:bookmarkStart w:id="10" w:name="_Toc151124978"/>
       <w:r>
         <w:t>Concept of Time Series Analysis</w:t>
       </w:r>
@@ -2354,10 +3054,12 @@
         <w:pStyle w:val="Heading2"/>
       </w:pPr>
       <w:bookmarkStart w:id="11" w:name="_Toc151029162"/>
+      <w:bookmarkStart w:id="12" w:name="_Toc151124979"/>
       <w:r>
         <w:t>The Augmented Dickey-Fuller test in time series</w:t>
       </w:r>
       <w:bookmarkEnd w:id="11"/>
+      <w:bookmarkEnd w:id="12"/>
     </w:p>
     <w:p>
       <w:pPr>
@@ -2418,23 +3120,7 @@
           <w:sz w:val="20"/>
           <w:szCs w:val="20"/>
         </w:rPr>
-        <w:t xml:space="preserve">. In the context of Time Series Analysis, stationary is important because it makes it </w:t>
-      </w:r>
-      <w:r>
-        <w:rPr>
-          <w:rFonts w:ascii="Helvetica" w:hAnsi="Helvetica" w:cs="Helvetica"/>
-          <w:sz w:val="20"/>
-          <w:szCs w:val="20"/>
-        </w:rPr>
-        <w:t>easier</w:t>
-      </w:r>
-      <w:r>
-        <w:rPr>
-          <w:rFonts w:ascii="Helvetica" w:hAnsi="Helvetica" w:cs="Helvetica"/>
-          <w:sz w:val="20"/>
-          <w:szCs w:val="20"/>
-        </w:rPr>
-        <w:t xml:space="preserve"> to understand and predict future values. In other words, Time Series are stationary if they do not have trend or season effects.</w:t>
+        <w:t>. In the context of Time Series Analysis, stationary is important because it makes it easier to understand and predict future values. In other words, Time Series are stationary if they do not have trend or season effects.</w:t>
       </w:r>
     </w:p>
     <w:p>
@@ -2450,11 +3136,13 @@
       <w:pPr>
         <w:pStyle w:val="Heading1"/>
       </w:pPr>
-      <w:bookmarkStart w:id="12" w:name="_Toc151029163"/>
+      <w:bookmarkStart w:id="13" w:name="_Toc151029163"/>
+      <w:bookmarkStart w:id="14" w:name="_Toc151124980"/>
       <w:r>
         <w:t>Box-Jenkins Models</w:t>
       </w:r>
-      <w:bookmarkEnd w:id="12"/>
+      <w:bookmarkEnd w:id="13"/>
+      <w:bookmarkEnd w:id="14"/>
     </w:p>
     <w:p>
       <w:pPr>
@@ -2491,12 +3179,14 @@
       <w:pPr>
         <w:pStyle w:val="Heading2"/>
       </w:pPr>
-      <w:bookmarkStart w:id="13" w:name="_Toc151029164"/>
+      <w:bookmarkStart w:id="15" w:name="_Toc151029164"/>
+      <w:bookmarkStart w:id="16" w:name="_Toc151124981"/>
       <w:r>
         <w:lastRenderedPageBreak/>
         <w:t>Weekly ADR Plot</w:t>
       </w:r>
-      <w:bookmarkEnd w:id="13"/>
+      <w:bookmarkEnd w:id="15"/>
+      <w:bookmarkEnd w:id="16"/>
     </w:p>
     <w:p>
       <w:pPr>
@@ -2642,11 +3332,13 @@
       <w:pPr>
         <w:pStyle w:val="Heading2"/>
       </w:pPr>
-      <w:bookmarkStart w:id="14" w:name="_Toc151029165"/>
+      <w:bookmarkStart w:id="17" w:name="_Toc151029165"/>
+      <w:bookmarkStart w:id="18" w:name="_Toc151124982"/>
       <w:r>
         <w:t>Stationarity of the series</w:t>
       </w:r>
-      <w:bookmarkEnd w:id="14"/>
+      <w:bookmarkEnd w:id="17"/>
+      <w:bookmarkEnd w:id="18"/>
     </w:p>
     <w:p>
       <w:pPr>
@@ -2913,12 +3605,14 @@
       <w:pPr>
         <w:pStyle w:val="Heading2"/>
       </w:pPr>
-      <w:bookmarkStart w:id="15" w:name="_Toc151029166"/>
+      <w:bookmarkStart w:id="19" w:name="_Toc151029166"/>
+      <w:bookmarkStart w:id="20" w:name="_Toc151124983"/>
       <w:r>
         <w:lastRenderedPageBreak/>
         <w:t>Checking for Stationarity</w:t>
       </w:r>
-      <w:bookmarkEnd w:id="15"/>
+      <w:bookmarkEnd w:id="19"/>
+      <w:bookmarkEnd w:id="20"/>
       <w:r>
         <w:t xml:space="preserve"> </w:t>
       </w:r>
@@ -3251,11 +3945,13 @@
       <w:pPr>
         <w:pStyle w:val="Heading2"/>
       </w:pPr>
-      <w:bookmarkStart w:id="16" w:name="_Toc151029167"/>
+      <w:bookmarkStart w:id="21" w:name="_Toc151029167"/>
+      <w:bookmarkStart w:id="22" w:name="_Toc151124984"/>
       <w:r>
         <w:t>Time Series Plot of the Data</w:t>
       </w:r>
-      <w:bookmarkEnd w:id="16"/>
+      <w:bookmarkEnd w:id="21"/>
+      <w:bookmarkEnd w:id="22"/>
     </w:p>
     <w:p>
       <w:pPr>
@@ -3420,7 +4116,8 @@
       <w:pPr>
         <w:pStyle w:val="Heading2"/>
       </w:pPr>
-      <w:bookmarkStart w:id="17" w:name="_Toc151029168"/>
+      <w:bookmarkStart w:id="23" w:name="_Toc151029168"/>
+      <w:bookmarkStart w:id="24" w:name="_Toc151124985"/>
       <w:r>
         <w:lastRenderedPageBreak/>
         <w:t>Series A</w:t>
@@ -3443,7 +4140,8 @@
       <w:r>
         <w:t xml:space="preserve"> Plots</w:t>
       </w:r>
-      <w:bookmarkEnd w:id="17"/>
+      <w:bookmarkEnd w:id="23"/>
+      <w:bookmarkEnd w:id="24"/>
     </w:p>
     <w:p>
       <w:pPr>
@@ -3554,6 +4252,9 @@
         </w:rPr>
       </w:pPr>
       <w:r>
+        <w:rPr>
+          <w:noProof/>
+        </w:rPr>
         <w:drawing>
           <wp:inline distT="0" distB="0" distL="0" distR="0" wp14:anchorId="1F6B2CF0" wp14:editId="6DA7C5C2">
             <wp:extent cx="2790292" cy="2122529"/>
@@ -3646,6 +4347,642 @@
     </w:p>
     <w:p>
       <w:pPr>
+        <w:pStyle w:val="Heading1"/>
+      </w:pPr>
+      <w:bookmarkStart w:id="25" w:name="_Toc151118975"/>
+      <w:bookmarkStart w:id="26" w:name="_Toc151124986"/>
+      <w:r>
+        <w:lastRenderedPageBreak/>
+        <w:t>One-step-ahead forecasts of the last 10 observations</w:t>
+      </w:r>
+      <w:bookmarkEnd w:id="25"/>
+      <w:bookmarkEnd w:id="26"/>
+    </w:p>
+    <w:p/>
+    <w:p>
+      <w:pPr>
+        <w:rPr>
+          <w:rFonts w:ascii="Helvetica" w:hAnsi="Helvetica" w:cs="Helvetica"/>
+          <w:sz w:val="20"/>
+          <w:szCs w:val="20"/>
+        </w:rPr>
+      </w:pPr>
+      <w:r>
+        <w:rPr>
+          <w:rFonts w:ascii="Helvetica" w:hAnsi="Helvetica" w:cs="Helvetica"/>
+          <w:sz w:val="20"/>
+          <w:szCs w:val="20"/>
+        </w:rPr>
+        <w:t xml:space="preserve">This step is crucial to evaluate the performance of the forecasting model by comparing the predicted values with the actual values. It is clear that from the plot, after 100 lags, there is very minimal effect on </w:t>
+      </w:r>
+      <w:r>
+        <w:rPr>
+          <w:rFonts w:ascii="Helvetica" w:hAnsi="Helvetica" w:cs="Helvetica"/>
+          <w:sz w:val="20"/>
+          <w:szCs w:val="20"/>
+        </w:rPr>
+        <w:t xml:space="preserve">the </w:t>
+      </w:r>
+      <w:r>
+        <w:rPr>
+          <w:rFonts w:ascii="Helvetica" w:hAnsi="Helvetica" w:cs="Helvetica"/>
+          <w:sz w:val="20"/>
+          <w:szCs w:val="20"/>
+        </w:rPr>
+        <w:t>response variable</w:t>
+      </w:r>
+      <w:r>
+        <w:rPr>
+          <w:rFonts w:ascii="Helvetica" w:hAnsi="Helvetica" w:cs="Helvetica"/>
+          <w:sz w:val="20"/>
+          <w:szCs w:val="20"/>
+        </w:rPr>
+        <w:t>.</w:t>
+      </w:r>
+    </w:p>
+    <w:p>
+      <w:pPr>
+        <w:pStyle w:val="Heading1"/>
+      </w:pPr>
+    </w:p>
+    <w:p>
+      <w:r>
+        <w:rPr>
+          <w:noProof/>
+        </w:rPr>
+        <w:drawing>
+          <wp:inline distT="0" distB="0" distL="0" distR="0" wp14:anchorId="64C69570" wp14:editId="315FC819">
+            <wp:extent cx="5731510" cy="3082290"/>
+            <wp:effectExtent l="0" t="0" r="0" b="0"/>
+            <wp:docPr id="1765530633" name="Picture 1" descr="A graph showing a graph&#10;&#10;Description automatically generated with medium confidence"/>
+            <wp:cNvGraphicFramePr>
+              <a:graphicFrameLocks xmlns:a="http://schemas.openxmlformats.org/drawingml/2006/main" noChangeAspect="1"/>
+            </wp:cNvGraphicFramePr>
+            <a:graphic xmlns:a="http://schemas.openxmlformats.org/drawingml/2006/main">
+              <a:graphicData uri="http://schemas.openxmlformats.org/drawingml/2006/picture">
+                <pic:pic xmlns:pic="http://schemas.openxmlformats.org/drawingml/2006/picture">
+                  <pic:nvPicPr>
+                    <pic:cNvPr id="1765530633" name="Picture 1" descr="A graph showing a graph&#10;&#10;Description automatically generated with medium confidence"/>
+                    <pic:cNvPicPr/>
+                  </pic:nvPicPr>
+                  <pic:blipFill>
+                    <a:blip r:embed="rId18"/>
+                    <a:stretch>
+                      <a:fillRect/>
+                    </a:stretch>
+                  </pic:blipFill>
+                  <pic:spPr>
+                    <a:xfrm>
+                      <a:off x="0" y="0"/>
+                      <a:ext cx="5731510" cy="3082290"/>
+                    </a:xfrm>
+                    <a:prstGeom prst="rect">
+                      <a:avLst/>
+                    </a:prstGeom>
+                  </pic:spPr>
+                </pic:pic>
+              </a:graphicData>
+            </a:graphic>
+          </wp:inline>
+        </w:drawing>
+      </w:r>
+    </w:p>
+    <w:p/>
+    <w:p>
+      <w:pPr>
+        <w:pStyle w:val="Heading2"/>
+      </w:pPr>
+      <w:bookmarkStart w:id="27" w:name="_Toc151118976"/>
+      <w:bookmarkStart w:id="28" w:name="_Toc151124987"/>
+      <w:r>
+        <w:t>Forecast Errors</w:t>
+      </w:r>
+      <w:bookmarkEnd w:id="27"/>
+      <w:bookmarkEnd w:id="28"/>
+      <w:r>
+        <w:t xml:space="preserve"> </w:t>
+      </w:r>
+    </w:p>
+    <w:p>
+      <w:pPr>
+        <w:pStyle w:val="Heading2"/>
+      </w:pPr>
+    </w:p>
+    <w:p>
+      <w:pPr>
+        <w:rPr>
+          <w:rFonts w:ascii="Helvetica" w:hAnsi="Helvetica" w:cs="Helvetica"/>
+          <w:sz w:val="20"/>
+          <w:szCs w:val="20"/>
+        </w:rPr>
+      </w:pPr>
+      <w:r>
+        <w:rPr>
+          <w:rFonts w:ascii="Helvetica" w:hAnsi="Helvetica" w:cs="Helvetica"/>
+          <w:sz w:val="20"/>
+          <w:szCs w:val="20"/>
+        </w:rPr>
+        <w:t xml:space="preserve">We performed the Mean Square Error and Mean Absolute Error to assess forecast errors and evaluate our model. </w:t>
+      </w:r>
+    </w:p>
+    <w:p>
+      <w:r>
+        <w:rPr>
+          <w:rFonts w:ascii="Helvetica" w:hAnsi="Helvetica" w:cs="Helvetica"/>
+          <w:sz w:val="20"/>
+          <w:szCs w:val="20"/>
+        </w:rPr>
+        <w:t>Root Mean Squared Error (RMSE)</w:t>
+      </w:r>
+      <w:r>
+        <w:rPr>
+          <w:rFonts w:ascii="Helvetica" w:hAnsi="Helvetica" w:cs="Helvetica"/>
+          <w:sz w:val="20"/>
+          <w:szCs w:val="20"/>
+        </w:rPr>
+        <w:t xml:space="preserve"> </w:t>
+      </w:r>
+      <w:r>
+        <w:rPr>
+          <w:rFonts w:ascii="Helvetica" w:hAnsi="Helvetica" w:cs="Helvetica"/>
+          <w:sz w:val="20"/>
+          <w:szCs w:val="20"/>
+        </w:rPr>
+        <w:t>and Mean Absolute Error (MAE) are metrics used to evaluate a Regression Model. These metrics tell us how accurate our predictions are and, what is the amount of deviation from the actual values.</w:t>
+      </w:r>
+      <w:r>
+        <w:t xml:space="preserve"> </w:t>
+      </w:r>
+      <w:r>
+        <w:rPr>
+          <w:rFonts w:ascii="Helvetica" w:hAnsi="Helvetica" w:cs="Helvetica"/>
+          <w:sz w:val="20"/>
+          <w:szCs w:val="20"/>
+        </w:rPr>
+        <w:t>(Acharya)</w:t>
+      </w:r>
+      <w:r>
+        <w:t xml:space="preserve"> </w:t>
+      </w:r>
+    </w:p>
+    <w:p>
+      <w:pPr>
+        <w:rPr>
+          <w:rFonts w:ascii="Helvetica" w:hAnsi="Helvetica" w:cs="Helvetica"/>
+          <w:sz w:val="20"/>
+          <w:szCs w:val="20"/>
+        </w:rPr>
+      </w:pPr>
+      <w:r>
+        <w:rPr>
+          <w:rFonts w:ascii="Helvetica" w:hAnsi="Helvetica" w:cs="Helvetica"/>
+          <w:sz w:val="20"/>
+          <w:szCs w:val="20"/>
+        </w:rPr>
+        <w:t xml:space="preserve">From the plot above, there is a gap between predicted and actual values. The R-Squared Score of </w:t>
+      </w:r>
+      <w:r>
+        <w:rPr>
+          <w:rFonts w:ascii="Helvetica" w:hAnsi="Helvetica" w:cs="Helvetica"/>
+          <w:sz w:val="20"/>
+          <w:szCs w:val="20"/>
+        </w:rPr>
+        <w:br/>
+        <w:t>-0.0362 suggests that the model is not capturing the variance</w:t>
+      </w:r>
+      <w:r>
+        <w:rPr>
+          <w:rFonts w:ascii="Helvetica" w:hAnsi="Helvetica" w:cs="Helvetica"/>
+          <w:sz w:val="20"/>
+          <w:szCs w:val="20"/>
+        </w:rPr>
+        <w:t xml:space="preserve"> effectively</w:t>
+      </w:r>
+      <w:r>
+        <w:rPr>
+          <w:rFonts w:ascii="Helvetica" w:hAnsi="Helvetica" w:cs="Helvetica"/>
+          <w:sz w:val="20"/>
+          <w:szCs w:val="20"/>
+        </w:rPr>
+        <w:t xml:space="preserve"> and the MAE of 38.2958 implies the model is not accurate</w:t>
+      </w:r>
+      <w:r>
+        <w:rPr>
+          <w:rFonts w:ascii="Helvetica" w:hAnsi="Helvetica" w:cs="Helvetica"/>
+          <w:sz w:val="20"/>
+          <w:szCs w:val="20"/>
+        </w:rPr>
+        <w:t xml:space="preserve"> in</w:t>
+      </w:r>
+      <w:r>
+        <w:rPr>
+          <w:rFonts w:ascii="Helvetica" w:hAnsi="Helvetica" w:cs="Helvetica"/>
+          <w:sz w:val="20"/>
+          <w:szCs w:val="20"/>
+        </w:rPr>
+        <w:t xml:space="preserve"> forecasting the actual values</w:t>
+      </w:r>
+      <w:r>
+        <w:rPr>
+          <w:rFonts w:ascii="Helvetica" w:hAnsi="Helvetica" w:cs="Helvetica"/>
+          <w:sz w:val="20"/>
+          <w:szCs w:val="20"/>
+        </w:rPr>
+        <w:t>.</w:t>
+      </w:r>
+    </w:p>
+    <w:p>
+      <w:r>
+        <w:br w:type="page"/>
+      </w:r>
+    </w:p>
+    <w:p>
+      <w:pPr>
+        <w:pStyle w:val="Heading1"/>
+      </w:pPr>
+      <w:bookmarkStart w:id="29" w:name="_Toc151118977"/>
+      <w:bookmarkStart w:id="30" w:name="_Toc151124988"/>
+      <w:r>
+        <w:lastRenderedPageBreak/>
+        <w:t>Concept and application of Text Analytics</w:t>
+      </w:r>
+      <w:bookmarkEnd w:id="29"/>
+      <w:bookmarkEnd w:id="30"/>
+    </w:p>
+    <w:p/>
+    <w:p>
+      <w:pPr>
+        <w:rPr>
+          <w:rFonts w:ascii="Helvetica" w:hAnsi="Helvetica" w:cs="Helvetica"/>
+          <w:sz w:val="20"/>
+          <w:szCs w:val="20"/>
+        </w:rPr>
+      </w:pPr>
+      <w:r>
+        <w:rPr>
+          <w:rFonts w:ascii="Helvetica" w:hAnsi="Helvetica" w:cs="Helvetica"/>
+          <w:sz w:val="20"/>
+          <w:szCs w:val="20"/>
+        </w:rPr>
+        <w:t>Text analysis is the process by which information is a</w:t>
+      </w:r>
+      <w:r>
+        <w:rPr>
+          <w:rFonts w:ascii="Helvetica" w:hAnsi="Helvetica" w:cs="Helvetica"/>
+          <w:sz w:val="20"/>
+          <w:szCs w:val="20"/>
+        </w:rPr>
+        <w:softHyphen/>
+        <w:t>utomatically extracted and classified from text data such as, survey responses, emails, support tickets, call centre notes, product reviews and social media posts (Facebook, Instagram, Reddit and so on).</w:t>
+      </w:r>
+    </w:p>
+    <w:p>
+      <w:pPr>
+        <w:rPr>
+          <w:rFonts w:ascii="Helvetica" w:hAnsi="Helvetica" w:cs="Helvetica"/>
+          <w:sz w:val="20"/>
+          <w:szCs w:val="20"/>
+        </w:rPr>
+      </w:pPr>
+      <w:r>
+        <w:rPr>
+          <w:rFonts w:ascii="Helvetica" w:hAnsi="Helvetica" w:cs="Helvetica"/>
+          <w:sz w:val="20"/>
+          <w:szCs w:val="20"/>
+        </w:rPr>
+        <w:t>The two most widely use techniques in text analysis are:</w:t>
+      </w:r>
+    </w:p>
+    <w:p>
+      <w:pPr>
+        <w:pStyle w:val="ListParagraph"/>
+        <w:numPr>
+          <w:ilvl w:val="0"/>
+          <w:numId w:val="20"/>
+        </w:numPr>
+        <w:rPr>
+          <w:rFonts w:ascii="Helvetica" w:hAnsi="Helvetica" w:cs="Helvetica"/>
+          <w:sz w:val="20"/>
+          <w:szCs w:val="20"/>
+        </w:rPr>
+      </w:pPr>
+      <w:r>
+        <w:rPr>
+          <w:rFonts w:ascii="Helvetica" w:hAnsi="Helvetica" w:cs="Helvetica"/>
+          <w:sz w:val="20"/>
+          <w:szCs w:val="20"/>
+        </w:rPr>
+        <w:t xml:space="preserve">Sentiment Analysis: </w:t>
+      </w:r>
+      <w:r>
+        <w:rPr>
+          <w:rFonts w:ascii="Helvetica" w:hAnsi="Helvetica" w:cs="Helvetica"/>
+          <w:sz w:val="20"/>
+          <w:szCs w:val="20"/>
+        </w:rPr>
+        <w:t>this technique helps identify the underlying sentiment (positive, neutral, and negative) of text responses</w:t>
+      </w:r>
+      <w:r>
+        <w:rPr>
+          <w:rFonts w:ascii="Helvetica" w:hAnsi="Helvetica" w:cs="Helvetica"/>
+          <w:sz w:val="20"/>
+          <w:szCs w:val="20"/>
+        </w:rPr>
+        <w:t>.</w:t>
+      </w:r>
+    </w:p>
+    <w:p>
+      <w:pPr>
+        <w:numPr>
+          <w:ilvl w:val="0"/>
+          <w:numId w:val="20"/>
+        </w:numPr>
+        <w:shd w:val="clear" w:color="auto" w:fill="FFFFFF"/>
+        <w:spacing w:before="100" w:beforeAutospacing="1" w:after="100" w:afterAutospacing="1" w:line="240" w:lineRule="auto"/>
+        <w:rPr>
+          <w:rFonts w:ascii="Helvetica" w:hAnsi="Helvetica" w:cs="Helvetica"/>
+          <w:sz w:val="20"/>
+          <w:szCs w:val="20"/>
+        </w:rPr>
+      </w:pPr>
+      <w:r>
+        <w:rPr>
+          <w:rFonts w:ascii="Helvetica" w:hAnsi="Helvetica" w:cs="Helvetica"/>
+          <w:sz w:val="20"/>
+          <w:szCs w:val="20"/>
+        </w:rPr>
+        <w:t>Topic detection/categorisation</w:t>
+      </w:r>
+      <w:r>
+        <w:rPr>
+          <w:rFonts w:ascii="Helvetica" w:hAnsi="Helvetica" w:cs="Helvetica"/>
+          <w:sz w:val="20"/>
+          <w:szCs w:val="20"/>
+        </w:rPr>
+        <w:t>:</w:t>
+      </w:r>
+      <w:r>
+        <w:rPr>
+          <w:rFonts w:ascii="Helvetica" w:hAnsi="Helvetica" w:cs="Helvetica"/>
+          <w:sz w:val="20"/>
+          <w:szCs w:val="20"/>
+        </w:rPr>
+        <w:t xml:space="preserve"> this technique </w:t>
+      </w:r>
+      <w:r>
+        <w:rPr>
+          <w:rFonts w:ascii="Helvetica" w:hAnsi="Helvetica" w:cs="Helvetica"/>
+          <w:sz w:val="20"/>
+          <w:szCs w:val="20"/>
+        </w:rPr>
+        <w:t>groups</w:t>
+      </w:r>
+      <w:r>
+        <w:rPr>
+          <w:rFonts w:ascii="Helvetica" w:hAnsi="Helvetica" w:cs="Helvetica"/>
+          <w:sz w:val="20"/>
+          <w:szCs w:val="20"/>
+        </w:rPr>
+        <w:t xml:space="preserve"> similar themes </w:t>
+      </w:r>
+      <w:r>
+        <w:rPr>
+          <w:rFonts w:ascii="Helvetica" w:hAnsi="Helvetica" w:cs="Helvetica"/>
+          <w:sz w:val="20"/>
+          <w:szCs w:val="20"/>
+        </w:rPr>
+        <w:t xml:space="preserve">that </w:t>
+      </w:r>
+      <w:r>
+        <w:rPr>
+          <w:rFonts w:ascii="Helvetica" w:hAnsi="Helvetica" w:cs="Helvetica"/>
+          <w:sz w:val="20"/>
+          <w:szCs w:val="20"/>
+        </w:rPr>
+        <w:t xml:space="preserve">are relevant </w:t>
+      </w:r>
+      <w:r>
+        <w:rPr>
+          <w:rFonts w:ascii="Helvetica" w:hAnsi="Helvetica" w:cs="Helvetica"/>
+          <w:sz w:val="20"/>
+          <w:szCs w:val="20"/>
+        </w:rPr>
+        <w:t>to</w:t>
+      </w:r>
+      <w:r>
+        <w:rPr>
+          <w:rFonts w:ascii="Helvetica" w:hAnsi="Helvetica" w:cs="Helvetica"/>
+          <w:sz w:val="20"/>
+          <w:szCs w:val="20"/>
+        </w:rPr>
+        <w:t xml:space="preserve"> the business </w:t>
+      </w:r>
+      <w:r>
+        <w:rPr>
+          <w:rFonts w:ascii="Helvetica" w:hAnsi="Helvetica" w:cs="Helvetica"/>
+          <w:sz w:val="20"/>
+          <w:szCs w:val="20"/>
+        </w:rPr>
+        <w:t>or</w:t>
+      </w:r>
+      <w:r>
+        <w:rPr>
+          <w:rFonts w:ascii="Helvetica" w:hAnsi="Helvetica" w:cs="Helvetica"/>
+          <w:sz w:val="20"/>
+          <w:szCs w:val="20"/>
+        </w:rPr>
+        <w:t xml:space="preserve"> industry</w:t>
+      </w:r>
+      <w:r>
+        <w:rPr>
+          <w:rFonts w:ascii="Helvetica" w:hAnsi="Helvetica" w:cs="Helvetica"/>
+          <w:sz w:val="20"/>
+          <w:szCs w:val="20"/>
+        </w:rPr>
+        <w:t>.</w:t>
+      </w:r>
+    </w:p>
+    <w:p>
+      <w:pPr>
+        <w:rPr>
+          <w:rFonts w:ascii="Helvetica" w:hAnsi="Helvetica" w:cs="Helvetica"/>
+          <w:sz w:val="20"/>
+          <w:szCs w:val="20"/>
+        </w:rPr>
+      </w:pPr>
+      <w:r>
+        <w:rPr>
+          <w:rFonts w:ascii="Helvetica" w:hAnsi="Helvetica" w:cs="Helvetica"/>
+          <w:sz w:val="20"/>
+          <w:szCs w:val="20"/>
+        </w:rPr>
+        <w:t>Business Applications:</w:t>
+      </w:r>
+    </w:p>
+    <w:p>
+      <w:pPr>
+        <w:rPr>
+          <w:rFonts w:ascii="Helvetica" w:hAnsi="Helvetica" w:cs="Helvetica"/>
+          <w:sz w:val="20"/>
+          <w:szCs w:val="20"/>
+        </w:rPr>
+      </w:pPr>
+      <w:r>
+        <w:rPr>
+          <w:rFonts w:ascii="Helvetica" w:hAnsi="Helvetica" w:cs="Helvetica"/>
+          <w:sz w:val="20"/>
+          <w:szCs w:val="20"/>
+        </w:rPr>
+        <w:t>Text analysis is used in several different businesses such as, customer experience (increasing loyalty, preventing churn), employee experience (Employee Attrition, Employee Well Being, Work Life Balance) and Product experience (New Product Launch, product usage</w:t>
+      </w:r>
+      <w:r>
+        <w:rPr>
+          <w:rFonts w:ascii="Helvetica" w:hAnsi="Helvetica" w:cs="Helvetica"/>
+          <w:sz w:val="20"/>
+          <w:szCs w:val="20"/>
+        </w:rPr>
+        <w:t>)</w:t>
+      </w:r>
+    </w:p>
+    <w:p>
+      <w:pPr>
+        <w:rPr>
+          <w:rFonts w:ascii="Helvetica" w:hAnsi="Helvetica" w:cs="Helvetica"/>
+          <w:sz w:val="20"/>
+          <w:szCs w:val="20"/>
+        </w:rPr>
+      </w:pPr>
+      <w:r>
+        <w:rPr>
+          <w:rFonts w:ascii="Helvetica" w:hAnsi="Helvetica" w:cs="Helvetica"/>
+          <w:sz w:val="20"/>
+          <w:szCs w:val="20"/>
+        </w:rPr>
+        <w:t>Another interesting aspect of Text Analytics is topic modeling, which refers to grouping similar concepts or themes in the text responses. This process transforms different topics into a single, understandable structure. F</w:t>
+      </w:r>
+      <w:r>
+        <w:rPr>
+          <w:rFonts w:ascii="Helvetica" w:hAnsi="Helvetica" w:cs="Helvetica"/>
+          <w:sz w:val="20"/>
+          <w:szCs w:val="20"/>
+        </w:rPr>
+        <w:t xml:space="preserve">or example, </w:t>
+      </w:r>
+      <w:r>
+        <w:rPr>
+          <w:rFonts w:ascii="Helvetica" w:hAnsi="Helvetica" w:cs="Helvetica"/>
+          <w:sz w:val="20"/>
+          <w:szCs w:val="20"/>
+        </w:rPr>
+        <w:t>in a</w:t>
+      </w:r>
+      <w:r>
+        <w:rPr>
+          <w:rFonts w:ascii="Helvetica" w:hAnsi="Helvetica" w:cs="Helvetica"/>
+          <w:sz w:val="20"/>
+          <w:szCs w:val="20"/>
+        </w:rPr>
+        <w:t xml:space="preserve"> utility company </w:t>
+      </w:r>
+      <w:r>
+        <w:rPr>
+          <w:rFonts w:ascii="Helvetica" w:hAnsi="Helvetica" w:cs="Helvetica"/>
+          <w:sz w:val="20"/>
+          <w:szCs w:val="20"/>
+        </w:rPr>
+        <w:t xml:space="preserve">a </w:t>
+      </w:r>
+      <w:r>
+        <w:rPr>
+          <w:rFonts w:ascii="Helvetica" w:hAnsi="Helvetica" w:cs="Helvetica"/>
+          <w:sz w:val="20"/>
+          <w:szCs w:val="20"/>
+        </w:rPr>
+        <w:t>customer</w:t>
+      </w:r>
+      <w:r>
+        <w:rPr>
+          <w:rFonts w:ascii="Helvetica" w:hAnsi="Helvetica" w:cs="Helvetica"/>
+          <w:sz w:val="20"/>
+          <w:szCs w:val="20"/>
+        </w:rPr>
+        <w:t xml:space="preserve"> might say,</w:t>
+      </w:r>
+      <w:r>
+        <w:rPr>
+          <w:rFonts w:ascii="Helvetica" w:hAnsi="Helvetica" w:cs="Helvetica"/>
+          <w:sz w:val="20"/>
+          <w:szCs w:val="20"/>
+        </w:rPr>
+        <w:t xml:space="preserve">  “The dual tariff is expensive” while another </w:t>
+      </w:r>
+      <w:r>
+        <w:rPr>
+          <w:rFonts w:ascii="Helvetica" w:hAnsi="Helvetica" w:cs="Helvetica"/>
+          <w:sz w:val="20"/>
+          <w:szCs w:val="20"/>
+        </w:rPr>
+        <w:t>may argue</w:t>
+      </w:r>
+      <w:r>
+        <w:rPr>
+          <w:rFonts w:ascii="Helvetica" w:hAnsi="Helvetica" w:cs="Helvetica"/>
+          <w:sz w:val="20"/>
+          <w:szCs w:val="20"/>
+        </w:rPr>
+        <w:t xml:space="preserve"> “The dual pricing package is expensive”</w:t>
+      </w:r>
+      <w:r>
+        <w:rPr>
+          <w:rFonts w:ascii="Helvetica" w:hAnsi="Helvetica" w:cs="Helvetica"/>
+          <w:sz w:val="20"/>
+          <w:szCs w:val="20"/>
+        </w:rPr>
+        <w:t>. Although</w:t>
+      </w:r>
+      <w:r>
+        <w:rPr>
+          <w:rFonts w:ascii="Helvetica" w:hAnsi="Helvetica" w:cs="Helvetica"/>
+          <w:sz w:val="20"/>
+          <w:szCs w:val="20"/>
+        </w:rPr>
+        <w:t xml:space="preserve"> the words they</w:t>
+      </w:r>
+      <w:r>
+        <w:rPr>
+          <w:rFonts w:ascii="Helvetica" w:hAnsi="Helvetica" w:cs="Helvetica"/>
+          <w:sz w:val="20"/>
+          <w:szCs w:val="20"/>
+        </w:rPr>
+        <w:t xml:space="preserve"> a</w:t>
+      </w:r>
+      <w:r>
+        <w:rPr>
+          <w:rFonts w:ascii="Helvetica" w:hAnsi="Helvetica" w:cs="Helvetica"/>
+          <w:sz w:val="20"/>
+          <w:szCs w:val="20"/>
+        </w:rPr>
+        <w:t>re using are different (‘tariff’ vs ‘pricing package’)</w:t>
+      </w:r>
+      <w:r>
+        <w:rPr>
+          <w:rFonts w:ascii="Helvetica" w:hAnsi="Helvetica" w:cs="Helvetica"/>
+          <w:sz w:val="20"/>
+          <w:szCs w:val="20"/>
+        </w:rPr>
+        <w:t>,</w:t>
+      </w:r>
+      <w:r>
+        <w:rPr>
+          <w:rFonts w:ascii="Helvetica" w:hAnsi="Helvetica" w:cs="Helvetica"/>
+          <w:sz w:val="20"/>
+          <w:szCs w:val="20"/>
+        </w:rPr>
+        <w:t xml:space="preserve"> they are both referring to the same topic.</w:t>
+      </w:r>
+    </w:p>
+    <w:p>
+      <w:pPr>
         <w:rPr>
           <w:rFonts w:asciiTheme="majorHAnsi" w:eastAsiaTheme="majorEastAsia" w:hAnsiTheme="majorHAnsi" w:cstheme="majorBidi"/>
           <w:color w:val="2F5496" w:themeColor="accent1" w:themeShade="BF"/>
@@ -3654,34 +4991,61 @@
         </w:rPr>
       </w:pPr>
       <w:r>
+        <w:br w:type="page"/>
+      </w:r>
+    </w:p>
+    <w:p>
+      <w:pPr>
+        <w:rPr>
+          <w:rFonts w:asciiTheme="majorHAnsi" w:eastAsiaTheme="majorEastAsia" w:hAnsiTheme="majorHAnsi" w:cstheme="majorBidi"/>
+          <w:color w:val="2F5496" w:themeColor="accent1" w:themeShade="BF"/>
+          <w:sz w:val="32"/>
+          <w:szCs w:val="32"/>
+        </w:rPr>
+      </w:pPr>
+      <w:bookmarkStart w:id="31" w:name="_Toc151029171"/>
+      <w:bookmarkEnd w:id="1"/>
+      <w:r>
         <w:lastRenderedPageBreak/>
         <w:br w:type="page"/>
       </w:r>
     </w:p>
     <w:p>
       <w:pPr>
+        <w:rPr>
+          <w:rFonts w:asciiTheme="majorHAnsi" w:eastAsiaTheme="majorEastAsia" w:hAnsiTheme="majorHAnsi" w:cstheme="majorBidi"/>
+          <w:color w:val="2F5496" w:themeColor="accent1" w:themeShade="BF"/>
+          <w:sz w:val="32"/>
+          <w:szCs w:val="32"/>
+        </w:rPr>
+      </w:pPr>
+      <w:r>
+        <w:lastRenderedPageBreak/>
+        <w:br w:type="page"/>
+      </w:r>
+    </w:p>
+    <w:p>
+      <w:pPr>
         <w:pStyle w:val="Heading1"/>
       </w:pPr>
-      <w:bookmarkStart w:id="18" w:name="_Toc151029171"/>
-      <w:bookmarkStart w:id="19" w:name="_Toc151033582"/>
-      <w:bookmarkEnd w:id="1"/>
+      <w:bookmarkStart w:id="32" w:name="_Toc151124989"/>
       <w:r>
         <w:lastRenderedPageBreak/>
         <w:t>References</w:t>
       </w:r>
-      <w:bookmarkEnd w:id="18"/>
-      <w:bookmarkEnd w:id="19"/>
+      <w:bookmarkEnd w:id="31"/>
+      <w:bookmarkEnd w:id="32"/>
     </w:p>
     <w:p/>
     <w:p>
       <w:pPr>
         <w:pStyle w:val="Heading2"/>
       </w:pPr>
-      <w:bookmarkStart w:id="20" w:name="_Toc151033583"/>
+      <w:bookmarkStart w:id="33" w:name="_Toc151124990"/>
       <w:r>
         <w:t>Machine Learning for Business</w:t>
       </w:r>
-      <w:bookmarkEnd w:id="20"/>
+      <w:bookmarkEnd w:id="33"/>
     </w:p>
     <w:p>
       <w:pPr>
@@ -3860,27 +5224,13 @@
           <w:lang w:val="es-AR"/>
         </w:rPr>
       </w:pPr>
-      <w:hyperlink r:id="rId18" w:history="1">
+      <w:hyperlink r:id="rId19" w:history="1">
         <w:r>
           <w:rPr>
             <w:rStyle w:val="Hyperlink"/>
             <w:lang w:val="es-AR"/>
           </w:rPr>
-          <w:t>https://www.ncss.com/wp-conten</w:t>
-        </w:r>
-        <w:r>
-          <w:rPr>
-            <w:rStyle w:val="Hyperlink"/>
-            <w:lang w:val="es-AR"/>
-          </w:rPr>
-          <w:t>t</w:t>
-        </w:r>
-        <w:r>
-          <w:rPr>
-            <w:rStyle w:val="Hyperlink"/>
-            <w:lang w:val="es-AR"/>
-          </w:rPr>
-          <w:t>/themes/ncss/pdf/Procedures/NCSS/The_Box-Jenkins_Method.pdf</w:t>
+          <w:t>https://www.ncss.com/wp-content/themes/ncss/pdf/Procedures/NCSS/The_Box-Jenkins_Method.pdf</w:t>
         </w:r>
       </w:hyperlink>
     </w:p>
@@ -3920,7 +5270,7 @@
         </w:rPr>
         <w:t xml:space="preserve">Kumar, Vijay. “Statistical Tests to Check Stationarity in Time Series.” Analytics Vidhya, 16 June 2021, </w:t>
       </w:r>
-      <w:hyperlink r:id="rId19" w:history="1">
+      <w:hyperlink r:id="rId20" w:history="1">
         <w:r>
           <w:rPr>
             <w:rFonts w:ascii="Times New Roman" w:eastAsia="Times New Roman" w:hAnsi="Times New Roman" w:cs="Times New Roman"/>
@@ -4136,12 +5486,12 @@
           <w14:ligatures w14:val="none"/>
         </w:rPr>
       </w:pPr>
-      <w:bookmarkStart w:id="21" w:name="_Toc151033584"/>
+      <w:bookmarkStart w:id="34" w:name="_Toc151124991"/>
       <w:r>
         <w:lastRenderedPageBreak/>
         <w:t>Data Visualisation Techniques</w:t>
       </w:r>
-      <w:bookmarkEnd w:id="21"/>
+      <w:bookmarkEnd w:id="34"/>
     </w:p>
     <w:p>
       <w:pPr>
@@ -4409,7 +5759,7 @@
       </w:pPr>
     </w:p>
     <w:sectPr>
-      <w:footerReference w:type="default" r:id="rId20"/>
+      <w:footerReference w:type="default" r:id="rId21"/>
       <w:pgSz w:w="11906" w:h="16838"/>
       <w:pgMar w:top="1440" w:right="1440" w:bottom="1440" w:left="1440" w:header="708" w:footer="708" w:gutter="0"/>
       <w:pgNumType w:start="1"/>
@@ -5184,6 +6534,119 @@
     </w:lvl>
   </w:abstractNum>
   <w:abstractNum w:abstractNumId="5" w15:restartNumberingAfterBreak="0">
+    <w:nsid w:val="35B64088"/>
+    <w:multiLevelType w:val="hybridMultilevel"/>
+    <w:tmpl w:val="BD1697D8"/>
+    <w:lvl w:ilvl="0" w:tplc="18090001">
+      <w:start w:val="1"/>
+      <w:numFmt w:val="bullet"/>
+      <w:lvlText w:val=""/>
+      <w:lvlJc w:val="left"/>
+      <w:pPr>
+        <w:ind w:left="720" w:hanging="360"/>
+      </w:pPr>
+      <w:rPr>
+        <w:rFonts w:ascii="Symbol" w:hAnsi="Symbol" w:hint="default"/>
+      </w:rPr>
+    </w:lvl>
+    <w:lvl w:ilvl="1" w:tplc="18090003" w:tentative="1">
+      <w:start w:val="1"/>
+      <w:numFmt w:val="bullet"/>
+      <w:lvlText w:val="o"/>
+      <w:lvlJc w:val="left"/>
+      <w:pPr>
+        <w:ind w:left="1440" w:hanging="360"/>
+      </w:pPr>
+      <w:rPr>
+        <w:rFonts w:ascii="Courier New" w:hAnsi="Courier New" w:cs="Courier New" w:hint="default"/>
+      </w:rPr>
+    </w:lvl>
+    <w:lvl w:ilvl="2" w:tplc="18090005" w:tentative="1">
+      <w:start w:val="1"/>
+      <w:numFmt w:val="bullet"/>
+      <w:lvlText w:val=""/>
+      <w:lvlJc w:val="left"/>
+      <w:pPr>
+        <w:ind w:left="2160" w:hanging="360"/>
+      </w:pPr>
+      <w:rPr>
+        <w:rFonts w:ascii="Wingdings" w:hAnsi="Wingdings" w:hint="default"/>
+      </w:rPr>
+    </w:lvl>
+    <w:lvl w:ilvl="3" w:tplc="18090001" w:tentative="1">
+      <w:start w:val="1"/>
+      <w:numFmt w:val="bullet"/>
+      <w:lvlText w:val=""/>
+      <w:lvlJc w:val="left"/>
+      <w:pPr>
+        <w:ind w:left="2880" w:hanging="360"/>
+      </w:pPr>
+      <w:rPr>
+        <w:rFonts w:ascii="Symbol" w:hAnsi="Symbol" w:hint="default"/>
+      </w:rPr>
+    </w:lvl>
+    <w:lvl w:ilvl="4" w:tplc="18090003" w:tentative="1">
+      <w:start w:val="1"/>
+      <w:numFmt w:val="bullet"/>
+      <w:lvlText w:val="o"/>
+      <w:lvlJc w:val="left"/>
+      <w:pPr>
+        <w:ind w:left="3600" w:hanging="360"/>
+      </w:pPr>
+      <w:rPr>
+        <w:rFonts w:ascii="Courier New" w:hAnsi="Courier New" w:cs="Courier New" w:hint="default"/>
+      </w:rPr>
+    </w:lvl>
+    <w:lvl w:ilvl="5" w:tplc="18090005" w:tentative="1">
+      <w:start w:val="1"/>
+      <w:numFmt w:val="bullet"/>
+      <w:lvlText w:val=""/>
+      <w:lvlJc w:val="left"/>
+      <w:pPr>
+        <w:ind w:left="4320" w:hanging="360"/>
+      </w:pPr>
+      <w:rPr>
+        <w:rFonts w:ascii="Wingdings" w:hAnsi="Wingdings" w:hint="default"/>
+      </w:rPr>
+    </w:lvl>
+    <w:lvl w:ilvl="6" w:tplc="18090001" w:tentative="1">
+      <w:start w:val="1"/>
+      <w:numFmt w:val="bullet"/>
+      <w:lvlText w:val=""/>
+      <w:lvlJc w:val="left"/>
+      <w:pPr>
+        <w:ind w:left="5040" w:hanging="360"/>
+      </w:pPr>
+      <w:rPr>
+        <w:rFonts w:ascii="Symbol" w:hAnsi="Symbol" w:hint="default"/>
+      </w:rPr>
+    </w:lvl>
+    <w:lvl w:ilvl="7" w:tplc="18090003" w:tentative="1">
+      <w:start w:val="1"/>
+      <w:numFmt w:val="bullet"/>
+      <w:lvlText w:val="o"/>
+      <w:lvlJc w:val="left"/>
+      <w:pPr>
+        <w:ind w:left="5760" w:hanging="360"/>
+      </w:pPr>
+      <w:rPr>
+        <w:rFonts w:ascii="Courier New" w:hAnsi="Courier New" w:cs="Courier New" w:hint="default"/>
+      </w:rPr>
+    </w:lvl>
+    <w:lvl w:ilvl="8" w:tplc="18090005" w:tentative="1">
+      <w:start w:val="1"/>
+      <w:numFmt w:val="bullet"/>
+      <w:lvlText w:val=""/>
+      <w:lvlJc w:val="left"/>
+      <w:pPr>
+        <w:ind w:left="6480" w:hanging="360"/>
+      </w:pPr>
+      <w:rPr>
+        <w:rFonts w:ascii="Wingdings" w:hAnsi="Wingdings" w:hint="default"/>
+      </w:rPr>
+    </w:lvl>
+  </w:abstractNum>
+  <w:abstractNum w:abstractNumId="6" w15:restartNumberingAfterBreak="0">
     <w:nsid w:val="3A242FA8"/>
     <w:multiLevelType w:val="hybridMultilevel"/>
     <w:tmpl w:val="F70062B0"/>
@@ -5296,7 +6759,7 @@
       </w:rPr>
     </w:lvl>
   </w:abstractNum>
-  <w:abstractNum w:abstractNumId="6" w15:restartNumberingAfterBreak="0">
+  <w:abstractNum w:abstractNumId="7" w15:restartNumberingAfterBreak="0">
     <w:nsid w:val="3CC0474C"/>
     <w:multiLevelType w:val="hybridMultilevel"/>
     <w:tmpl w:val="8B0CD440"/>
@@ -5409,7 +6872,7 @@
       </w:rPr>
     </w:lvl>
   </w:abstractNum>
-  <w:abstractNum w:abstractNumId="7" w15:restartNumberingAfterBreak="0">
+  <w:abstractNum w:abstractNumId="8" w15:restartNumberingAfterBreak="0">
     <w:nsid w:val="3EB31E72"/>
     <w:multiLevelType w:val="hybridMultilevel"/>
     <w:tmpl w:val="7C0666AE"/>
@@ -5522,7 +6985,7 @@
       </w:rPr>
     </w:lvl>
   </w:abstractNum>
-  <w:abstractNum w:abstractNumId="8" w15:restartNumberingAfterBreak="0">
+  <w:abstractNum w:abstractNumId="9" w15:restartNumberingAfterBreak="0">
     <w:nsid w:val="46E87AC9"/>
     <w:multiLevelType w:val="hybridMultilevel"/>
     <w:tmpl w:val="9D229A5A"/>
@@ -5635,7 +7098,7 @@
       </w:rPr>
     </w:lvl>
   </w:abstractNum>
-  <w:abstractNum w:abstractNumId="9" w15:restartNumberingAfterBreak="0">
+  <w:abstractNum w:abstractNumId="10" w15:restartNumberingAfterBreak="0">
     <w:nsid w:val="48BA4B23"/>
     <w:multiLevelType w:val="hybridMultilevel"/>
     <w:tmpl w:val="7BAC0576"/>
@@ -5748,7 +7211,7 @@
       </w:rPr>
     </w:lvl>
   </w:abstractNum>
-  <w:abstractNum w:abstractNumId="10" w15:restartNumberingAfterBreak="0">
+  <w:abstractNum w:abstractNumId="11" w15:restartNumberingAfterBreak="0">
     <w:nsid w:val="4B8864E8"/>
     <w:multiLevelType w:val="hybridMultilevel"/>
     <w:tmpl w:val="BFBADE28"/>
@@ -5861,7 +7324,7 @@
       </w:rPr>
     </w:lvl>
   </w:abstractNum>
-  <w:abstractNum w:abstractNumId="11" w15:restartNumberingAfterBreak="0">
+  <w:abstractNum w:abstractNumId="12" w15:restartNumberingAfterBreak="0">
     <w:nsid w:val="59125054"/>
     <w:multiLevelType w:val="hybridMultilevel"/>
     <w:tmpl w:val="C3FC2504"/>
@@ -5974,7 +7437,7 @@
       </w:rPr>
     </w:lvl>
   </w:abstractNum>
-  <w:abstractNum w:abstractNumId="12" w15:restartNumberingAfterBreak="0">
+  <w:abstractNum w:abstractNumId="13" w15:restartNumberingAfterBreak="0">
     <w:nsid w:val="63783759"/>
     <w:multiLevelType w:val="multilevel"/>
     <w:tmpl w:val="3E9C5DA8"/>
@@ -6123,7 +7586,7 @@
       </w:rPr>
     </w:lvl>
   </w:abstractNum>
-  <w:abstractNum w:abstractNumId="13" w15:restartNumberingAfterBreak="0">
+  <w:abstractNum w:abstractNumId="14" w15:restartNumberingAfterBreak="0">
     <w:nsid w:val="67AD22BD"/>
     <w:multiLevelType w:val="hybridMultilevel"/>
     <w:tmpl w:val="AA4CC192"/>
@@ -6212,7 +7675,7 @@
       </w:pPr>
     </w:lvl>
   </w:abstractNum>
-  <w:abstractNum w:abstractNumId="14" w15:restartNumberingAfterBreak="0">
+  <w:abstractNum w:abstractNumId="15" w15:restartNumberingAfterBreak="0">
     <w:nsid w:val="6BA32709"/>
     <w:multiLevelType w:val="hybridMultilevel"/>
     <w:tmpl w:val="1898ED78"/>
@@ -6301,7 +7764,7 @@
       </w:pPr>
     </w:lvl>
   </w:abstractNum>
-  <w:abstractNum w:abstractNumId="15" w15:restartNumberingAfterBreak="0">
+  <w:abstractNum w:abstractNumId="16" w15:restartNumberingAfterBreak="0">
     <w:nsid w:val="74F76FA8"/>
     <w:multiLevelType w:val="multilevel"/>
     <w:tmpl w:val="A880E408"/>
@@ -6450,7 +7913,7 @@
       </w:rPr>
     </w:lvl>
   </w:abstractNum>
-  <w:abstractNum w:abstractNumId="16" w15:restartNumberingAfterBreak="0">
+  <w:abstractNum w:abstractNumId="17" w15:restartNumberingAfterBreak="0">
     <w:nsid w:val="778F0E25"/>
     <w:multiLevelType w:val="multilevel"/>
     <w:tmpl w:val="C9A0BD20"/>
@@ -6599,7 +8062,7 @@
       </w:rPr>
     </w:lvl>
   </w:abstractNum>
-  <w:abstractNum w:abstractNumId="17" w15:restartNumberingAfterBreak="0">
+  <w:abstractNum w:abstractNumId="18" w15:restartNumberingAfterBreak="0">
     <w:nsid w:val="78743B8D"/>
     <w:multiLevelType w:val="hybridMultilevel"/>
     <w:tmpl w:val="98FEE580"/>
@@ -6712,7 +8175,7 @@
       </w:rPr>
     </w:lvl>
   </w:abstractNum>
-  <w:abstractNum w:abstractNumId="18" w15:restartNumberingAfterBreak="0">
+  <w:abstractNum w:abstractNumId="19" w15:restartNumberingAfterBreak="0">
     <w:nsid w:val="79C71BC1"/>
     <w:multiLevelType w:val="hybridMultilevel"/>
     <w:tmpl w:val="EB7A32E4"/>
@@ -6826,61 +8289,64 @@
     </w:lvl>
   </w:abstractNum>
   <w:num w:numId="1" w16cid:durableId="2135900187">
+    <w:abstractNumId w:val="15"/>
+  </w:num>
+  <w:num w:numId="2" w16cid:durableId="1185942486">
+    <w:abstractNumId w:val="11"/>
+  </w:num>
+  <w:num w:numId="3" w16cid:durableId="942498517">
     <w:abstractNumId w:val="14"/>
   </w:num>
-  <w:num w:numId="2" w16cid:durableId="1185942486">
-    <w:abstractNumId w:val="10"/>
-  </w:num>
-  <w:num w:numId="3" w16cid:durableId="942498517">
-    <w:abstractNumId w:val="13"/>
-  </w:num>
   <w:num w:numId="4" w16cid:durableId="1476490415">
-    <w:abstractNumId w:val="11"/>
+    <w:abstractNumId w:val="12"/>
   </w:num>
   <w:num w:numId="5" w16cid:durableId="1586260940">
     <w:abstractNumId w:val="4"/>
   </w:num>
   <w:num w:numId="6" w16cid:durableId="478621843">
-    <w:abstractNumId w:val="15"/>
+    <w:abstractNumId w:val="16"/>
   </w:num>
   <w:num w:numId="7" w16cid:durableId="937255383">
-    <w:abstractNumId w:val="12"/>
+    <w:abstractNumId w:val="13"/>
   </w:num>
   <w:num w:numId="8" w16cid:durableId="1370451586">
     <w:abstractNumId w:val="1"/>
   </w:num>
   <w:num w:numId="9" w16cid:durableId="1552114529">
-    <w:abstractNumId w:val="6"/>
+    <w:abstractNumId w:val="7"/>
   </w:num>
   <w:num w:numId="10" w16cid:durableId="1833181459">
     <w:abstractNumId w:val="2"/>
   </w:num>
   <w:num w:numId="11" w16cid:durableId="1995062984">
-    <w:abstractNumId w:val="5"/>
+    <w:abstractNumId w:val="6"/>
   </w:num>
   <w:num w:numId="12" w16cid:durableId="229466554">
-    <w:abstractNumId w:val="18"/>
+    <w:abstractNumId w:val="19"/>
   </w:num>
   <w:num w:numId="13" w16cid:durableId="133722694">
-    <w:abstractNumId w:val="9"/>
+    <w:abstractNumId w:val="10"/>
   </w:num>
   <w:num w:numId="14" w16cid:durableId="2128431474">
-    <w:abstractNumId w:val="16"/>
+    <w:abstractNumId w:val="17"/>
   </w:num>
   <w:num w:numId="15" w16cid:durableId="1637367288">
     <w:abstractNumId w:val="3"/>
   </w:num>
   <w:num w:numId="16" w16cid:durableId="1626306994">
-    <w:abstractNumId w:val="17"/>
+    <w:abstractNumId w:val="18"/>
   </w:num>
   <w:num w:numId="17" w16cid:durableId="726686363">
-    <w:abstractNumId w:val="7"/>
+    <w:abstractNumId w:val="8"/>
   </w:num>
   <w:num w:numId="18" w16cid:durableId="1297638146">
     <w:abstractNumId w:val="0"/>
   </w:num>
   <w:num w:numId="19" w16cid:durableId="520822140">
-    <w:abstractNumId w:val="8"/>
+    <w:abstractNumId w:val="9"/>
+  </w:num>
+  <w:num w:numId="20" w16cid:durableId="954366538">
+    <w:abstractNumId w:val="5"/>
   </w:num>
 </w:numbering>
 </file>
@@ -7912,6 +9378,10 @@
 </file>
 
 <file path=customXml/item1.xml><?xml version="1.0" encoding="utf-8"?>
+<b:Sources xmlns:b="http://schemas.openxmlformats.org/officeDocument/2006/bibliography" xmlns="http://schemas.openxmlformats.org/officeDocument/2006/bibliography" SelectedStyle="\APASixthEditionOfficeOnline.xsl" StyleName="APA" Version="6"/>
+</file>
+
+<file path=customXml/item2.xml><?xml version="1.0" encoding="utf-8"?>
 <ct:contentTypeSchema xmlns:ct="http://schemas.microsoft.com/office/2006/metadata/contentType" xmlns:ma="http://schemas.microsoft.com/office/2006/metadata/properties/metaAttributes" ct:_="" ma:_="" ma:contentTypeName="Document" ma:contentTypeID="0x0101008AEC8A49A4C23A4FA48D284D6A9AAC70" ma:contentTypeVersion="2" ma:contentTypeDescription="Create a new document." ma:contentTypeScope="" ma:versionID="dfaa7ae41b3fd4cbee0bb5ac2db305b3">
   <xsd:schema xmlns:xsd="http://www.w3.org/2001/XMLSchema" xmlns:xs="http://www.w3.org/2001/XMLSchema" xmlns:p="http://schemas.microsoft.com/office/2006/metadata/properties" xmlns:ns3="d72c7a47-7a60-45ed-a901-450e9f27554c" targetNamespace="http://schemas.microsoft.com/office/2006/metadata/properties" ma:root="true" ma:fieldsID="48e7f813fc21cf42e87a59e73a2bbd16" ns3:_="">
     <xsd:import namespace="d72c7a47-7a60-45ed-a901-450e9f27554c"/>
@@ -8043,11 +9513,13 @@
 </ct:contentTypeSchema>
 </file>
 
-<file path=customXml/item2.xml><?xml version="1.0" encoding="utf-8"?>
-<b:Sources xmlns:b="http://schemas.openxmlformats.org/officeDocument/2006/bibliography" xmlns="http://schemas.openxmlformats.org/officeDocument/2006/bibliography" SelectedStyle="\APASixthEditionOfficeOnline.xsl" StyleName="APA" Version="6"/>
+<file path=customXml/item3.xml><?xml version="1.0" encoding="utf-8"?>
+<p:properties xmlns:p="http://schemas.microsoft.com/office/2006/metadata/properties" xmlns:xsi="http://www.w3.org/2001/XMLSchema-instance" xmlns:pc="http://schemas.microsoft.com/office/infopath/2007/PartnerControls">
+  <documentManagement/>
+</p:properties>
 </file>
 
-<file path=customXml/item3.xml><?xml version="1.0" encoding="utf-8"?>
+<file path=customXml/item4.xml><?xml version="1.0" encoding="utf-8"?>
 <?mso-contentType ?>
 <FormTemplates xmlns="http://schemas.microsoft.com/sharepoint/v3/contenttype/forms">
   <Display>DocumentLibraryForm</Display>
@@ -8056,13 +9528,15 @@
 </FormTemplates>
 </file>
 
-<file path=customXml/item4.xml><?xml version="1.0" encoding="utf-8"?>
-<p:properties xmlns:p="http://schemas.microsoft.com/office/2006/metadata/properties" xmlns:xsi="http://www.w3.org/2001/XMLSchema-instance" xmlns:pc="http://schemas.microsoft.com/office/infopath/2007/PartnerControls">
-  <documentManagement/>
-</p:properties>
+<file path=customXml/itemProps1.xml><?xml version="1.0" encoding="utf-8"?>
+<ds:datastoreItem xmlns:ds="http://schemas.openxmlformats.org/officeDocument/2006/customXml" ds:itemID="{500584E1-BE6E-4CD5-8DC7-60D11D830CF5}">
+  <ds:schemaRefs>
+    <ds:schemaRef ds:uri="http://schemas.openxmlformats.org/officeDocument/2006/bibliography"/>
+  </ds:schemaRefs>
+</ds:datastoreItem>
 </file>
 
-<file path=customXml/itemProps1.xml><?xml version="1.0" encoding="utf-8"?>
+<file path=customXml/itemProps2.xml><?xml version="1.0" encoding="utf-8"?>
 <ds:datastoreItem xmlns:ds="http://schemas.openxmlformats.org/officeDocument/2006/customXml" ds:itemID="{0D48BAAD-7B28-4A2B-B2F0-50453ED75124}">
   <ds:schemaRefs>
     <ds:schemaRef ds:uri="http://schemas.microsoft.com/office/2006/metadata/contentType"/>
@@ -8080,27 +9554,19 @@
 </ds:datastoreItem>
 </file>
 
-<file path=customXml/itemProps2.xml><?xml version="1.0" encoding="utf-8"?>
-<ds:datastoreItem xmlns:ds="http://schemas.openxmlformats.org/officeDocument/2006/customXml" ds:itemID="{500584E1-BE6E-4CD5-8DC7-60D11D830CF5}">
-  <ds:schemaRefs>
-    <ds:schemaRef ds:uri="http://schemas.openxmlformats.org/officeDocument/2006/bibliography"/>
-  </ds:schemaRefs>
-</ds:datastoreItem>
-</file>
-
 <file path=customXml/itemProps3.xml><?xml version="1.0" encoding="utf-8"?>
-<ds:datastoreItem xmlns:ds="http://schemas.openxmlformats.org/officeDocument/2006/customXml" ds:itemID="{ADF6056E-5C42-4B7C-B42E-FFBF707E7828}">
-  <ds:schemaRefs>
-    <ds:schemaRef ds:uri="http://schemas.microsoft.com/sharepoint/v3/contenttype/forms"/>
-  </ds:schemaRefs>
-</ds:datastoreItem>
-</file>
-
-<file path=customXml/itemProps4.xml><?xml version="1.0" encoding="utf-8"?>
 <ds:datastoreItem xmlns:ds="http://schemas.openxmlformats.org/officeDocument/2006/customXml" ds:itemID="{E3DF9137-7FE9-4ECA-85CC-740C22A103B0}">
   <ds:schemaRefs>
     <ds:schemaRef ds:uri="http://schemas.microsoft.com/office/2006/metadata/properties"/>
     <ds:schemaRef ds:uri="http://schemas.microsoft.com/office/infopath/2007/PartnerControls"/>
   </ds:schemaRefs>
 </ds:datastoreItem>
+</file>
+
+<file path=customXml/itemProps4.xml><?xml version="1.0" encoding="utf-8"?>
+<ds:datastoreItem xmlns:ds="http://schemas.openxmlformats.org/officeDocument/2006/customXml" ds:itemID="{ADF6056E-5C42-4B7C-B42E-FFBF707E7828}">
+  <ds:schemaRefs>
+    <ds:schemaRef ds:uri="http://schemas.microsoft.com/sharepoint/v3/contenttype/forms"/>
+  </ds:schemaRefs>
+</ds:datastoreItem>
 </file>
</xml_diff>

<commit_message>
Wireframe + Dashboard Summary
</commit_message>
<xml_diff>
--- a/Integrated CA2 Report.docx
+++ b/Integrated CA2 Report.docx
@@ -10,8 +10,8 @@
           <w:rFonts w:asciiTheme="minorHAnsi" w:eastAsiaTheme="minorHAnsi" w:hAnsiTheme="minorHAnsi" w:cstheme="minorBidi"/>
           <w:color w:val="auto"/>
           <w:kern w:val="2"/>
-          <w:sz w:val="16"/>
-          <w:szCs w:val="16"/>
+          <w:sz w:val="24"/>
+          <w:szCs w:val="24"/>
           <w:lang w:val="en-IE"/>
           <w14:ligatures w14:val="standardContextual"/>
         </w:rPr>
@@ -26,6 +26,8 @@
           <w:b/>
           <w:bCs/>
           <w:noProof/>
+          <w:sz w:val="16"/>
+          <w:szCs w:val="16"/>
         </w:rPr>
       </w:sdtEndPr>
       <w:sdtContent>
@@ -33,14 +35,14 @@
           <w:pPr>
             <w:pStyle w:val="TOCHeading"/>
             <w:rPr>
-              <w:sz w:val="16"/>
-              <w:szCs w:val="16"/>
+              <w:sz w:val="24"/>
+              <w:szCs w:val="24"/>
             </w:rPr>
           </w:pPr>
           <w:r>
             <w:rPr>
-              <w:sz w:val="16"/>
-              <w:szCs w:val="16"/>
+              <w:sz w:val="24"/>
+              <w:szCs w:val="24"/>
             </w:rPr>
             <w:t>Contents</w:t>
           </w:r>
@@ -78,7 +80,7 @@
             </w:rPr>
             <w:fldChar w:fldCharType="separate"/>
           </w:r>
-          <w:hyperlink w:anchor="_Toc151199897" w:history="1">
+          <w:hyperlink w:anchor="_Toc151473669" w:history="1">
             <w:r>
               <w:rPr>
                 <w:rStyle w:val="Hyperlink"/>
@@ -105,7 +107,7 @@
                 <w:noProof/>
                 <w:webHidden/>
               </w:rPr>
-              <w:instrText xml:space="preserve"> PAGEREF _Toc151199897 \h </w:instrText>
+              <w:instrText xml:space="preserve"> PAGEREF _Toc151473669 \h </w:instrText>
             </w:r>
             <w:r>
               <w:rPr>
@@ -148,7 +150,7 @@
               <w:lang w:eastAsia="en-IE"/>
             </w:rPr>
           </w:pPr>
-          <w:hyperlink w:anchor="_Toc151199898" w:history="1">
+          <w:hyperlink w:anchor="_Toc151473670" w:history="1">
             <w:r>
               <w:rPr>
                 <w:rStyle w:val="Hyperlink"/>
@@ -175,7 +177,7 @@
                 <w:noProof/>
                 <w:webHidden/>
               </w:rPr>
-              <w:instrText xml:space="preserve"> PAGEREF _Toc151199898 \h </w:instrText>
+              <w:instrText xml:space="preserve"> PAGEREF _Toc151473670 \h </w:instrText>
             </w:r>
             <w:r>
               <w:rPr>
@@ -218,7 +220,7 @@
               <w:lang w:eastAsia="en-IE"/>
             </w:rPr>
           </w:pPr>
-          <w:hyperlink w:anchor="_Toc151199899" w:history="1">
+          <w:hyperlink w:anchor="_Toc151473671" w:history="1">
             <w:r>
               <w:rPr>
                 <w:rStyle w:val="Hyperlink"/>
@@ -245,7 +247,7 @@
                 <w:noProof/>
                 <w:webHidden/>
               </w:rPr>
-              <w:instrText xml:space="preserve"> PAGEREF _Toc151199899 \h </w:instrText>
+              <w:instrText xml:space="preserve"> PAGEREF _Toc151473671 \h </w:instrText>
             </w:r>
             <w:r>
               <w:rPr>
@@ -288,7 +290,7 @@
               <w:lang w:eastAsia="en-IE"/>
             </w:rPr>
           </w:pPr>
-          <w:hyperlink w:anchor="_Toc151199900" w:history="1">
+          <w:hyperlink w:anchor="_Toc151473672" w:history="1">
             <w:r>
               <w:rPr>
                 <w:rStyle w:val="Hyperlink"/>
@@ -315,7 +317,7 @@
                 <w:noProof/>
                 <w:webHidden/>
               </w:rPr>
-              <w:instrText xml:space="preserve"> PAGEREF _Toc151199900 \h </w:instrText>
+              <w:instrText xml:space="preserve"> PAGEREF _Toc151473672 \h </w:instrText>
             </w:r>
             <w:r>
               <w:rPr>
@@ -358,7 +360,7 @@
               <w:lang w:eastAsia="en-IE"/>
             </w:rPr>
           </w:pPr>
-          <w:hyperlink w:anchor="_Toc151199901" w:history="1">
+          <w:hyperlink w:anchor="_Toc151473673" w:history="1">
             <w:r>
               <w:rPr>
                 <w:rStyle w:val="Hyperlink"/>
@@ -385,7 +387,7 @@
                 <w:noProof/>
                 <w:webHidden/>
               </w:rPr>
-              <w:instrText xml:space="preserve"> PAGEREF _Toc151199901 \h </w:instrText>
+              <w:instrText xml:space="preserve"> PAGEREF _Toc151473673 \h </w:instrText>
             </w:r>
             <w:r>
               <w:rPr>
@@ -428,7 +430,7 @@
               <w:lang w:eastAsia="en-IE"/>
             </w:rPr>
           </w:pPr>
-          <w:hyperlink w:anchor="_Toc151199902" w:history="1">
+          <w:hyperlink w:anchor="_Toc151473674" w:history="1">
             <w:r>
               <w:rPr>
                 <w:rStyle w:val="Hyperlink"/>
@@ -455,7 +457,7 @@
                 <w:noProof/>
                 <w:webHidden/>
               </w:rPr>
-              <w:instrText xml:space="preserve"> PAGEREF _Toc151199902 \h </w:instrText>
+              <w:instrText xml:space="preserve"> PAGEREF _Toc151473674 \h </w:instrText>
             </w:r>
             <w:r>
               <w:rPr>
@@ -498,7 +500,7 @@
               <w:lang w:eastAsia="en-IE"/>
             </w:rPr>
           </w:pPr>
-          <w:hyperlink w:anchor="_Toc151199903" w:history="1">
+          <w:hyperlink w:anchor="_Toc151473675" w:history="1">
             <w:r>
               <w:rPr>
                 <w:rStyle w:val="Hyperlink"/>
@@ -525,7 +527,7 @@
                 <w:noProof/>
                 <w:webHidden/>
               </w:rPr>
-              <w:instrText xml:space="preserve"> PAGEREF _Toc151199903 \h </w:instrText>
+              <w:instrText xml:space="preserve"> PAGEREF _Toc151473675 \h </w:instrText>
             </w:r>
             <w:r>
               <w:rPr>
@@ -568,7 +570,7 @@
               <w:lang w:eastAsia="en-IE"/>
             </w:rPr>
           </w:pPr>
-          <w:hyperlink w:anchor="_Toc151199904" w:history="1">
+          <w:hyperlink w:anchor="_Toc151473676" w:history="1">
             <w:r>
               <w:rPr>
                 <w:rStyle w:val="Hyperlink"/>
@@ -595,7 +597,7 @@
                 <w:noProof/>
                 <w:webHidden/>
               </w:rPr>
-              <w:instrText xml:space="preserve"> PAGEREF _Toc151199904 \h </w:instrText>
+              <w:instrText xml:space="preserve"> PAGEREF _Toc151473676 \h </w:instrText>
             </w:r>
             <w:r>
               <w:rPr>
@@ -638,7 +640,7 @@
               <w:lang w:eastAsia="en-IE"/>
             </w:rPr>
           </w:pPr>
-          <w:hyperlink w:anchor="_Toc151199905" w:history="1">
+          <w:hyperlink w:anchor="_Toc151473677" w:history="1">
             <w:r>
               <w:rPr>
                 <w:rStyle w:val="Hyperlink"/>
@@ -665,7 +667,7 @@
                 <w:noProof/>
                 <w:webHidden/>
               </w:rPr>
-              <w:instrText xml:space="preserve"> PAGEREF _Toc151199905 \h </w:instrText>
+              <w:instrText xml:space="preserve"> PAGEREF _Toc151473677 \h </w:instrText>
             </w:r>
             <w:r>
               <w:rPr>
@@ -708,7 +710,7 @@
               <w:lang w:eastAsia="en-IE"/>
             </w:rPr>
           </w:pPr>
-          <w:hyperlink w:anchor="_Toc151199906" w:history="1">
+          <w:hyperlink w:anchor="_Toc151473678" w:history="1">
             <w:r>
               <w:rPr>
                 <w:rStyle w:val="Hyperlink"/>
@@ -735,7 +737,7 @@
                 <w:noProof/>
                 <w:webHidden/>
               </w:rPr>
-              <w:instrText xml:space="preserve"> PAGEREF _Toc151199906 \h </w:instrText>
+              <w:instrText xml:space="preserve"> PAGEREF _Toc151473678 \h </w:instrText>
             </w:r>
             <w:r>
               <w:rPr>
@@ -778,7 +780,7 @@
               <w:lang w:eastAsia="en-IE"/>
             </w:rPr>
           </w:pPr>
-          <w:hyperlink w:anchor="_Toc151199907" w:history="1">
+          <w:hyperlink w:anchor="_Toc151473679" w:history="1">
             <w:r>
               <w:rPr>
                 <w:rStyle w:val="Hyperlink"/>
@@ -805,7 +807,7 @@
                 <w:noProof/>
                 <w:webHidden/>
               </w:rPr>
-              <w:instrText xml:space="preserve"> PAGEREF _Toc151199907 \h </w:instrText>
+              <w:instrText xml:space="preserve"> PAGEREF _Toc151473679 \h </w:instrText>
             </w:r>
             <w:r>
               <w:rPr>
@@ -848,7 +850,7 @@
               <w:lang w:eastAsia="en-IE"/>
             </w:rPr>
           </w:pPr>
-          <w:hyperlink w:anchor="_Toc151199908" w:history="1">
+          <w:hyperlink w:anchor="_Toc151473680" w:history="1">
             <w:r>
               <w:rPr>
                 <w:rStyle w:val="Hyperlink"/>
@@ -875,7 +877,7 @@
                 <w:noProof/>
                 <w:webHidden/>
               </w:rPr>
-              <w:instrText xml:space="preserve"> PAGEREF _Toc151199908 \h </w:instrText>
+              <w:instrText xml:space="preserve"> PAGEREF _Toc151473680 \h </w:instrText>
             </w:r>
             <w:r>
               <w:rPr>
@@ -918,7 +920,7 @@
               <w:lang w:eastAsia="en-IE"/>
             </w:rPr>
           </w:pPr>
-          <w:hyperlink w:anchor="_Toc151199909" w:history="1">
+          <w:hyperlink w:anchor="_Toc151473681" w:history="1">
             <w:r>
               <w:rPr>
                 <w:rStyle w:val="Hyperlink"/>
@@ -945,7 +947,7 @@
                 <w:noProof/>
                 <w:webHidden/>
               </w:rPr>
-              <w:instrText xml:space="preserve"> PAGEREF _Toc151199909 \h </w:instrText>
+              <w:instrText xml:space="preserve"> PAGEREF _Toc151473681 \h </w:instrText>
             </w:r>
             <w:r>
               <w:rPr>
@@ -988,7 +990,7 @@
               <w:lang w:eastAsia="en-IE"/>
             </w:rPr>
           </w:pPr>
-          <w:hyperlink w:anchor="_Toc151199910" w:history="1">
+          <w:hyperlink w:anchor="_Toc151473682" w:history="1">
             <w:r>
               <w:rPr>
                 <w:rStyle w:val="Hyperlink"/>
@@ -1015,7 +1017,7 @@
                 <w:noProof/>
                 <w:webHidden/>
               </w:rPr>
-              <w:instrText xml:space="preserve"> PAGEREF _Toc151199910 \h </w:instrText>
+              <w:instrText xml:space="preserve"> PAGEREF _Toc151473682 \h </w:instrText>
             </w:r>
             <w:r>
               <w:rPr>
@@ -1058,7 +1060,7 @@
               <w:lang w:eastAsia="en-IE"/>
             </w:rPr>
           </w:pPr>
-          <w:hyperlink w:anchor="_Toc151199911" w:history="1">
+          <w:hyperlink w:anchor="_Toc151473683" w:history="1">
             <w:r>
               <w:rPr>
                 <w:rStyle w:val="Hyperlink"/>
@@ -1085,7 +1087,7 @@
                 <w:noProof/>
                 <w:webHidden/>
               </w:rPr>
-              <w:instrText xml:space="preserve"> PAGEREF _Toc151199911 \h </w:instrText>
+              <w:instrText xml:space="preserve"> PAGEREF _Toc151473683 \h </w:instrText>
             </w:r>
             <w:r>
               <w:rPr>
@@ -1128,7 +1130,7 @@
               <w:lang w:eastAsia="en-IE"/>
             </w:rPr>
           </w:pPr>
-          <w:hyperlink w:anchor="_Toc151199912" w:history="1">
+          <w:hyperlink w:anchor="_Toc151473684" w:history="1">
             <w:r>
               <w:rPr>
                 <w:rStyle w:val="Hyperlink"/>
@@ -1155,7 +1157,7 @@
                 <w:noProof/>
                 <w:webHidden/>
               </w:rPr>
-              <w:instrText xml:space="preserve"> PAGEREF _Toc151199912 \h </w:instrText>
+              <w:instrText xml:space="preserve"> PAGEREF _Toc151473684 \h </w:instrText>
             </w:r>
             <w:r>
               <w:rPr>
@@ -1198,7 +1200,7 @@
               <w:lang w:eastAsia="en-IE"/>
             </w:rPr>
           </w:pPr>
-          <w:hyperlink w:anchor="_Toc151199913" w:history="1">
+          <w:hyperlink w:anchor="_Toc151473685" w:history="1">
             <w:r>
               <w:rPr>
                 <w:rStyle w:val="Hyperlink"/>
@@ -1225,7 +1227,7 @@
                 <w:noProof/>
                 <w:webHidden/>
               </w:rPr>
-              <w:instrText xml:space="preserve"> PAGEREF _Toc151199913 \h </w:instrText>
+              <w:instrText xml:space="preserve"> PAGEREF _Toc151473685 \h </w:instrText>
             </w:r>
             <w:r>
               <w:rPr>
@@ -1268,7 +1270,7 @@
               <w:lang w:eastAsia="en-IE"/>
             </w:rPr>
           </w:pPr>
-          <w:hyperlink w:anchor="_Toc151199914" w:history="1">
+          <w:hyperlink w:anchor="_Toc151473686" w:history="1">
             <w:r>
               <w:rPr>
                 <w:rStyle w:val="Hyperlink"/>
@@ -1295,7 +1297,7 @@
                 <w:noProof/>
                 <w:webHidden/>
               </w:rPr>
-              <w:instrText xml:space="preserve"> PAGEREF _Toc151199914 \h </w:instrText>
+              <w:instrText xml:space="preserve"> PAGEREF _Toc151473686 \h </w:instrText>
             </w:r>
             <w:r>
               <w:rPr>
@@ -1338,13 +1340,13 @@
               <w:lang w:eastAsia="en-IE"/>
             </w:rPr>
           </w:pPr>
-          <w:hyperlink w:anchor="_Toc151199915" w:history="1">
+          <w:hyperlink w:anchor="_Toc151473687" w:history="1">
             <w:r>
               <w:rPr>
                 <w:rStyle w:val="Hyperlink"/>
                 <w:noProof/>
               </w:rPr>
-              <w:t>References</w:t>
+              <w:t>Conclusions</w:t>
             </w:r>
             <w:r>
               <w:rPr>
@@ -1365,7 +1367,7 @@
                 <w:noProof/>
                 <w:webHidden/>
               </w:rPr>
-              <w:instrText xml:space="preserve"> PAGEREF _Toc151199915 \h </w:instrText>
+              <w:instrText xml:space="preserve"> PAGEREF _Toc151473687 \h </w:instrText>
             </w:r>
             <w:r>
               <w:rPr>
@@ -1386,6 +1388,76 @@
                 <w:webHidden/>
               </w:rPr>
               <w:t>10</w:t>
+            </w:r>
+            <w:r>
+              <w:rPr>
+                <w:noProof/>
+                <w:webHidden/>
+              </w:rPr>
+              <w:fldChar w:fldCharType="end"/>
+            </w:r>
+          </w:hyperlink>
+        </w:p>
+        <w:p>
+          <w:pPr>
+            <w:pStyle w:val="TOC1"/>
+            <w:tabs>
+              <w:tab w:val="right" w:leader="dot" w:pos="9016"/>
+            </w:tabs>
+            <w:rPr>
+              <w:rFonts w:eastAsiaTheme="minorEastAsia"/>
+              <w:noProof/>
+              <w:lang w:eastAsia="en-IE"/>
+            </w:rPr>
+          </w:pPr>
+          <w:hyperlink w:anchor="_Toc151473688" w:history="1">
+            <w:r>
+              <w:rPr>
+                <w:rStyle w:val="Hyperlink"/>
+                <w:noProof/>
+              </w:rPr>
+              <w:t>Data Visualisation Techniques</w:t>
+            </w:r>
+            <w:r>
+              <w:rPr>
+                <w:noProof/>
+                <w:webHidden/>
+              </w:rPr>
+              <w:tab/>
+            </w:r>
+            <w:r>
+              <w:rPr>
+                <w:noProof/>
+                <w:webHidden/>
+              </w:rPr>
+              <w:fldChar w:fldCharType="begin"/>
+            </w:r>
+            <w:r>
+              <w:rPr>
+                <w:noProof/>
+                <w:webHidden/>
+              </w:rPr>
+              <w:instrText xml:space="preserve"> PAGEREF _Toc151473688 \h </w:instrText>
+            </w:r>
+            <w:r>
+              <w:rPr>
+                <w:noProof/>
+                <w:webHidden/>
+              </w:rPr>
+            </w:r>
+            <w:r>
+              <w:rPr>
+                <w:noProof/>
+                <w:webHidden/>
+              </w:rPr>
+              <w:fldChar w:fldCharType="separate"/>
+            </w:r>
+            <w:r>
+              <w:rPr>
+                <w:noProof/>
+                <w:webHidden/>
+              </w:rPr>
+              <w:t>11</w:t>
             </w:r>
             <w:r>
               <w:rPr>
@@ -1408,13 +1480,13 @@
               <w:lang w:eastAsia="en-IE"/>
             </w:rPr>
           </w:pPr>
-          <w:hyperlink w:anchor="_Toc151199916" w:history="1">
+          <w:hyperlink w:anchor="_Toc151473689" w:history="1">
             <w:r>
               <w:rPr>
                 <w:rStyle w:val="Hyperlink"/>
                 <w:noProof/>
               </w:rPr>
-              <w:t>Machine Learning for Business</w:t>
+              <w:t>Wireframe</w:t>
             </w:r>
             <w:r>
               <w:rPr>
@@ -1435,7 +1507,7 @@
                 <w:noProof/>
                 <w:webHidden/>
               </w:rPr>
-              <w:instrText xml:space="preserve"> PAGEREF _Toc151199916 \h </w:instrText>
+              <w:instrText xml:space="preserve"> PAGEREF _Toc151473689 \h </w:instrText>
             </w:r>
             <w:r>
               <w:rPr>
@@ -1455,7 +1527,7 @@
                 <w:noProof/>
                 <w:webHidden/>
               </w:rPr>
-              <w:t>10</w:t>
+              <w:t>11</w:t>
             </w:r>
             <w:r>
               <w:rPr>
@@ -1478,12 +1550,502 @@
               <w:lang w:eastAsia="en-IE"/>
             </w:rPr>
           </w:pPr>
-          <w:hyperlink w:anchor="_Toc151199917" w:history="1">
+          <w:hyperlink w:anchor="_Toc151473690" w:history="1">
             <w:r>
               <w:rPr>
                 <w:rStyle w:val="Hyperlink"/>
                 <w:noProof/>
               </w:rPr>
+              <w:t>Dashboard Summary</w:t>
+            </w:r>
+            <w:r>
+              <w:rPr>
+                <w:noProof/>
+                <w:webHidden/>
+              </w:rPr>
+              <w:tab/>
+            </w:r>
+            <w:r>
+              <w:rPr>
+                <w:noProof/>
+                <w:webHidden/>
+              </w:rPr>
+              <w:fldChar w:fldCharType="begin"/>
+            </w:r>
+            <w:r>
+              <w:rPr>
+                <w:noProof/>
+                <w:webHidden/>
+              </w:rPr>
+              <w:instrText xml:space="preserve"> PAGEREF _Toc151473690 \h </w:instrText>
+            </w:r>
+            <w:r>
+              <w:rPr>
+                <w:noProof/>
+                <w:webHidden/>
+              </w:rPr>
+            </w:r>
+            <w:r>
+              <w:rPr>
+                <w:noProof/>
+                <w:webHidden/>
+              </w:rPr>
+              <w:fldChar w:fldCharType="separate"/>
+            </w:r>
+            <w:r>
+              <w:rPr>
+                <w:noProof/>
+                <w:webHidden/>
+              </w:rPr>
+              <w:t>12</w:t>
+            </w:r>
+            <w:r>
+              <w:rPr>
+                <w:noProof/>
+                <w:webHidden/>
+              </w:rPr>
+              <w:fldChar w:fldCharType="end"/>
+            </w:r>
+          </w:hyperlink>
+        </w:p>
+        <w:p>
+          <w:pPr>
+            <w:pStyle w:val="TOC3"/>
+            <w:tabs>
+              <w:tab w:val="right" w:leader="dot" w:pos="9016"/>
+            </w:tabs>
+            <w:rPr>
+              <w:rFonts w:eastAsiaTheme="minorEastAsia"/>
+              <w:noProof/>
+              <w:lang w:eastAsia="en-IE"/>
+            </w:rPr>
+          </w:pPr>
+          <w:hyperlink w:anchor="_Toc151473691" w:history="1">
+            <w:r>
+              <w:rPr>
+                <w:rStyle w:val="Hyperlink"/>
+                <w:noProof/>
+              </w:rPr>
+              <w:t>Countries the Guests come from</w:t>
+            </w:r>
+            <w:r>
+              <w:rPr>
+                <w:noProof/>
+                <w:webHidden/>
+              </w:rPr>
+              <w:tab/>
+            </w:r>
+            <w:r>
+              <w:rPr>
+                <w:noProof/>
+                <w:webHidden/>
+              </w:rPr>
+              <w:fldChar w:fldCharType="begin"/>
+            </w:r>
+            <w:r>
+              <w:rPr>
+                <w:noProof/>
+                <w:webHidden/>
+              </w:rPr>
+              <w:instrText xml:space="preserve"> PAGEREF _Toc151473691 \h </w:instrText>
+            </w:r>
+            <w:r>
+              <w:rPr>
+                <w:noProof/>
+                <w:webHidden/>
+              </w:rPr>
+            </w:r>
+            <w:r>
+              <w:rPr>
+                <w:noProof/>
+                <w:webHidden/>
+              </w:rPr>
+              <w:fldChar w:fldCharType="separate"/>
+            </w:r>
+            <w:r>
+              <w:rPr>
+                <w:noProof/>
+                <w:webHidden/>
+              </w:rPr>
+              <w:t>12</w:t>
+            </w:r>
+            <w:r>
+              <w:rPr>
+                <w:noProof/>
+                <w:webHidden/>
+              </w:rPr>
+              <w:fldChar w:fldCharType="end"/>
+            </w:r>
+          </w:hyperlink>
+        </w:p>
+        <w:p>
+          <w:pPr>
+            <w:pStyle w:val="TOC3"/>
+            <w:tabs>
+              <w:tab w:val="right" w:leader="dot" w:pos="9016"/>
+            </w:tabs>
+            <w:rPr>
+              <w:rFonts w:eastAsiaTheme="minorEastAsia"/>
+              <w:noProof/>
+              <w:lang w:eastAsia="en-IE"/>
+            </w:rPr>
+          </w:pPr>
+          <w:hyperlink w:anchor="_Toc151473692" w:history="1">
+            <w:r>
+              <w:rPr>
+                <w:rStyle w:val="Hyperlink"/>
+                <w:noProof/>
+              </w:rPr>
+              <w:t>Line chart showing trends that change over time across the ADR.</w:t>
+            </w:r>
+            <w:r>
+              <w:rPr>
+                <w:noProof/>
+                <w:webHidden/>
+              </w:rPr>
+              <w:tab/>
+            </w:r>
+            <w:r>
+              <w:rPr>
+                <w:noProof/>
+                <w:webHidden/>
+              </w:rPr>
+              <w:fldChar w:fldCharType="begin"/>
+            </w:r>
+            <w:r>
+              <w:rPr>
+                <w:noProof/>
+                <w:webHidden/>
+              </w:rPr>
+              <w:instrText xml:space="preserve"> PAGEREF _Toc151473692 \h </w:instrText>
+            </w:r>
+            <w:r>
+              <w:rPr>
+                <w:noProof/>
+                <w:webHidden/>
+              </w:rPr>
+            </w:r>
+            <w:r>
+              <w:rPr>
+                <w:noProof/>
+                <w:webHidden/>
+              </w:rPr>
+              <w:fldChar w:fldCharType="separate"/>
+            </w:r>
+            <w:r>
+              <w:rPr>
+                <w:noProof/>
+                <w:webHidden/>
+              </w:rPr>
+              <w:t>13</w:t>
+            </w:r>
+            <w:r>
+              <w:rPr>
+                <w:noProof/>
+                <w:webHidden/>
+              </w:rPr>
+              <w:fldChar w:fldCharType="end"/>
+            </w:r>
+          </w:hyperlink>
+        </w:p>
+        <w:p>
+          <w:pPr>
+            <w:pStyle w:val="TOC3"/>
+            <w:tabs>
+              <w:tab w:val="right" w:leader="dot" w:pos="9016"/>
+            </w:tabs>
+            <w:rPr>
+              <w:rFonts w:eastAsiaTheme="minorEastAsia"/>
+              <w:noProof/>
+              <w:lang w:eastAsia="en-IE"/>
+            </w:rPr>
+          </w:pPr>
+          <w:hyperlink w:anchor="_Toc151473693" w:history="1">
+            <w:r>
+              <w:rPr>
+                <w:rStyle w:val="Hyperlink"/>
+                <w:noProof/>
+              </w:rPr>
+              <w:t>Target variable across different categories.</w:t>
+            </w:r>
+            <w:r>
+              <w:rPr>
+                <w:noProof/>
+                <w:webHidden/>
+              </w:rPr>
+              <w:tab/>
+            </w:r>
+            <w:r>
+              <w:rPr>
+                <w:noProof/>
+                <w:webHidden/>
+              </w:rPr>
+              <w:fldChar w:fldCharType="begin"/>
+            </w:r>
+            <w:r>
+              <w:rPr>
+                <w:noProof/>
+                <w:webHidden/>
+              </w:rPr>
+              <w:instrText xml:space="preserve"> PAGEREF _Toc151473693 \h </w:instrText>
+            </w:r>
+            <w:r>
+              <w:rPr>
+                <w:noProof/>
+                <w:webHidden/>
+              </w:rPr>
+            </w:r>
+            <w:r>
+              <w:rPr>
+                <w:noProof/>
+                <w:webHidden/>
+              </w:rPr>
+              <w:fldChar w:fldCharType="separate"/>
+            </w:r>
+            <w:r>
+              <w:rPr>
+                <w:noProof/>
+                <w:webHidden/>
+              </w:rPr>
+              <w:t>14</w:t>
+            </w:r>
+            <w:r>
+              <w:rPr>
+                <w:noProof/>
+                <w:webHidden/>
+              </w:rPr>
+              <w:fldChar w:fldCharType="end"/>
+            </w:r>
+          </w:hyperlink>
+        </w:p>
+        <w:p>
+          <w:pPr>
+            <w:pStyle w:val="TOC3"/>
+            <w:tabs>
+              <w:tab w:val="right" w:leader="dot" w:pos="9016"/>
+            </w:tabs>
+            <w:rPr>
+              <w:rFonts w:eastAsiaTheme="minorEastAsia"/>
+              <w:noProof/>
+              <w:lang w:eastAsia="en-IE"/>
+            </w:rPr>
+          </w:pPr>
+          <w:hyperlink w:anchor="_Toc151473694" w:history="1">
+            <w:r>
+              <w:rPr>
+                <w:rStyle w:val="Hyperlink"/>
+                <w:noProof/>
+              </w:rPr>
+              <w:t>Histogram for Market Segment &amp; Customer Type</w:t>
+            </w:r>
+            <w:r>
+              <w:rPr>
+                <w:noProof/>
+                <w:webHidden/>
+              </w:rPr>
+              <w:tab/>
+            </w:r>
+            <w:r>
+              <w:rPr>
+                <w:noProof/>
+                <w:webHidden/>
+              </w:rPr>
+              <w:fldChar w:fldCharType="begin"/>
+            </w:r>
+            <w:r>
+              <w:rPr>
+                <w:noProof/>
+                <w:webHidden/>
+              </w:rPr>
+              <w:instrText xml:space="preserve"> PAGEREF _Toc151473694 \h </w:instrText>
+            </w:r>
+            <w:r>
+              <w:rPr>
+                <w:noProof/>
+                <w:webHidden/>
+              </w:rPr>
+            </w:r>
+            <w:r>
+              <w:rPr>
+                <w:noProof/>
+                <w:webHidden/>
+              </w:rPr>
+              <w:fldChar w:fldCharType="separate"/>
+            </w:r>
+            <w:r>
+              <w:rPr>
+                <w:noProof/>
+                <w:webHidden/>
+              </w:rPr>
+              <w:t>15</w:t>
+            </w:r>
+            <w:r>
+              <w:rPr>
+                <w:noProof/>
+                <w:webHidden/>
+              </w:rPr>
+              <w:fldChar w:fldCharType="end"/>
+            </w:r>
+          </w:hyperlink>
+        </w:p>
+        <w:p>
+          <w:pPr>
+            <w:pStyle w:val="TOC1"/>
+            <w:tabs>
+              <w:tab w:val="right" w:leader="dot" w:pos="9016"/>
+            </w:tabs>
+            <w:rPr>
+              <w:rFonts w:eastAsiaTheme="minorEastAsia"/>
+              <w:noProof/>
+              <w:lang w:eastAsia="en-IE"/>
+            </w:rPr>
+          </w:pPr>
+          <w:hyperlink w:anchor="_Toc151473695" w:history="1">
+            <w:r>
+              <w:rPr>
+                <w:rStyle w:val="Hyperlink"/>
+                <w:noProof/>
+              </w:rPr>
+              <w:t>References</w:t>
+            </w:r>
+            <w:r>
+              <w:rPr>
+                <w:noProof/>
+                <w:webHidden/>
+              </w:rPr>
+              <w:tab/>
+            </w:r>
+            <w:r>
+              <w:rPr>
+                <w:noProof/>
+                <w:webHidden/>
+              </w:rPr>
+              <w:fldChar w:fldCharType="begin"/>
+            </w:r>
+            <w:r>
+              <w:rPr>
+                <w:noProof/>
+                <w:webHidden/>
+              </w:rPr>
+              <w:instrText xml:space="preserve"> PAGEREF _Toc151473695 \h </w:instrText>
+            </w:r>
+            <w:r>
+              <w:rPr>
+                <w:noProof/>
+                <w:webHidden/>
+              </w:rPr>
+            </w:r>
+            <w:r>
+              <w:rPr>
+                <w:noProof/>
+                <w:webHidden/>
+              </w:rPr>
+              <w:fldChar w:fldCharType="separate"/>
+            </w:r>
+            <w:r>
+              <w:rPr>
+                <w:noProof/>
+                <w:webHidden/>
+              </w:rPr>
+              <w:t>16</w:t>
+            </w:r>
+            <w:r>
+              <w:rPr>
+                <w:noProof/>
+                <w:webHidden/>
+              </w:rPr>
+              <w:fldChar w:fldCharType="end"/>
+            </w:r>
+          </w:hyperlink>
+        </w:p>
+        <w:p>
+          <w:pPr>
+            <w:pStyle w:val="TOC2"/>
+            <w:tabs>
+              <w:tab w:val="right" w:leader="dot" w:pos="9016"/>
+            </w:tabs>
+            <w:rPr>
+              <w:rFonts w:eastAsiaTheme="minorEastAsia"/>
+              <w:noProof/>
+              <w:lang w:eastAsia="en-IE"/>
+            </w:rPr>
+          </w:pPr>
+          <w:hyperlink w:anchor="_Toc151473696" w:history="1">
+            <w:r>
+              <w:rPr>
+                <w:rStyle w:val="Hyperlink"/>
+                <w:noProof/>
+              </w:rPr>
+              <w:t>Machine Learning for Business</w:t>
+            </w:r>
+            <w:r>
+              <w:rPr>
+                <w:noProof/>
+                <w:webHidden/>
+              </w:rPr>
+              <w:tab/>
+            </w:r>
+            <w:r>
+              <w:rPr>
+                <w:noProof/>
+                <w:webHidden/>
+              </w:rPr>
+              <w:fldChar w:fldCharType="begin"/>
+            </w:r>
+            <w:r>
+              <w:rPr>
+                <w:noProof/>
+                <w:webHidden/>
+              </w:rPr>
+              <w:instrText xml:space="preserve"> PAGEREF _Toc151473696 \h </w:instrText>
+            </w:r>
+            <w:r>
+              <w:rPr>
+                <w:noProof/>
+                <w:webHidden/>
+              </w:rPr>
+            </w:r>
+            <w:r>
+              <w:rPr>
+                <w:noProof/>
+                <w:webHidden/>
+              </w:rPr>
+              <w:fldChar w:fldCharType="separate"/>
+            </w:r>
+            <w:r>
+              <w:rPr>
+                <w:noProof/>
+                <w:webHidden/>
+              </w:rPr>
+              <w:t>16</w:t>
+            </w:r>
+            <w:r>
+              <w:rPr>
+                <w:noProof/>
+                <w:webHidden/>
+              </w:rPr>
+              <w:fldChar w:fldCharType="end"/>
+            </w:r>
+          </w:hyperlink>
+        </w:p>
+        <w:p>
+          <w:pPr>
+            <w:pStyle w:val="TOC2"/>
+            <w:tabs>
+              <w:tab w:val="right" w:leader="dot" w:pos="9016"/>
+            </w:tabs>
+            <w:rPr>
+              <w:rFonts w:eastAsiaTheme="minorEastAsia"/>
+              <w:noProof/>
+              <w:lang w:eastAsia="en-IE"/>
+            </w:rPr>
+          </w:pPr>
+          <w:hyperlink w:anchor="_Toc151473697" w:history="1">
+            <w:r>
+              <w:rPr>
+                <w:rStyle w:val="Hyperlink"/>
+                <w:noProof/>
+              </w:rPr>
               <w:t>Data Visualisation Techniques</w:t>
             </w:r>
             <w:r>
@@ -1505,7 +2067,7 @@
                 <w:noProof/>
                 <w:webHidden/>
               </w:rPr>
-              <w:instrText xml:space="preserve"> PAGEREF _Toc151199917 \h </w:instrText>
+              <w:instrText xml:space="preserve"> PAGEREF _Toc151473697 \h </w:instrText>
             </w:r>
             <w:r>
               <w:rPr>
@@ -1525,7 +2087,7 @@
                 <w:noProof/>
                 <w:webHidden/>
               </w:rPr>
-              <w:t>11</w:t>
+              <w:t>17</w:t>
             </w:r>
             <w:r>
               <w:rPr>
@@ -1579,15 +2141,100 @@
         <w:br w:type="page"/>
       </w:r>
     </w:p>
+    <w:bookmarkEnd w:id="0"/>
+    <w:bookmarkEnd w:id="2"/>
+    <w:p>
+      <w:r>
+        <w:lastRenderedPageBreak/>
+        <w:fldChar w:fldCharType="begin"/>
+      </w:r>
+      <w:r>
+        <w:instrText>HYPERLINK "https://github.com/ArielGoldman89/CA2-MLB-and-DV-Integrated"</w:instrText>
+      </w:r>
+      <w:r>
+        <w:fldChar w:fldCharType="separate"/>
+      </w:r>
+      <w:r>
+        <w:rPr>
+          <w:rStyle w:val="Hyperlink"/>
+        </w:rPr>
+        <w:t>https://github.com/ArielGoldman89/CA2-MLB-and-DV-Integrated</w:t>
+      </w:r>
+      <w:r>
+        <w:fldChar w:fldCharType="end"/>
+      </w:r>
+    </w:p>
+    <w:p>
+      <w:pPr>
+        <w:rPr>
+          <w:rFonts w:ascii="Helvetica" w:hAnsi="Helvetica" w:cs="Helvetica"/>
+          <w:sz w:val="20"/>
+          <w:szCs w:val="20"/>
+        </w:rPr>
+      </w:pPr>
+      <w:r>
+        <w:rPr>
+          <w:rFonts w:ascii="Helvetica" w:hAnsi="Helvetica" w:cs="Helvetica"/>
+          <w:sz w:val="20"/>
+          <w:szCs w:val="20"/>
+        </w:rPr>
+        <w:t>Number of Words</w:t>
+      </w:r>
+      <w:r>
+        <w:rPr>
+          <w:rFonts w:ascii="Helvetica" w:hAnsi="Helvetica" w:cs="Helvetica"/>
+          <w:sz w:val="20"/>
+          <w:szCs w:val="20"/>
+        </w:rPr>
+        <w:t>: 2180</w:t>
+      </w:r>
+      <w:r>
+        <w:rPr>
+          <w:rFonts w:ascii="Helvetica" w:hAnsi="Helvetica" w:cs="Helvetica"/>
+          <w:sz w:val="20"/>
+          <w:szCs w:val="20"/>
+        </w:rPr>
+        <w:t xml:space="preserve"> (excluding title</w:t>
+      </w:r>
+      <w:r>
+        <w:rPr>
+          <w:rFonts w:ascii="Helvetica" w:hAnsi="Helvetica" w:cs="Helvetica"/>
+          <w:sz w:val="20"/>
+          <w:szCs w:val="20"/>
+        </w:rPr>
+        <w:t>s</w:t>
+      </w:r>
+      <w:r>
+        <w:rPr>
+          <w:rFonts w:ascii="Helvetica" w:hAnsi="Helvetica" w:cs="Helvetica"/>
+          <w:sz w:val="20"/>
+          <w:szCs w:val="20"/>
+        </w:rPr>
+        <w:t xml:space="preserve">, diagrams, </w:t>
+      </w:r>
+      <w:r>
+        <w:rPr>
+          <w:rFonts w:ascii="Helvetica" w:hAnsi="Helvetica" w:cs="Helvetica"/>
+          <w:sz w:val="20"/>
+          <w:szCs w:val="20"/>
+        </w:rPr>
+        <w:t>contents</w:t>
+      </w:r>
+      <w:r>
+        <w:rPr>
+          <w:rFonts w:ascii="Helvetica" w:hAnsi="Helvetica" w:cs="Helvetica"/>
+          <w:sz w:val="20"/>
+          <w:szCs w:val="20"/>
+        </w:rPr>
+        <w:t>, and HARVARD References).</w:t>
+      </w:r>
+    </w:p>
     <w:p>
       <w:pPr>
         <w:pStyle w:val="Heading1"/>
       </w:pPr>
-      <w:bookmarkStart w:id="3" w:name="_Toc151199897"/>
-      <w:bookmarkEnd w:id="0"/>
-      <w:bookmarkEnd w:id="2"/>
-      <w:r>
-        <w:lastRenderedPageBreak/>
+      <w:bookmarkStart w:id="3" w:name="_Toc151473669"/>
+      <w:r>
         <w:t>Introduction</w:t>
       </w:r>
       <w:bookmarkEnd w:id="3"/>
@@ -1922,6 +2569,13 @@
       </w:r>
     </w:p>
     <w:p>
+      <w:pPr>
+        <w:rPr>
+          <w:rFonts w:ascii="Helvetica" w:hAnsi="Helvetica" w:cs="Helvetica"/>
+          <w:sz w:val="20"/>
+          <w:szCs w:val="20"/>
+        </w:rPr>
+      </w:pPr>
       <w:r>
         <w:rPr>
           <w:rFonts w:ascii="Helvetica" w:hAnsi="Helvetica" w:cs="Helvetica"/>
@@ -1988,13 +2642,17 @@
       </w:r>
       <w:r>
         <w:rPr>
-          <w:color w:val="000000"/>
+          <w:rFonts w:ascii="Helvetica" w:hAnsi="Helvetica" w:cs="Helvetica"/>
+          <w:sz w:val="20"/>
+          <w:szCs w:val="20"/>
         </w:rPr>
         <w:t>the exploratory data analysis.</w:t>
       </w:r>
       <w:r>
         <w:rPr>
-          <w:color w:val="000000"/>
+          <w:rFonts w:ascii="Helvetica" w:hAnsi="Helvetica" w:cs="Helvetica"/>
+          <w:sz w:val="20"/>
+          <w:szCs w:val="20"/>
         </w:rPr>
         <w:t xml:space="preserve"> In this particular dataset, </w:t>
       </w:r>
@@ -2063,12 +2721,27 @@
         <w:t xml:space="preserve"> where there </w:t>
       </w:r>
       <w:r>
+        <w:rPr>
+          <w:rFonts w:ascii="Helvetica" w:hAnsi="Helvetica" w:cs="Helvetica"/>
+          <w:sz w:val="20"/>
+          <w:szCs w:val="20"/>
+        </w:rPr>
         <w:t xml:space="preserve">is a repeated behaviour. This behaviour is related to </w:t>
       </w:r>
       <w:r>
+        <w:rPr>
+          <w:rFonts w:ascii="Helvetica" w:hAnsi="Helvetica" w:cs="Helvetica"/>
+          <w:sz w:val="20"/>
+          <w:szCs w:val="20"/>
+        </w:rPr>
         <w:t>peak seasons (high demand) and off-peak seasons (low demand)</w:t>
       </w:r>
       <w:r>
+        <w:rPr>
+          <w:rFonts w:ascii="Helvetica" w:hAnsi="Helvetica" w:cs="Helvetica"/>
+          <w:sz w:val="20"/>
+          <w:szCs w:val="20"/>
+        </w:rPr>
         <w:t>.</w:t>
       </w:r>
     </w:p>
@@ -2078,7 +2751,7 @@
       </w:pPr>
       <w:bookmarkStart w:id="4" w:name="_Toc133863986"/>
       <w:bookmarkStart w:id="5" w:name="_Toc150678929"/>
-      <w:bookmarkStart w:id="6" w:name="_Toc151199898"/>
+      <w:bookmarkStart w:id="6" w:name="_Toc151473670"/>
       <w:r>
         <w:t>Dataset</w:t>
       </w:r>
@@ -2178,7 +2851,7 @@
           <w:lang w:eastAsia="en-IE"/>
           <w14:ligatures w14:val="none"/>
         </w:rPr>
-        <w:t xml:space="preserve"> observations and </w:t>
+        <w:t xml:space="preserve"> observations, with the </w:t>
       </w:r>
       <w:r>
         <w:rPr>
@@ -2190,7 +2863,7 @@
           <w:lang w:eastAsia="en-IE"/>
           <w14:ligatures w14:val="none"/>
         </w:rPr>
-        <w:t>32</w:t>
+        <w:t xml:space="preserve">target variable </w:t>
       </w:r>
       <w:r>
         <w:rPr>
@@ -2202,7 +2875,7 @@
           <w:lang w:eastAsia="en-IE"/>
           <w14:ligatures w14:val="none"/>
         </w:rPr>
-        <w:t xml:space="preserve"> attributes, with the </w:t>
+        <w:t>‘is_canceled’</w:t>
       </w:r>
       <w:r>
         <w:rPr>
@@ -2214,7 +2887,7 @@
           <w:lang w:eastAsia="en-IE"/>
           <w14:ligatures w14:val="none"/>
         </w:rPr>
-        <w:t xml:space="preserve">target variable </w:t>
+        <w:t xml:space="preserve"> column indicati</w:t>
       </w:r>
       <w:r>
         <w:rPr>
@@ -2226,7 +2899,7 @@
           <w:lang w:eastAsia="en-IE"/>
           <w14:ligatures w14:val="none"/>
         </w:rPr>
-        <w:t>‘is_canceled’</w:t>
+        <w:t>ng</w:t>
       </w:r>
       <w:r>
         <w:rPr>
@@ -2238,7 +2911,7 @@
           <w:lang w:eastAsia="en-IE"/>
           <w14:ligatures w14:val="none"/>
         </w:rPr>
-        <w:t xml:space="preserve"> column indicati</w:t>
+        <w:t xml:space="preserve"> </w:t>
       </w:r>
       <w:r>
         <w:rPr>
@@ -2250,7 +2923,7 @@
           <w:lang w:eastAsia="en-IE"/>
           <w14:ligatures w14:val="none"/>
         </w:rPr>
-        <w:t>ng</w:t>
+        <w:t xml:space="preserve">whether </w:t>
       </w:r>
       <w:r>
         <w:rPr>
@@ -2262,7 +2935,7 @@
           <w:lang w:eastAsia="en-IE"/>
           <w14:ligatures w14:val="none"/>
         </w:rPr>
-        <w:t xml:space="preserve"> </w:t>
+        <w:t xml:space="preserve">the </w:t>
       </w:r>
       <w:r>
         <w:rPr>
@@ -2274,7 +2947,7 @@
           <w:lang w:eastAsia="en-IE"/>
           <w14:ligatures w14:val="none"/>
         </w:rPr>
-        <w:t xml:space="preserve">whether </w:t>
+        <w:t xml:space="preserve">bookings were </w:t>
       </w:r>
       <w:r>
         <w:rPr>
@@ -2286,7 +2959,7 @@
           <w:lang w:eastAsia="en-IE"/>
           <w14:ligatures w14:val="none"/>
         </w:rPr>
-        <w:t xml:space="preserve">the </w:t>
+        <w:t>cancelled</w:t>
       </w:r>
       <w:r>
         <w:rPr>
@@ -2298,7 +2971,7 @@
           <w:lang w:eastAsia="en-IE"/>
           <w14:ligatures w14:val="none"/>
         </w:rPr>
-        <w:t xml:space="preserve">bookings were </w:t>
+        <w:t xml:space="preserve"> or not.</w:t>
       </w:r>
       <w:r>
         <w:rPr>
@@ -2310,127 +2983,7 @@
           <w:lang w:eastAsia="en-IE"/>
           <w14:ligatures w14:val="none"/>
         </w:rPr>
-        <w:t>cancelled</w:t>
-      </w:r>
-      <w:r>
-        <w:rPr>
-          <w:rFonts w:ascii="Helvetica" w:eastAsia="Times New Roman" w:hAnsi="Helvetica" w:cs="Helvetica"/>
-          <w:color w:val="000000"/>
-          <w:kern w:val="0"/>
-          <w:sz w:val="21"/>
-          <w:szCs w:val="21"/>
-          <w:lang w:eastAsia="en-IE"/>
-          <w14:ligatures w14:val="none"/>
-        </w:rPr>
-        <w:t xml:space="preserve"> or not.</w:t>
-      </w:r>
-      <w:r>
-        <w:rPr>
-          <w:rFonts w:ascii="Helvetica" w:eastAsia="Times New Roman" w:hAnsi="Helvetica" w:cs="Helvetica"/>
-          <w:color w:val="000000"/>
-          <w:kern w:val="0"/>
-          <w:sz w:val="21"/>
-          <w:szCs w:val="21"/>
-          <w:lang w:eastAsia="en-IE"/>
-          <w14:ligatures w14:val="none"/>
-        </w:rPr>
         <w:t xml:space="preserve"> </w:t>
-      </w:r>
-      <w:r>
-        <w:rPr>
-          <w:rFonts w:ascii="Helvetica" w:eastAsia="Times New Roman" w:hAnsi="Helvetica" w:cs="Helvetica"/>
-          <w:color w:val="000000"/>
-          <w:kern w:val="0"/>
-          <w:sz w:val="21"/>
-          <w:szCs w:val="21"/>
-          <w:lang w:eastAsia="en-IE"/>
-          <w14:ligatures w14:val="none"/>
-        </w:rPr>
-        <w:t>Specifically, there are</w:t>
-      </w:r>
-      <w:r>
-        <w:rPr>
-          <w:rFonts w:ascii="Helvetica" w:eastAsia="Times New Roman" w:hAnsi="Helvetica" w:cs="Helvetica"/>
-          <w:color w:val="000000"/>
-          <w:kern w:val="0"/>
-          <w:sz w:val="21"/>
-          <w:szCs w:val="21"/>
-          <w:lang w:eastAsia="en-IE"/>
-          <w14:ligatures w14:val="none"/>
-        </w:rPr>
-        <w:t xml:space="preserve"> 75,166 bookings not canceled, while there are 44,224</w:t>
-      </w:r>
-      <w:r>
-        <w:rPr>
-          <w:rFonts w:ascii="Helvetica" w:eastAsia="Times New Roman" w:hAnsi="Helvetica" w:cs="Helvetica"/>
-          <w:color w:val="000000"/>
-          <w:kern w:val="0"/>
-          <w:sz w:val="21"/>
-          <w:szCs w:val="21"/>
-          <w:lang w:eastAsia="en-IE"/>
-          <w14:ligatures w14:val="none"/>
-        </w:rPr>
-        <w:t xml:space="preserve"> </w:t>
-      </w:r>
-      <w:r>
-        <w:rPr>
-          <w:rFonts w:ascii="Helvetica" w:eastAsia="Times New Roman" w:hAnsi="Helvetica" w:cs="Helvetica"/>
-          <w:color w:val="000000"/>
-          <w:kern w:val="0"/>
-          <w:sz w:val="21"/>
-          <w:szCs w:val="21"/>
-          <w:lang w:eastAsia="en-IE"/>
-          <w14:ligatures w14:val="none"/>
-        </w:rPr>
-        <w:t>bookings</w:t>
-      </w:r>
-      <w:r>
-        <w:rPr>
-          <w:rFonts w:ascii="Helvetica" w:eastAsia="Times New Roman" w:hAnsi="Helvetica" w:cs="Helvetica"/>
-          <w:color w:val="000000"/>
-          <w:kern w:val="0"/>
-          <w:sz w:val="21"/>
-          <w:szCs w:val="21"/>
-          <w:lang w:eastAsia="en-IE"/>
-          <w14:ligatures w14:val="none"/>
-        </w:rPr>
-        <w:t xml:space="preserve"> </w:t>
-      </w:r>
-      <w:r>
-        <w:rPr>
-          <w:rFonts w:ascii="Helvetica" w:eastAsia="Times New Roman" w:hAnsi="Helvetica" w:cs="Helvetica"/>
-          <w:color w:val="000000"/>
-          <w:kern w:val="0"/>
-          <w:sz w:val="21"/>
-          <w:szCs w:val="21"/>
-          <w:lang w:eastAsia="en-IE"/>
-          <w14:ligatures w14:val="none"/>
-        </w:rPr>
-        <w:t>cancel</w:t>
-      </w:r>
-      <w:r>
-        <w:rPr>
-          <w:rFonts w:ascii="Helvetica" w:eastAsia="Times New Roman" w:hAnsi="Helvetica" w:cs="Helvetica"/>
-          <w:color w:val="000000"/>
-          <w:kern w:val="0"/>
-          <w:sz w:val="21"/>
-          <w:szCs w:val="21"/>
-          <w:lang w:eastAsia="en-IE"/>
-          <w14:ligatures w14:val="none"/>
-        </w:rPr>
-        <w:t>ed</w:t>
-      </w:r>
-      <w:r>
-        <w:rPr>
-          <w:rFonts w:ascii="Helvetica" w:eastAsia="Times New Roman" w:hAnsi="Helvetica" w:cs="Helvetica"/>
-          <w:color w:val="000000"/>
-          <w:kern w:val="0"/>
-          <w:sz w:val="21"/>
-          <w:szCs w:val="21"/>
-          <w:lang w:eastAsia="en-IE"/>
-          <w14:ligatures w14:val="none"/>
-        </w:rPr>
-        <w:t xml:space="preserve">. </w:t>
       </w:r>
     </w:p>
     <w:p>
@@ -3222,7 +3775,19 @@
           <w:lang w:eastAsia="en-IE"/>
           <w14:ligatures w14:val="none"/>
         </w:rPr>
-        <w:t>Text: is the message itself sent by the people</w:t>
+        <w:t>Text: is the message itself sent by the p</w:t>
+      </w:r>
+      <w:r>
+        <w:rPr>
+          <w:rFonts w:ascii="Helvetica" w:eastAsia="Times New Roman" w:hAnsi="Helvetica" w:cs="Helvetica"/>
+          <w:color w:val="000000"/>
+          <w:kern w:val="0"/>
+          <w:sz w:val="21"/>
+          <w:szCs w:val="21"/>
+          <w:lang w:eastAsia="en-IE"/>
+          <w14:ligatures w14:val="none"/>
+        </w:rPr>
+        <w:t>oliticians.</w:t>
       </w:r>
     </w:p>
     <w:p/>
@@ -3247,7 +3812,7 @@
         <w:pStyle w:val="Heading1"/>
       </w:pPr>
       <w:bookmarkStart w:id="7" w:name="_Toc151029159"/>
-      <w:bookmarkStart w:id="8" w:name="_Toc151199899"/>
+      <w:bookmarkStart w:id="8" w:name="_Toc151473671"/>
       <w:r>
         <w:lastRenderedPageBreak/>
         <w:t>Machine Learning for Business</w:t>
@@ -3258,39 +3823,43 @@
     <w:p>
       <w:pPr>
         <w:rPr>
-          <w:rFonts w:ascii="Helvetica" w:eastAsia="Times New Roman" w:hAnsi="Helvetica" w:cs="Helvetica"/>
-          <w:color w:val="000000"/>
-          <w:kern w:val="0"/>
-          <w:sz w:val="21"/>
-          <w:szCs w:val="21"/>
-          <w:lang w:eastAsia="en-IE"/>
-          <w14:ligatures w14:val="none"/>
-        </w:rPr>
-      </w:pPr>
-    </w:p>
-    <w:p>
-      <w:pPr>
-        <w:rPr>
-          <w:rFonts w:ascii="Helvetica" w:eastAsia="Times New Roman" w:hAnsi="Helvetica" w:cs="Helvetica"/>
-          <w:color w:val="000000"/>
-          <w:kern w:val="0"/>
-          <w:sz w:val="21"/>
-          <w:szCs w:val="21"/>
-          <w:lang w:eastAsia="en-IE"/>
-          <w14:ligatures w14:val="none"/>
-        </w:rPr>
-      </w:pPr>
-      <w:r>
-        <w:rPr>
-          <w:rFonts w:ascii="Helvetica" w:eastAsia="Times New Roman" w:hAnsi="Helvetica" w:cs="Helvetica"/>
-          <w:color w:val="000000"/>
-          <w:kern w:val="0"/>
-          <w:sz w:val="21"/>
-          <w:szCs w:val="21"/>
-          <w:lang w:eastAsia="en-IE"/>
-          <w14:ligatures w14:val="none"/>
-        </w:rPr>
-        <w:t>In this phase of the project, our objective is to focus on two topics: predicting trends over the time by applying Time Series Analysis and using Text Analytics to gain deeper insights about the messages from the people.</w:t>
+          <w:rFonts w:ascii="Helvetica" w:hAnsi="Helvetica" w:cs="Helvetica"/>
+          <w:sz w:val="20"/>
+          <w:szCs w:val="20"/>
+        </w:rPr>
+      </w:pPr>
+    </w:p>
+    <w:p>
+      <w:pPr>
+        <w:rPr>
+          <w:rFonts w:ascii="Helvetica" w:hAnsi="Helvetica" w:cs="Helvetica"/>
+          <w:sz w:val="20"/>
+          <w:szCs w:val="20"/>
+        </w:rPr>
+      </w:pPr>
+      <w:r>
+        <w:rPr>
+          <w:rFonts w:ascii="Helvetica" w:hAnsi="Helvetica" w:cs="Helvetica"/>
+          <w:sz w:val="20"/>
+          <w:szCs w:val="20"/>
+        </w:rPr>
+        <w:t>In this phase of the project, our objective is to focus on two topics: predicting trends over the time by applying Time Series Analysis and using Text Analytics to gain deeper insights about the messages from the</w:t>
+      </w:r>
+      <w:r>
+        <w:rPr>
+          <w:rFonts w:ascii="Helvetica" w:hAnsi="Helvetica" w:cs="Helvetica"/>
+          <w:sz w:val="20"/>
+          <w:szCs w:val="20"/>
+        </w:rPr>
+        <w:t xml:space="preserve"> politicians</w:t>
+      </w:r>
+      <w:r>
+        <w:rPr>
+          <w:rFonts w:ascii="Helvetica" w:hAnsi="Helvetica" w:cs="Helvetica"/>
+          <w:sz w:val="20"/>
+          <w:szCs w:val="20"/>
+        </w:rPr>
+        <w:t>.</w:t>
       </w:r>
     </w:p>
     <w:p/>
@@ -3299,7 +3868,7 @@
         <w:pStyle w:val="Heading2"/>
       </w:pPr>
       <w:bookmarkStart w:id="9" w:name="_Toc151029160"/>
-      <w:bookmarkStart w:id="10" w:name="_Toc151199900"/>
+      <w:bookmarkStart w:id="10" w:name="_Toc151473672"/>
       <w:r>
         <w:t>Concept of Time Series Analysis</w:t>
       </w:r>
@@ -3334,7 +3903,7 @@
         <w:pStyle w:val="Heading2"/>
       </w:pPr>
       <w:bookmarkStart w:id="11" w:name="_Toc151029162"/>
-      <w:bookmarkStart w:id="12" w:name="_Toc151199901"/>
+      <w:bookmarkStart w:id="12" w:name="_Toc151473673"/>
       <w:r>
         <w:t>The Augmented Dickey-Fuller test in time series</w:t>
       </w:r>
@@ -3417,7 +3986,7 @@
         <w:pStyle w:val="Heading1"/>
       </w:pPr>
       <w:bookmarkStart w:id="13" w:name="_Toc151029163"/>
-      <w:bookmarkStart w:id="14" w:name="_Toc151199902"/>
+      <w:bookmarkStart w:id="14" w:name="_Toc151473674"/>
       <w:r>
         <w:t>Box-Jenkins Models</w:t>
       </w:r>
@@ -3460,7 +4029,7 @@
         <w:pStyle w:val="Heading2"/>
       </w:pPr>
       <w:bookmarkStart w:id="15" w:name="_Toc151029164"/>
-      <w:bookmarkStart w:id="16" w:name="_Toc151199903"/>
+      <w:bookmarkStart w:id="16" w:name="_Toc151473675"/>
       <w:r>
         <w:lastRenderedPageBreak/>
         <w:t>Weekly ADR Plot</w:t>
@@ -3613,7 +4182,7 @@
         <w:pStyle w:val="Heading2"/>
       </w:pPr>
       <w:bookmarkStart w:id="17" w:name="_Toc151029165"/>
-      <w:bookmarkStart w:id="18" w:name="_Toc151199904"/>
+      <w:bookmarkStart w:id="18" w:name="_Toc151473676"/>
       <w:r>
         <w:t>Stationarity of the series</w:t>
       </w:r>
@@ -3886,7 +4455,7 @@
         <w:pStyle w:val="Heading2"/>
       </w:pPr>
       <w:bookmarkStart w:id="19" w:name="_Toc151029166"/>
-      <w:bookmarkStart w:id="20" w:name="_Toc151199905"/>
+      <w:bookmarkStart w:id="20" w:name="_Toc151473677"/>
       <w:r>
         <w:lastRenderedPageBreak/>
         <w:t>Checking for Stationarity</w:t>
@@ -4226,7 +4795,7 @@
         <w:pStyle w:val="Heading2"/>
       </w:pPr>
       <w:bookmarkStart w:id="21" w:name="_Toc151029167"/>
-      <w:bookmarkStart w:id="22" w:name="_Toc151199906"/>
+      <w:bookmarkStart w:id="22" w:name="_Toc151473678"/>
       <w:r>
         <w:t>Time Series Plot of the Data</w:t>
       </w:r>
@@ -4397,7 +4966,7 @@
         <w:pStyle w:val="Heading2"/>
       </w:pPr>
       <w:bookmarkStart w:id="23" w:name="_Toc151029168"/>
-      <w:bookmarkStart w:id="24" w:name="_Toc151199907"/>
+      <w:bookmarkStart w:id="24" w:name="_Toc151473679"/>
       <w:r>
         <w:lastRenderedPageBreak/>
         <w:t>Series A</w:t>
@@ -4630,7 +5199,7 @@
         <w:pStyle w:val="Heading1"/>
       </w:pPr>
       <w:bookmarkStart w:id="25" w:name="_Toc151118975"/>
-      <w:bookmarkStart w:id="26" w:name="_Toc151199908"/>
+      <w:bookmarkStart w:id="26" w:name="_Toc151473680"/>
       <w:r>
         <w:lastRenderedPageBreak/>
         <w:t>One-step-ahead forecasts of the last 10 observations</w:t>
@@ -4733,7 +5302,7 @@
         <w:pStyle w:val="Heading2"/>
       </w:pPr>
       <w:bookmarkStart w:id="27" w:name="_Toc151118976"/>
-      <w:bookmarkStart w:id="28" w:name="_Toc151199909"/>
+      <w:bookmarkStart w:id="28" w:name="_Toc151473681"/>
       <w:r>
         <w:t>Forecast Errors</w:t>
       </w:r>
@@ -4881,7 +5450,7 @@
         <w:pStyle w:val="Heading1"/>
       </w:pPr>
       <w:bookmarkStart w:id="29" w:name="_Toc151118977"/>
-      <w:bookmarkStart w:id="30" w:name="_Toc151199910"/>
+      <w:bookmarkStart w:id="30" w:name="_Toc151473682"/>
       <w:r>
         <w:lastRenderedPageBreak/>
         <w:t>Concept and application of Text Analytics</w:t>
@@ -5289,15 +5858,15 @@
       <w:pPr>
         <w:pStyle w:val="Heading2"/>
       </w:pPr>
-      <w:bookmarkStart w:id="31" w:name="_Toc151029171"/>
-      <w:bookmarkStart w:id="32" w:name="_Toc151125523"/>
-      <w:bookmarkStart w:id="33" w:name="_Toc151199911"/>
+      <w:bookmarkStart w:id="31" w:name="_Toc151125523"/>
+      <w:bookmarkStart w:id="32" w:name="_Toc151029171"/>
+      <w:bookmarkStart w:id="33" w:name="_Toc151473683"/>
       <w:bookmarkEnd w:id="1"/>
       <w:r>
         <w:lastRenderedPageBreak/>
         <w:t>Political Social Media</w:t>
       </w:r>
-      <w:bookmarkEnd w:id="32"/>
+      <w:bookmarkEnd w:id="31"/>
       <w:r>
         <w:t xml:space="preserve"> Posts</w:t>
       </w:r>
@@ -5396,7 +5965,7 @@
         <w:pStyle w:val="Heading2"/>
       </w:pPr>
       <w:bookmarkStart w:id="34" w:name="_Toc151125524"/>
-      <w:bookmarkStart w:id="35" w:name="_Toc151199912"/>
+      <w:bookmarkStart w:id="35" w:name="_Toc151473684"/>
       <w:r>
         <w:lastRenderedPageBreak/>
         <w:t>LDA (Latent Dirichlet Allocation)</w:t>
@@ -5404,15 +5973,22 @@
       <w:bookmarkEnd w:id="34"/>
       <w:bookmarkEnd w:id="35"/>
     </w:p>
-    <w:p/>
-    <w:p>
-      <w:pPr>
-        <w:rPr>
-          <w:rFonts w:ascii="Helvetica" w:hAnsi="Helvetica" w:cs="Helvetica"/>
-          <w:sz w:val="20"/>
-          <w:szCs w:val="20"/>
-        </w:rPr>
-      </w:pPr>
+    <w:p>
+      <w:pPr>
+        <w:rPr>
+          <w:rFonts w:ascii="Helvetica" w:hAnsi="Helvetica" w:cs="Helvetica"/>
+          <w:sz w:val="20"/>
+          <w:szCs w:val="20"/>
+        </w:rPr>
+      </w:pPr>
+      <w:r>
+        <w:rPr>
+          <w:rFonts w:ascii="Helvetica" w:hAnsi="Helvetica" w:cs="Helvetica"/>
+          <w:sz w:val="20"/>
+          <w:szCs w:val="20"/>
+        </w:rPr>
+        <w:br/>
+      </w:r>
       <w:r>
         <w:rPr>
           <w:rFonts w:ascii="Helvetica" w:hAnsi="Helvetica" w:cs="Helvetica"/>
@@ -5467,7 +6043,7 @@
         <w:pStyle w:val="Heading2"/>
       </w:pPr>
       <w:bookmarkStart w:id="36" w:name="_Toc151125525"/>
-      <w:bookmarkStart w:id="37" w:name="_Toc151199913"/>
+      <w:bookmarkStart w:id="37" w:name="_Toc151473685"/>
       <w:r>
         <w:t>World Cloud</w:t>
       </w:r>
@@ -5552,7 +6128,47 @@
           <w:sz w:val="20"/>
           <w:szCs w:val="20"/>
         </w:rPr>
-        <w:t>After removing unwanted words/characters through the use of Stop Words and some data exploration, we have also removed punctuations, which could otherwise affect our analysis.</w:t>
+        <w:t>We</w:t>
+      </w:r>
+      <w:r>
+        <w:rPr>
+          <w:rFonts w:ascii="Helvetica" w:hAnsi="Helvetica" w:cs="Helvetica"/>
+          <w:sz w:val="20"/>
+          <w:szCs w:val="20"/>
+        </w:rPr>
+        <w:t xml:space="preserve"> remov</w:t>
+      </w:r>
+      <w:r>
+        <w:rPr>
+          <w:rFonts w:ascii="Helvetica" w:hAnsi="Helvetica" w:cs="Helvetica"/>
+          <w:sz w:val="20"/>
+          <w:szCs w:val="20"/>
+        </w:rPr>
+        <w:t xml:space="preserve">ed </w:t>
+      </w:r>
+      <w:r>
+        <w:rPr>
+          <w:rFonts w:ascii="Helvetica" w:hAnsi="Helvetica" w:cs="Helvetica"/>
+          <w:sz w:val="20"/>
+          <w:szCs w:val="20"/>
+        </w:rPr>
+        <w:t xml:space="preserve">unwanted words/characters through the use of Stop Words and some data exploration, </w:t>
+      </w:r>
+      <w:r>
+        <w:rPr>
+          <w:rFonts w:ascii="Helvetica" w:hAnsi="Helvetica" w:cs="Helvetica"/>
+          <w:sz w:val="20"/>
+          <w:szCs w:val="20"/>
+        </w:rPr>
+        <w:t>and</w:t>
+      </w:r>
+      <w:r>
+        <w:rPr>
+          <w:rFonts w:ascii="Helvetica" w:hAnsi="Helvetica" w:cs="Helvetica"/>
+          <w:sz w:val="20"/>
+          <w:szCs w:val="20"/>
+        </w:rPr>
+        <w:t xml:space="preserve"> also removed punctuations, which could otherwise affect our analysis.</w:t>
       </w:r>
     </w:p>
     <w:p>
@@ -5607,7 +6223,7 @@
         <w:pStyle w:val="Heading2"/>
       </w:pPr>
       <w:bookmarkStart w:id="38" w:name="_Toc151125526"/>
-      <w:bookmarkStart w:id="39" w:name="_Toc151199914"/>
+      <w:bookmarkStart w:id="39" w:name="_Toc151473686"/>
       <w:r>
         <w:t>Predicted Topics</w:t>
       </w:r>
@@ -5686,6 +6302,1354 @@
       </w:r>
     </w:p>
     <w:p>
+      <w:r>
+        <w:br w:type="page"/>
+      </w:r>
+    </w:p>
+    <w:p>
+      <w:pPr>
+        <w:pStyle w:val="Heading1"/>
+      </w:pPr>
+      <w:bookmarkStart w:id="40" w:name="_Toc151473687"/>
+      <w:r>
+        <w:lastRenderedPageBreak/>
+        <w:t>Conclusions</w:t>
+      </w:r>
+      <w:bookmarkEnd w:id="40"/>
+      <w:r>
+        <w:t xml:space="preserve"> </w:t>
+      </w:r>
+    </w:p>
+    <w:p>
+      <w:pPr>
+        <w:rPr>
+          <w:rFonts w:ascii="Helvetica" w:hAnsi="Helvetica" w:cs="Helvetica"/>
+          <w:sz w:val="20"/>
+          <w:szCs w:val="20"/>
+        </w:rPr>
+      </w:pPr>
+    </w:p>
+    <w:p>
+      <w:pPr>
+        <w:rPr>
+          <w:rFonts w:ascii="Helvetica" w:hAnsi="Helvetica" w:cs="Helvetica"/>
+          <w:sz w:val="20"/>
+          <w:szCs w:val="20"/>
+        </w:rPr>
+      </w:pPr>
+      <w:r>
+        <w:rPr>
+          <w:rFonts w:ascii="Helvetica" w:hAnsi="Helvetica" w:cs="Helvetica"/>
+          <w:sz w:val="20"/>
+          <w:szCs w:val="20"/>
+        </w:rPr>
+        <w:t xml:space="preserve">Both Time Series Analysis and LDA can be used to obtain meaningful insights from raw data. Time Series Analysis is focused on analysing patterns or trends in the data collected over time, while LDA identifies the themes or topics </w:t>
+      </w:r>
+      <w:r>
+        <w:rPr>
+          <w:rFonts w:ascii="Helvetica" w:hAnsi="Helvetica" w:cs="Helvetica"/>
+          <w:sz w:val="20"/>
+          <w:szCs w:val="20"/>
+        </w:rPr>
+        <w:t>in a large collection of text documents.</w:t>
+      </w:r>
+    </w:p>
+    <w:p>
+      <w:pPr>
+        <w:rPr>
+          <w:rFonts w:ascii="Helvetica" w:hAnsi="Helvetica" w:cs="Helvetica"/>
+          <w:sz w:val="20"/>
+          <w:szCs w:val="20"/>
+        </w:rPr>
+      </w:pPr>
+      <w:r>
+        <w:rPr>
+          <w:rFonts w:ascii="Helvetica" w:hAnsi="Helvetica" w:cs="Helvetica"/>
+          <w:sz w:val="20"/>
+          <w:szCs w:val="20"/>
+        </w:rPr>
+        <w:t>Machine Learning Algorithms can automatically identify patterns and trends in Time Series Analysis and classify text documents based on their themes or topics.</w:t>
+      </w:r>
+    </w:p>
+    <w:p>
+      <w:r>
+        <w:br w:type="page"/>
+      </w:r>
+    </w:p>
+    <w:p>
+      <w:pPr>
+        <w:pStyle w:val="Heading1"/>
+      </w:pPr>
+      <w:bookmarkStart w:id="41" w:name="_Toc151125527"/>
+      <w:bookmarkStart w:id="42" w:name="_Toc151293529"/>
+      <w:bookmarkStart w:id="43" w:name="_Toc151473688"/>
+      <w:r>
+        <w:lastRenderedPageBreak/>
+        <w:t>Data Visualisation Techniques</w:t>
+      </w:r>
+      <w:bookmarkEnd w:id="41"/>
+      <w:bookmarkEnd w:id="42"/>
+      <w:bookmarkEnd w:id="43"/>
+      <w:r>
+        <w:t xml:space="preserve"> </w:t>
+      </w:r>
+    </w:p>
+    <w:p>
+      <w:pPr>
+        <w:rPr>
+          <w:rFonts w:ascii="Helvetica" w:hAnsi="Helvetica" w:cs="Helvetica"/>
+          <w:sz w:val="20"/>
+          <w:szCs w:val="20"/>
+        </w:rPr>
+      </w:pPr>
+      <w:r>
+        <w:rPr>
+          <w:rFonts w:ascii="Helvetica" w:hAnsi="Helvetica" w:cs="Helvetica"/>
+          <w:sz w:val="20"/>
+          <w:szCs w:val="20"/>
+        </w:rPr>
+        <w:t>The data was transformed to show</w:t>
+      </w:r>
+      <w:r>
+        <w:rPr>
+          <w:rFonts w:ascii="Helvetica" w:hAnsi="Helvetica" w:cs="Helvetica"/>
+          <w:sz w:val="20"/>
+          <w:szCs w:val="20"/>
+        </w:rPr>
+        <w:t xml:space="preserve"> key insights related to hotel industry. P</w:t>
+      </w:r>
+      <w:r>
+        <w:rPr>
+          <w:rFonts w:ascii="Helvetica" w:hAnsi="Helvetica" w:cs="Helvetica"/>
+          <w:sz w:val="20"/>
+          <w:szCs w:val="20"/>
+        </w:rPr>
+        <w:t>ersonal details were removed from the data</w:t>
+      </w:r>
+      <w:r>
+        <w:rPr>
+          <w:rFonts w:ascii="Helvetica" w:hAnsi="Helvetica" w:cs="Helvetica"/>
+          <w:sz w:val="20"/>
+          <w:szCs w:val="20"/>
+        </w:rPr>
+        <w:t>set to ensure data protection regulations, and outliers were also removed. The months were sorted chronologically to present accurate visualisations and results to the viewers.</w:t>
+      </w:r>
+    </w:p>
+    <w:p/>
+    <w:p>
+      <w:pPr>
+        <w:pStyle w:val="Heading2"/>
+      </w:pPr>
+      <w:bookmarkStart w:id="44" w:name="_Toc151293530"/>
+      <w:bookmarkStart w:id="45" w:name="_Toc151473689"/>
+      <w:r>
+        <w:t>Wireframe</w:t>
+      </w:r>
+      <w:bookmarkEnd w:id="44"/>
+      <w:bookmarkEnd w:id="45"/>
+    </w:p>
+    <w:p>
+      <w:pPr>
+        <w:rPr>
+          <w:rFonts w:ascii="Helvetica" w:hAnsi="Helvetica" w:cs="Helvetica"/>
+          <w:sz w:val="20"/>
+          <w:szCs w:val="20"/>
+        </w:rPr>
+      </w:pPr>
+    </w:p>
+    <w:p>
+      <w:pPr>
+        <w:rPr>
+          <w:rFonts w:ascii="Helvetica" w:hAnsi="Helvetica" w:cs="Helvetica"/>
+          <w:sz w:val="20"/>
+          <w:szCs w:val="20"/>
+        </w:rPr>
+      </w:pPr>
+      <w:r>
+        <w:rPr>
+          <w:rFonts w:ascii="Helvetica" w:hAnsi="Helvetica" w:cs="Helvetica"/>
+          <w:sz w:val="20"/>
+          <w:szCs w:val="20"/>
+        </w:rPr>
+        <w:t>The below Wireframe propose</w:t>
+      </w:r>
+      <w:r>
+        <w:rPr>
+          <w:rFonts w:ascii="Helvetica" w:hAnsi="Helvetica" w:cs="Helvetica"/>
+          <w:sz w:val="20"/>
+          <w:szCs w:val="20"/>
+        </w:rPr>
+        <w:t xml:space="preserve"> the design of the dashboard before</w:t>
+      </w:r>
+      <w:r>
+        <w:rPr>
+          <w:rFonts w:ascii="Helvetica" w:hAnsi="Helvetica" w:cs="Helvetica"/>
+          <w:sz w:val="20"/>
+          <w:szCs w:val="20"/>
+        </w:rPr>
+        <w:t xml:space="preserve"> implementation. In the next section, we will explain the rationale behind the sections.</w:t>
+      </w:r>
+    </w:p>
+    <w:p>
+      <w:r>
+        <w:rPr>
+          <w:rFonts w:asciiTheme="majorHAnsi" w:eastAsiaTheme="majorEastAsia" w:hAnsiTheme="majorHAnsi" w:cstheme="majorBidi"/>
+          <w:noProof/>
+          <w:color w:val="2F5496" w:themeColor="accent1" w:themeShade="BF"/>
+          <w:sz w:val="32"/>
+          <w:szCs w:val="32"/>
+        </w:rPr>
+        <w:drawing>
+          <wp:inline distT="0" distB="0" distL="0" distR="0" wp14:anchorId="69A2DB99" wp14:editId="27CF5DC4">
+            <wp:extent cx="3914946" cy="5804452"/>
+            <wp:effectExtent l="0" t="0" r="0" b="0"/>
+            <wp:docPr id="614880184" name="Picture 2" descr="A screenshot of a graph&#10;&#10;Description automatically generated"/>
+            <wp:cNvGraphicFramePr>
+              <a:graphicFrameLocks xmlns:a="http://schemas.openxmlformats.org/drawingml/2006/main" noChangeAspect="1"/>
+            </wp:cNvGraphicFramePr>
+            <a:graphic xmlns:a="http://schemas.openxmlformats.org/drawingml/2006/main">
+              <a:graphicData uri="http://schemas.openxmlformats.org/drawingml/2006/picture">
+                <pic:pic xmlns:pic="http://schemas.openxmlformats.org/drawingml/2006/picture">
+                  <pic:nvPicPr>
+                    <pic:cNvPr id="614880184" name="Picture 2" descr="A screenshot of a graph&#10;&#10;Description automatically generated"/>
+                    <pic:cNvPicPr>
+                      <a:picLocks noChangeAspect="1" noChangeArrowheads="1"/>
+                    </pic:cNvPicPr>
+                  </pic:nvPicPr>
+                  <pic:blipFill>
+                    <a:blip r:embed="rId22">
+                      <a:extLst>
+                        <a:ext uri="{28A0092B-C50C-407E-A947-70E740481C1C}">
+                          <a14:useLocalDpi xmlns:a14="http://schemas.microsoft.com/office/drawing/2010/main" val="0"/>
+                        </a:ext>
+                      </a:extLst>
+                    </a:blip>
+                    <a:srcRect/>
+                    <a:stretch>
+                      <a:fillRect/>
+                    </a:stretch>
+                  </pic:blipFill>
+                  <pic:spPr bwMode="auto">
+                    <a:xfrm>
+                      <a:off x="0" y="0"/>
+                      <a:ext cx="3929569" cy="5826133"/>
+                    </a:xfrm>
+                    <a:prstGeom prst="rect">
+                      <a:avLst/>
+                    </a:prstGeom>
+                    <a:noFill/>
+                    <a:ln>
+                      <a:noFill/>
+                    </a:ln>
+                  </pic:spPr>
+                </pic:pic>
+              </a:graphicData>
+            </a:graphic>
+          </wp:inline>
+        </w:drawing>
+      </w:r>
+      <w:r>
+        <w:br w:type="page"/>
+      </w:r>
+    </w:p>
+    <w:p>
+      <w:pPr>
+        <w:pStyle w:val="Heading2"/>
+      </w:pPr>
+      <w:bookmarkStart w:id="46" w:name="_Toc151293531"/>
+      <w:bookmarkStart w:id="47" w:name="_Toc151473690"/>
+      <w:r>
+        <w:lastRenderedPageBreak/>
+        <w:t>Dashboard Summary</w:t>
+      </w:r>
+      <w:bookmarkEnd w:id="46"/>
+      <w:bookmarkEnd w:id="47"/>
+      <w:r>
+        <w:t xml:space="preserve"> </w:t>
+      </w:r>
+    </w:p>
+    <w:p/>
+    <w:p>
+      <w:pPr>
+        <w:rPr>
+          <w:rFonts w:ascii="Helvetica" w:hAnsi="Helvetica" w:cs="Helvetica"/>
+          <w:sz w:val="20"/>
+          <w:szCs w:val="20"/>
+        </w:rPr>
+      </w:pPr>
+      <w:r>
+        <w:rPr>
+          <w:rFonts w:ascii="Helvetica" w:hAnsi="Helvetica" w:cs="Helvetica"/>
+          <w:sz w:val="20"/>
+          <w:szCs w:val="20"/>
+        </w:rPr>
+        <w:t>The following Dashboard is a summary of the key insights derived from the exploratory data analysis.</w:t>
+      </w:r>
+      <w:r>
+        <w:rPr>
+          <w:rFonts w:ascii="Helvetica" w:hAnsi="Helvetica" w:cs="Helvetica"/>
+          <w:sz w:val="20"/>
+          <w:szCs w:val="20"/>
+        </w:rPr>
+        <w:t xml:space="preserve"> All the plots are interactive using </w:t>
+      </w:r>
+      <w:proofErr w:type="spellStart"/>
+      <w:r>
+        <w:rPr>
+          <w:rFonts w:ascii="Helvetica" w:hAnsi="Helvetica" w:cs="Helvetica"/>
+          <w:sz w:val="20"/>
+          <w:szCs w:val="20"/>
+        </w:rPr>
+        <w:t>Plotly</w:t>
+      </w:r>
+      <w:proofErr w:type="spellEnd"/>
+      <w:r>
+        <w:rPr>
+          <w:rFonts w:ascii="Helvetica" w:hAnsi="Helvetica" w:cs="Helvetica"/>
+          <w:sz w:val="20"/>
+          <w:szCs w:val="20"/>
+        </w:rPr>
+        <w:t xml:space="preserve"> Library.</w:t>
+      </w:r>
+    </w:p>
+    <w:p>
+      <w:pPr>
+        <w:rPr>
+          <w:rFonts w:ascii="Helvetica" w:hAnsi="Helvetica" w:cs="Helvetica"/>
+          <w:sz w:val="20"/>
+          <w:szCs w:val="20"/>
+        </w:rPr>
+      </w:pPr>
+    </w:p>
+    <w:p>
+      <w:pPr>
+        <w:pStyle w:val="Heading3"/>
+      </w:pPr>
+      <w:bookmarkStart w:id="48" w:name="_Toc151293532"/>
+      <w:bookmarkStart w:id="49" w:name="_Toc151473691"/>
+      <w:r>
+        <w:t>Countr</w:t>
+      </w:r>
+      <w:r>
+        <w:t>ies</w:t>
+      </w:r>
+      <w:r>
+        <w:t xml:space="preserve"> the Guests come from</w:t>
+      </w:r>
+      <w:bookmarkEnd w:id="48"/>
+      <w:bookmarkEnd w:id="49"/>
+    </w:p>
+    <w:p/>
+    <w:p>
+      <w:pPr>
+        <w:rPr>
+          <w:rFonts w:ascii="Helvetica" w:hAnsi="Helvetica" w:cs="Helvetica"/>
+          <w:sz w:val="20"/>
+          <w:szCs w:val="20"/>
+        </w:rPr>
+      </w:pPr>
+      <w:r>
+        <w:rPr>
+          <w:rFonts w:ascii="Helvetica" w:hAnsi="Helvetica" w:cs="Helvetica"/>
+          <w:sz w:val="20"/>
+          <w:szCs w:val="20"/>
+        </w:rPr>
+        <w:t>The choropleth map was chosen to represent the Monthly Arrivals by country</w:t>
+      </w:r>
+      <w:r>
+        <w:rPr>
+          <w:rFonts w:ascii="Helvetica" w:hAnsi="Helvetica" w:cs="Helvetica"/>
+          <w:sz w:val="20"/>
+          <w:szCs w:val="20"/>
+        </w:rPr>
+        <w:t xml:space="preserve"> for both hotels. This map also provides an easy way to visualise the geographic areas (countries or continents) from which the guests come from, using different colours depending on the number of arrivals.</w:t>
+      </w:r>
+    </w:p>
+    <w:p>
+      <w:pPr>
+        <w:rPr>
+          <w:rFonts w:ascii="Helvetica" w:hAnsi="Helvetica" w:cs="Helvetica"/>
+          <w:sz w:val="20"/>
+          <w:szCs w:val="20"/>
+        </w:rPr>
+      </w:pPr>
+      <w:r>
+        <w:rPr>
+          <w:rFonts w:ascii="Helvetica" w:hAnsi="Helvetica" w:cs="Helvetica"/>
+          <w:sz w:val="20"/>
+          <w:szCs w:val="20"/>
+        </w:rPr>
+        <w:t>For business and marketing purposes, the Pie Chart shows the top 10 countries where the guest come from. It is evident that p</w:t>
+      </w:r>
+      <w:r>
+        <w:rPr>
+          <w:rFonts w:ascii="Helvetica" w:hAnsi="Helvetica" w:cs="Helvetica"/>
+          <w:sz w:val="20"/>
+          <w:szCs w:val="20"/>
+        </w:rPr>
+        <w:t>eople from all over the world are staying in these two hotels</w:t>
+      </w:r>
+      <w:r>
+        <w:rPr>
+          <w:rFonts w:ascii="Helvetica" w:hAnsi="Helvetica" w:cs="Helvetica"/>
+          <w:sz w:val="20"/>
+          <w:szCs w:val="20"/>
+        </w:rPr>
+        <w:t>, where the largest proportion come</w:t>
+      </w:r>
+      <w:r>
+        <w:rPr>
+          <w:rFonts w:ascii="Helvetica" w:hAnsi="Helvetica" w:cs="Helvetica"/>
+          <w:sz w:val="20"/>
+          <w:szCs w:val="20"/>
+        </w:rPr>
+        <w:t xml:space="preserve"> from Portugal</w:t>
+      </w:r>
+      <w:r>
+        <w:rPr>
+          <w:rFonts w:ascii="Helvetica" w:hAnsi="Helvetica" w:cs="Helvetica"/>
+          <w:sz w:val="20"/>
+          <w:szCs w:val="20"/>
+        </w:rPr>
+        <w:t>, followed by the UK</w:t>
+      </w:r>
+      <w:r>
+        <w:rPr>
+          <w:rFonts w:ascii="Helvetica" w:hAnsi="Helvetica" w:cs="Helvetica"/>
+          <w:sz w:val="20"/>
+          <w:szCs w:val="20"/>
+        </w:rPr>
+        <w:t xml:space="preserve"> and </w:t>
+      </w:r>
+      <w:r>
+        <w:rPr>
+          <w:rFonts w:ascii="Helvetica" w:hAnsi="Helvetica" w:cs="Helvetica"/>
+          <w:sz w:val="20"/>
+          <w:szCs w:val="20"/>
+        </w:rPr>
+        <w:t>mostly other</w:t>
+      </w:r>
+      <w:r>
+        <w:rPr>
+          <w:rFonts w:ascii="Helvetica" w:hAnsi="Helvetica" w:cs="Helvetica"/>
+          <w:sz w:val="20"/>
+          <w:szCs w:val="20"/>
+        </w:rPr>
+        <w:t xml:space="preserve"> countries in Europe.</w:t>
+      </w:r>
+    </w:p>
+    <w:p>
+      <w:pPr>
+        <w:rPr>
+          <w:rFonts w:ascii="Helvetica" w:hAnsi="Helvetica" w:cs="Helvetica"/>
+          <w:sz w:val="20"/>
+          <w:szCs w:val="20"/>
+        </w:rPr>
+      </w:pPr>
+    </w:p>
+    <w:p>
+      <w:r>
+        <w:rPr>
+          <w:noProof/>
+        </w:rPr>
+        <w:drawing>
+          <wp:inline distT="0" distB="0" distL="0" distR="0" wp14:anchorId="594CF23B" wp14:editId="77F5ACF4">
+            <wp:extent cx="3536802" cy="2050415"/>
+            <wp:effectExtent l="0" t="0" r="0" b="0"/>
+            <wp:docPr id="1920468105" name="Picture 1" descr="A map of the world&#10;&#10;Description automatically generated"/>
+            <wp:cNvGraphicFramePr>
+              <a:graphicFrameLocks xmlns:a="http://schemas.openxmlformats.org/drawingml/2006/main" noChangeAspect="1"/>
+            </wp:cNvGraphicFramePr>
+            <a:graphic xmlns:a="http://schemas.openxmlformats.org/drawingml/2006/main">
+              <a:graphicData uri="http://schemas.openxmlformats.org/drawingml/2006/picture">
+                <pic:pic xmlns:pic="http://schemas.openxmlformats.org/drawingml/2006/picture">
+                  <pic:nvPicPr>
+                    <pic:cNvPr id="1920468105" name="Picture 1" descr="A map of the world&#10;&#10;Description automatically generated"/>
+                    <pic:cNvPicPr/>
+                  </pic:nvPicPr>
+                  <pic:blipFill>
+                    <a:blip r:embed="rId23"/>
+                    <a:stretch>
+                      <a:fillRect/>
+                    </a:stretch>
+                  </pic:blipFill>
+                  <pic:spPr>
+                    <a:xfrm>
+                      <a:off x="0" y="0"/>
+                      <a:ext cx="3587876" cy="2080025"/>
+                    </a:xfrm>
+                    <a:prstGeom prst="rect">
+                      <a:avLst/>
+                    </a:prstGeom>
+                  </pic:spPr>
+                </pic:pic>
+              </a:graphicData>
+            </a:graphic>
+          </wp:inline>
+        </w:drawing>
+      </w:r>
+      <w:r>
+        <w:rPr>
+          <w:noProof/>
+        </w:rPr>
+        <w:drawing>
+          <wp:inline distT="0" distB="0" distL="0" distR="0" wp14:anchorId="26F8FF95" wp14:editId="3971C32F">
+            <wp:extent cx="2184814" cy="2051050"/>
+            <wp:effectExtent l="0" t="0" r="0" b="0"/>
+            <wp:docPr id="1872890250" name="Picture 1" descr="A pie chart with numbers and text&#10;&#10;Description automatically generated"/>
+            <wp:cNvGraphicFramePr>
+              <a:graphicFrameLocks xmlns:a="http://schemas.openxmlformats.org/drawingml/2006/main" noChangeAspect="1"/>
+            </wp:cNvGraphicFramePr>
+            <a:graphic xmlns:a="http://schemas.openxmlformats.org/drawingml/2006/main">
+              <a:graphicData uri="http://schemas.openxmlformats.org/drawingml/2006/picture">
+                <pic:pic xmlns:pic="http://schemas.openxmlformats.org/drawingml/2006/picture">
+                  <pic:nvPicPr>
+                    <pic:cNvPr id="1872890250" name="Picture 1" descr="A pie chart with numbers and text&#10;&#10;Description automatically generated"/>
+                    <pic:cNvPicPr/>
+                  </pic:nvPicPr>
+                  <pic:blipFill>
+                    <a:blip r:embed="rId24"/>
+                    <a:stretch>
+                      <a:fillRect/>
+                    </a:stretch>
+                  </pic:blipFill>
+                  <pic:spPr>
+                    <a:xfrm>
+                      <a:off x="0" y="0"/>
+                      <a:ext cx="2190825" cy="2056693"/>
+                    </a:xfrm>
+                    <a:prstGeom prst="rect">
+                      <a:avLst/>
+                    </a:prstGeom>
+                  </pic:spPr>
+                </pic:pic>
+              </a:graphicData>
+            </a:graphic>
+          </wp:inline>
+        </w:drawing>
+      </w:r>
+    </w:p>
+    <w:p/>
+    <w:p>
+      <w:pPr>
+        <w:rPr>
+          <w:rFonts w:asciiTheme="majorHAnsi" w:eastAsiaTheme="majorEastAsia" w:hAnsiTheme="majorHAnsi" w:cstheme="majorBidi"/>
+          <w:color w:val="2F5496" w:themeColor="accent1" w:themeShade="BF"/>
+          <w:sz w:val="26"/>
+          <w:szCs w:val="26"/>
+        </w:rPr>
+      </w:pPr>
+      <w:r>
+        <w:br w:type="page"/>
+      </w:r>
+    </w:p>
+    <w:p>
+      <w:pPr>
+        <w:pStyle w:val="Heading3"/>
+      </w:pPr>
+      <w:bookmarkStart w:id="50" w:name="_Toc151293533"/>
+      <w:bookmarkStart w:id="51" w:name="_Toc151473692"/>
+      <w:r>
+        <w:lastRenderedPageBreak/>
+        <w:t xml:space="preserve">Line chart showing trends that change over time across </w:t>
+      </w:r>
+      <w:r>
+        <w:t>the ADR</w:t>
+      </w:r>
+      <w:r>
+        <w:t>.</w:t>
+      </w:r>
+      <w:bookmarkEnd w:id="50"/>
+      <w:bookmarkEnd w:id="51"/>
+    </w:p>
+    <w:p/>
+    <w:p>
+      <w:pPr>
+        <w:rPr>
+          <w:rFonts w:ascii="Helvetica" w:hAnsi="Helvetica" w:cs="Helvetica"/>
+          <w:sz w:val="20"/>
+          <w:szCs w:val="20"/>
+        </w:rPr>
+      </w:pPr>
+      <w:r>
+        <w:rPr>
+          <w:rFonts w:ascii="Helvetica" w:hAnsi="Helvetica" w:cs="Helvetica"/>
+          <w:sz w:val="20"/>
+          <w:szCs w:val="20"/>
+        </w:rPr>
+        <w:t>Both line charts are useful to track changes or visualise trends over the months to compare the ADR and Monthly Arrivals for both hotels</w:t>
+      </w:r>
+      <w:r>
+        <w:rPr>
+          <w:rFonts w:ascii="Helvetica" w:hAnsi="Helvetica" w:cs="Helvetica"/>
+          <w:sz w:val="20"/>
+          <w:szCs w:val="20"/>
+        </w:rPr>
+        <w:t>.</w:t>
+      </w:r>
+    </w:p>
+    <w:p>
+      <w:pPr>
+        <w:rPr>
+          <w:rFonts w:ascii="Helvetica" w:hAnsi="Helvetica" w:cs="Helvetica"/>
+          <w:sz w:val="20"/>
+          <w:szCs w:val="20"/>
+        </w:rPr>
+      </w:pPr>
+      <w:r>
+        <w:rPr>
+          <w:rFonts w:ascii="Helvetica" w:hAnsi="Helvetica" w:cs="Helvetica"/>
+          <w:sz w:val="20"/>
+          <w:szCs w:val="20"/>
+        </w:rPr>
+        <w:t>The Monthly Average ADR comparison illustrates that</w:t>
+      </w:r>
+      <w:r>
+        <w:rPr>
+          <w:rFonts w:ascii="Helvetica" w:hAnsi="Helvetica" w:cs="Helvetica"/>
+          <w:sz w:val="20"/>
+          <w:szCs w:val="20"/>
+        </w:rPr>
+        <w:t xml:space="preserve"> the</w:t>
+      </w:r>
+      <w:r>
+        <w:rPr>
+          <w:rFonts w:ascii="Helvetica" w:hAnsi="Helvetica" w:cs="Helvetica"/>
+          <w:sz w:val="20"/>
+          <w:szCs w:val="20"/>
+        </w:rPr>
+        <w:t xml:space="preserve"> ADR</w:t>
+      </w:r>
+      <w:r>
+        <w:rPr>
+          <w:rFonts w:ascii="Helvetica" w:hAnsi="Helvetica" w:cs="Helvetica"/>
+          <w:sz w:val="20"/>
+          <w:szCs w:val="20"/>
+        </w:rPr>
+        <w:t xml:space="preserve"> Resort Hotel </w:t>
+      </w:r>
+      <w:r>
+        <w:rPr>
+          <w:rFonts w:ascii="Helvetica" w:hAnsi="Helvetica" w:cs="Helvetica"/>
+          <w:sz w:val="20"/>
+          <w:szCs w:val="20"/>
+        </w:rPr>
+        <w:t>is</w:t>
+      </w:r>
+      <w:r>
+        <w:rPr>
+          <w:rFonts w:ascii="Helvetica" w:hAnsi="Helvetica" w:cs="Helvetica"/>
+          <w:sz w:val="20"/>
+          <w:szCs w:val="20"/>
+        </w:rPr>
+        <w:t xml:space="preserve"> much higher</w:t>
+      </w:r>
+      <w:r>
+        <w:rPr>
+          <w:rFonts w:ascii="Helvetica" w:hAnsi="Helvetica" w:cs="Helvetica"/>
+          <w:sz w:val="20"/>
+          <w:szCs w:val="20"/>
+        </w:rPr>
+        <w:t xml:space="preserve"> </w:t>
+      </w:r>
+      <w:r>
+        <w:rPr>
+          <w:rFonts w:ascii="Helvetica" w:hAnsi="Helvetica" w:cs="Helvetica"/>
+          <w:sz w:val="20"/>
+          <w:szCs w:val="20"/>
+        </w:rPr>
+        <w:t>during the summer</w:t>
+      </w:r>
+      <w:r>
+        <w:rPr>
+          <w:rFonts w:ascii="Helvetica" w:hAnsi="Helvetica" w:cs="Helvetica"/>
+          <w:sz w:val="20"/>
+          <w:szCs w:val="20"/>
+        </w:rPr>
+        <w:t>, followed by a sharp decrease. Afterwards, the ADR increases by 18% in December suggesting higher demand due to Christmas and New Year. In contrast, the</w:t>
+      </w:r>
+      <w:r>
+        <w:rPr>
+          <w:rFonts w:ascii="Helvetica" w:hAnsi="Helvetica" w:cs="Helvetica"/>
+          <w:sz w:val="20"/>
+          <w:szCs w:val="20"/>
+        </w:rPr>
+        <w:t xml:space="preserve"> </w:t>
+      </w:r>
+      <w:r>
+        <w:rPr>
+          <w:rFonts w:ascii="Helvetica" w:hAnsi="Helvetica" w:cs="Helvetica"/>
+          <w:sz w:val="20"/>
+          <w:szCs w:val="20"/>
+        </w:rPr>
+        <w:t>ADR City Hotel</w:t>
+      </w:r>
+      <w:r>
+        <w:rPr>
+          <w:rFonts w:ascii="Helvetica" w:hAnsi="Helvetica" w:cs="Helvetica"/>
+          <w:sz w:val="20"/>
+          <w:szCs w:val="20"/>
+        </w:rPr>
+        <w:t xml:space="preserve"> </w:t>
+      </w:r>
+      <w:r>
+        <w:rPr>
+          <w:rFonts w:ascii="Helvetica" w:hAnsi="Helvetica" w:cs="Helvetica"/>
+          <w:sz w:val="20"/>
+          <w:szCs w:val="20"/>
+        </w:rPr>
+        <w:t xml:space="preserve">remains steady </w:t>
+      </w:r>
+      <w:r>
+        <w:rPr>
+          <w:rFonts w:ascii="Helvetica" w:hAnsi="Helvetica" w:cs="Helvetica"/>
+          <w:sz w:val="20"/>
+          <w:szCs w:val="20"/>
+        </w:rPr>
+        <w:t xml:space="preserve">during Spring and Autumn </w:t>
+      </w:r>
+      <w:r>
+        <w:rPr>
+          <w:rFonts w:ascii="Helvetica" w:hAnsi="Helvetica" w:cs="Helvetica"/>
+          <w:sz w:val="20"/>
+          <w:szCs w:val="20"/>
+        </w:rPr>
+        <w:t>where the ADR is significantly higher.</w:t>
+      </w:r>
+    </w:p>
+    <w:p>
+      <w:pPr>
+        <w:rPr>
+          <w:rFonts w:ascii="Helvetica" w:hAnsi="Helvetica" w:cs="Helvetica"/>
+          <w:sz w:val="20"/>
+          <w:szCs w:val="20"/>
+        </w:rPr>
+      </w:pPr>
+      <w:r>
+        <w:rPr>
+          <w:rFonts w:ascii="Helvetica" w:hAnsi="Helvetica" w:cs="Helvetica"/>
+          <w:sz w:val="20"/>
+          <w:szCs w:val="20"/>
+        </w:rPr>
+        <w:t>The Monthly Arrivals shows that t</w:t>
+      </w:r>
+      <w:r>
+        <w:rPr>
+          <w:rFonts w:ascii="Helvetica" w:hAnsi="Helvetica" w:cs="Helvetica"/>
+          <w:sz w:val="20"/>
+          <w:szCs w:val="20"/>
+        </w:rPr>
+        <w:t xml:space="preserve">he City </w:t>
+      </w:r>
+      <w:r>
+        <w:rPr>
+          <w:rFonts w:ascii="Helvetica" w:hAnsi="Helvetica" w:cs="Helvetica"/>
+          <w:sz w:val="20"/>
+          <w:szCs w:val="20"/>
+        </w:rPr>
+        <w:t>H</w:t>
+      </w:r>
+      <w:r>
+        <w:rPr>
+          <w:rFonts w:ascii="Helvetica" w:hAnsi="Helvetica" w:cs="Helvetica"/>
+          <w:sz w:val="20"/>
+          <w:szCs w:val="20"/>
+        </w:rPr>
+        <w:t xml:space="preserve">otel has more </w:t>
+      </w:r>
+      <w:r>
+        <w:rPr>
+          <w:rFonts w:ascii="Helvetica" w:hAnsi="Helvetica" w:cs="Helvetica"/>
+          <w:sz w:val="20"/>
+          <w:szCs w:val="20"/>
+        </w:rPr>
+        <w:t>arrivals</w:t>
+      </w:r>
+      <w:r>
+        <w:rPr>
+          <w:rFonts w:ascii="Helvetica" w:hAnsi="Helvetica" w:cs="Helvetica"/>
+          <w:sz w:val="20"/>
+          <w:szCs w:val="20"/>
+        </w:rPr>
+        <w:t xml:space="preserve"> </w:t>
+      </w:r>
+      <w:r>
+        <w:rPr>
+          <w:rFonts w:ascii="Helvetica" w:hAnsi="Helvetica" w:cs="Helvetica"/>
+          <w:sz w:val="20"/>
+          <w:szCs w:val="20"/>
+        </w:rPr>
+        <w:t>through the year</w:t>
+      </w:r>
+      <w:r>
+        <w:rPr>
+          <w:rFonts w:ascii="Helvetica" w:hAnsi="Helvetica" w:cs="Helvetica"/>
+          <w:sz w:val="20"/>
+          <w:szCs w:val="20"/>
+        </w:rPr>
+        <w:t>,</w:t>
+      </w:r>
+      <w:r>
+        <w:rPr>
+          <w:rFonts w:ascii="Helvetica" w:hAnsi="Helvetica" w:cs="Helvetica"/>
+          <w:sz w:val="20"/>
+          <w:szCs w:val="20"/>
+        </w:rPr>
+        <w:t xml:space="preserve"> with a peak in August, then starts to decrease in the following months</w:t>
+      </w:r>
+      <w:r>
+        <w:rPr>
+          <w:rFonts w:ascii="Helvetica" w:hAnsi="Helvetica" w:cs="Helvetica"/>
+          <w:sz w:val="20"/>
+          <w:szCs w:val="20"/>
+        </w:rPr>
+        <w:t>.</w:t>
+      </w:r>
+      <w:r>
+        <w:rPr>
+          <w:rFonts w:ascii="Helvetica" w:hAnsi="Helvetica" w:cs="Helvetica"/>
+          <w:sz w:val="20"/>
+          <w:szCs w:val="20"/>
+        </w:rPr>
+        <w:t xml:space="preserve"> In contrast, the number of arrivals </w:t>
+      </w:r>
+      <w:r>
+        <w:rPr>
+          <w:rFonts w:ascii="Helvetica" w:hAnsi="Helvetica" w:cs="Helvetica"/>
+          <w:sz w:val="20"/>
+          <w:szCs w:val="20"/>
+        </w:rPr>
+        <w:t xml:space="preserve">for the Resort </w:t>
+      </w:r>
+      <w:r>
+        <w:rPr>
+          <w:rFonts w:ascii="Helvetica" w:hAnsi="Helvetica" w:cs="Helvetica"/>
+          <w:sz w:val="20"/>
+          <w:szCs w:val="20"/>
+        </w:rPr>
+        <w:t>H</w:t>
+      </w:r>
+      <w:r>
+        <w:rPr>
+          <w:rFonts w:ascii="Helvetica" w:hAnsi="Helvetica" w:cs="Helvetica"/>
+          <w:sz w:val="20"/>
+          <w:szCs w:val="20"/>
+        </w:rPr>
+        <w:t>otel</w:t>
+      </w:r>
+      <w:r>
+        <w:rPr>
+          <w:rFonts w:ascii="Helvetica" w:hAnsi="Helvetica" w:cs="Helvetica"/>
+          <w:sz w:val="20"/>
+          <w:szCs w:val="20"/>
+        </w:rPr>
+        <w:t xml:space="preserve"> remains steady during Winter and Spring; however, the arrivals</w:t>
+      </w:r>
+      <w:r>
+        <w:rPr>
+          <w:rFonts w:ascii="Helvetica" w:hAnsi="Helvetica" w:cs="Helvetica"/>
+          <w:sz w:val="20"/>
+          <w:szCs w:val="20"/>
+        </w:rPr>
+        <w:t xml:space="preserve"> </w:t>
+      </w:r>
+      <w:r>
+        <w:rPr>
+          <w:rFonts w:ascii="Helvetica" w:hAnsi="Helvetica" w:cs="Helvetica"/>
+          <w:sz w:val="20"/>
+          <w:szCs w:val="20"/>
+        </w:rPr>
+        <w:t>are higher in summer than the rest of the year.</w:t>
+      </w:r>
+    </w:p>
+    <w:p/>
+    <w:p>
+      <w:r>
+        <w:rPr>
+          <w:noProof/>
+        </w:rPr>
+        <w:drawing>
+          <wp:inline distT="0" distB="0" distL="0" distR="0" wp14:anchorId="5C59A38F" wp14:editId="75E49BB5">
+            <wp:extent cx="4705350" cy="2486651"/>
+            <wp:effectExtent l="0" t="0" r="0" b="0"/>
+            <wp:docPr id="355824577" name="Picture 1" descr="A graph with green and purple lines&#10;&#10;Description automatically generated"/>
+            <wp:cNvGraphicFramePr>
+              <a:graphicFrameLocks xmlns:a="http://schemas.openxmlformats.org/drawingml/2006/main" noChangeAspect="1"/>
+            </wp:cNvGraphicFramePr>
+            <a:graphic xmlns:a="http://schemas.openxmlformats.org/drawingml/2006/main">
+              <a:graphicData uri="http://schemas.openxmlformats.org/drawingml/2006/picture">
+                <pic:pic xmlns:pic="http://schemas.openxmlformats.org/drawingml/2006/picture">
+                  <pic:nvPicPr>
+                    <pic:cNvPr id="355824577" name="Picture 1" descr="A graph with green and purple lines&#10;&#10;Description automatically generated"/>
+                    <pic:cNvPicPr/>
+                  </pic:nvPicPr>
+                  <pic:blipFill>
+                    <a:blip r:embed="rId25"/>
+                    <a:stretch>
+                      <a:fillRect/>
+                    </a:stretch>
+                  </pic:blipFill>
+                  <pic:spPr>
+                    <a:xfrm>
+                      <a:off x="0" y="0"/>
+                      <a:ext cx="4728394" cy="2498829"/>
+                    </a:xfrm>
+                    <a:prstGeom prst="rect">
+                      <a:avLst/>
+                    </a:prstGeom>
+                  </pic:spPr>
+                </pic:pic>
+              </a:graphicData>
+            </a:graphic>
+          </wp:inline>
+        </w:drawing>
+      </w:r>
+      <w:r>
+        <w:rPr>
+          <w:noProof/>
+        </w:rPr>
+        <w:drawing>
+          <wp:inline distT="0" distB="0" distL="0" distR="0" wp14:anchorId="5E366B22" wp14:editId="68B8E545">
+            <wp:extent cx="4708675" cy="2470150"/>
+            <wp:effectExtent l="0" t="0" r="0" b="0"/>
+            <wp:docPr id="1821606617" name="Picture 1" descr="A graph with a line graph and numbers&#10;&#10;Description automatically generated with medium confidence"/>
+            <wp:cNvGraphicFramePr>
+              <a:graphicFrameLocks xmlns:a="http://schemas.openxmlformats.org/drawingml/2006/main" noChangeAspect="1"/>
+            </wp:cNvGraphicFramePr>
+            <a:graphic xmlns:a="http://schemas.openxmlformats.org/drawingml/2006/main">
+              <a:graphicData uri="http://schemas.openxmlformats.org/drawingml/2006/picture">
+                <pic:pic xmlns:pic="http://schemas.openxmlformats.org/drawingml/2006/picture">
+                  <pic:nvPicPr>
+                    <pic:cNvPr id="1821606617" name="Picture 1" descr="A graph with a line graph and numbers&#10;&#10;Description automatically generated with medium confidence"/>
+                    <pic:cNvPicPr/>
+                  </pic:nvPicPr>
+                  <pic:blipFill>
+                    <a:blip r:embed="rId26"/>
+                    <a:stretch>
+                      <a:fillRect/>
+                    </a:stretch>
+                  </pic:blipFill>
+                  <pic:spPr>
+                    <a:xfrm>
+                      <a:off x="0" y="0"/>
+                      <a:ext cx="4716468" cy="2474238"/>
+                    </a:xfrm>
+                    <a:prstGeom prst="rect">
+                      <a:avLst/>
+                    </a:prstGeom>
+                  </pic:spPr>
+                </pic:pic>
+              </a:graphicData>
+            </a:graphic>
+          </wp:inline>
+        </w:drawing>
+      </w:r>
+      <w:r>
+        <w:br w:type="page"/>
+      </w:r>
+    </w:p>
+    <w:p>
+      <w:pPr>
+        <w:pStyle w:val="Heading3"/>
+      </w:pPr>
+      <w:bookmarkStart w:id="52" w:name="_Toc151293534"/>
+      <w:bookmarkStart w:id="53" w:name="_Toc151473693"/>
+      <w:r>
+        <w:lastRenderedPageBreak/>
+        <w:t>Target variable across different categories</w:t>
+      </w:r>
+      <w:r>
+        <w:t>.</w:t>
+      </w:r>
+      <w:bookmarkEnd w:id="52"/>
+      <w:bookmarkEnd w:id="53"/>
+    </w:p>
+    <w:p>
+      <w:pPr>
+        <w:pStyle w:val="Heading1"/>
+        <w:shd w:val="clear" w:color="auto" w:fill="FFFFFF"/>
+        <w:spacing w:before="129"/>
+        <w:rPr>
+          <w:color w:val="1F3763" w:themeColor="accent1" w:themeShade="7F"/>
+          <w:sz w:val="24"/>
+          <w:szCs w:val="24"/>
+        </w:rPr>
+      </w:pPr>
+    </w:p>
+    <w:p>
+      <w:pPr>
+        <w:rPr>
+          <w:rFonts w:ascii="Helvetica" w:hAnsi="Helvetica" w:cs="Helvetica"/>
+          <w:sz w:val="20"/>
+          <w:szCs w:val="20"/>
+        </w:rPr>
+      </w:pPr>
+      <w:r>
+        <w:rPr>
+          <w:rFonts w:ascii="Helvetica" w:hAnsi="Helvetica" w:cs="Helvetica"/>
+          <w:sz w:val="20"/>
+          <w:szCs w:val="20"/>
+        </w:rPr>
+        <w:t xml:space="preserve">The boxplots are useful </w:t>
+      </w:r>
+      <w:r>
+        <w:rPr>
+          <w:rFonts w:ascii="Helvetica" w:hAnsi="Helvetica" w:cs="Helvetica"/>
+          <w:sz w:val="20"/>
+          <w:szCs w:val="20"/>
+        </w:rPr>
+        <w:t>for</w:t>
+      </w:r>
+      <w:r>
+        <w:rPr>
+          <w:rFonts w:ascii="Helvetica" w:hAnsi="Helvetica" w:cs="Helvetica"/>
+          <w:sz w:val="20"/>
+          <w:szCs w:val="20"/>
+        </w:rPr>
+        <w:t xml:space="preserve"> visualis</w:t>
+      </w:r>
+      <w:r>
+        <w:rPr>
+          <w:rFonts w:ascii="Helvetica" w:hAnsi="Helvetica" w:cs="Helvetica"/>
+          <w:sz w:val="20"/>
+          <w:szCs w:val="20"/>
+        </w:rPr>
+        <w:t>ing</w:t>
+      </w:r>
+      <w:r>
+        <w:rPr>
+          <w:rFonts w:ascii="Helvetica" w:hAnsi="Helvetica" w:cs="Helvetica"/>
+          <w:sz w:val="20"/>
+          <w:szCs w:val="20"/>
+        </w:rPr>
+        <w:t xml:space="preserve"> the distribution</w:t>
+      </w:r>
+      <w:r>
+        <w:rPr>
+          <w:rFonts w:ascii="Helvetica" w:hAnsi="Helvetica" w:cs="Helvetica"/>
+          <w:sz w:val="20"/>
+          <w:szCs w:val="20"/>
+        </w:rPr>
+        <w:t xml:space="preserve"> of multiple features against the Target Variable as they are helpful to quickly identify the median and detect outliers.</w:t>
+      </w:r>
+    </w:p>
+    <w:p>
+      <w:pPr>
+        <w:rPr>
+          <w:rFonts w:ascii="Helvetica" w:hAnsi="Helvetica" w:cs="Helvetica"/>
+          <w:sz w:val="20"/>
+          <w:szCs w:val="20"/>
+        </w:rPr>
+      </w:pPr>
+      <w:r>
+        <w:rPr>
+          <w:rFonts w:ascii="Helvetica" w:hAnsi="Helvetica" w:cs="Helvetica"/>
+          <w:sz w:val="20"/>
+          <w:szCs w:val="20"/>
+        </w:rPr>
+        <w:t>In this case, the blue colour represents non-canceled bookings, while red colour represents canceled bookings.</w:t>
+      </w:r>
+      <w:r>
+        <w:rPr>
+          <w:rFonts w:ascii="Helvetica" w:hAnsi="Helvetica" w:cs="Helvetica"/>
+          <w:sz w:val="20"/>
+          <w:szCs w:val="20"/>
+        </w:rPr>
+        <w:br/>
+        <w:t>All the features have the same median and the outliers are similar except for Lead Time (the time taken when a guest makes a reservation and the actual arrival date). It is clear that the number of canceled bookings is much higher than non canceled bookings.</w:t>
+      </w:r>
+    </w:p>
+    <w:p>
+      <w:r>
+        <w:rPr>
+          <w:noProof/>
+        </w:rPr>
+        <w:drawing>
+          <wp:inline distT="0" distB="0" distL="0" distR="0" wp14:anchorId="184073D1" wp14:editId="7BA7D40A">
+            <wp:extent cx="4619708" cy="2329303"/>
+            <wp:effectExtent l="0" t="0" r="0" b="0"/>
+            <wp:docPr id="1643553335" name="Picture 1" descr="A group of graphs with different colored lines&#10;&#10;Description automatically generated with medium confidence"/>
+            <wp:cNvGraphicFramePr>
+              <a:graphicFrameLocks xmlns:a="http://schemas.openxmlformats.org/drawingml/2006/main" noChangeAspect="1"/>
+            </wp:cNvGraphicFramePr>
+            <a:graphic xmlns:a="http://schemas.openxmlformats.org/drawingml/2006/main">
+              <a:graphicData uri="http://schemas.openxmlformats.org/drawingml/2006/picture">
+                <pic:pic xmlns:pic="http://schemas.openxmlformats.org/drawingml/2006/picture">
+                  <pic:nvPicPr>
+                    <pic:cNvPr id="1643553335" name="Picture 1" descr="A group of graphs with different colored lines&#10;&#10;Description automatically generated with medium confidence"/>
+                    <pic:cNvPicPr/>
+                  </pic:nvPicPr>
+                  <pic:blipFill>
+                    <a:blip r:embed="rId27"/>
+                    <a:stretch>
+                      <a:fillRect/>
+                    </a:stretch>
+                  </pic:blipFill>
+                  <pic:spPr>
+                    <a:xfrm>
+                      <a:off x="0" y="0"/>
+                      <a:ext cx="4624411" cy="2331674"/>
+                    </a:xfrm>
+                    <a:prstGeom prst="rect">
+                      <a:avLst/>
+                    </a:prstGeom>
+                  </pic:spPr>
+                </pic:pic>
+              </a:graphicData>
+            </a:graphic>
+          </wp:inline>
+        </w:drawing>
+      </w:r>
+    </w:p>
+    <w:p>
+      <w:pPr>
+        <w:rPr>
+          <w:rFonts w:ascii="Helvetica" w:hAnsi="Helvetica" w:cs="Helvetica"/>
+          <w:sz w:val="20"/>
+          <w:szCs w:val="20"/>
+        </w:rPr>
+      </w:pPr>
+      <w:r>
+        <w:rPr>
+          <w:rFonts w:ascii="Helvetica" w:hAnsi="Helvetica" w:cs="Helvetica"/>
+          <w:sz w:val="20"/>
+          <w:szCs w:val="20"/>
+        </w:rPr>
+        <w:t>The below</w:t>
+      </w:r>
+      <w:r>
+        <w:rPr>
+          <w:rFonts w:ascii="Helvetica" w:hAnsi="Helvetica" w:cs="Helvetica"/>
+          <w:sz w:val="20"/>
+          <w:szCs w:val="20"/>
+        </w:rPr>
+        <w:t xml:space="preserve"> boxplot</w:t>
+      </w:r>
+      <w:r>
+        <w:rPr>
+          <w:rFonts w:ascii="Helvetica" w:hAnsi="Helvetica" w:cs="Helvetica"/>
+          <w:sz w:val="20"/>
+          <w:szCs w:val="20"/>
+        </w:rPr>
+        <w:t>s</w:t>
+      </w:r>
+      <w:r>
+        <w:rPr>
+          <w:rFonts w:ascii="Helvetica" w:hAnsi="Helvetica" w:cs="Helvetica"/>
+          <w:sz w:val="20"/>
+          <w:szCs w:val="20"/>
+        </w:rPr>
+        <w:t xml:space="preserve"> clearly show the</w:t>
+      </w:r>
+      <w:r>
+        <w:rPr>
+          <w:rFonts w:ascii="Helvetica" w:hAnsi="Helvetica" w:cs="Helvetica"/>
+          <w:sz w:val="20"/>
+          <w:szCs w:val="20"/>
+        </w:rPr>
+        <w:t xml:space="preserve"> lowest, the median and the highest ADR</w:t>
+      </w:r>
+      <w:r>
+        <w:rPr>
+          <w:rFonts w:ascii="Helvetica" w:hAnsi="Helvetica" w:cs="Helvetica"/>
+          <w:sz w:val="20"/>
+          <w:szCs w:val="20"/>
+        </w:rPr>
+        <w:t xml:space="preserve"> per </w:t>
+      </w:r>
+      <w:r>
+        <w:rPr>
+          <w:rFonts w:ascii="Helvetica" w:hAnsi="Helvetica" w:cs="Helvetica"/>
+          <w:sz w:val="20"/>
+          <w:szCs w:val="20"/>
+        </w:rPr>
+        <w:t>room type</w:t>
+      </w:r>
+      <w:r>
+        <w:rPr>
+          <w:rFonts w:ascii="Helvetica" w:hAnsi="Helvetica" w:cs="Helvetica"/>
+          <w:sz w:val="20"/>
+          <w:szCs w:val="20"/>
+        </w:rPr>
+        <w:t xml:space="preserve"> for both hotels</w:t>
+      </w:r>
+      <w:r>
+        <w:rPr>
+          <w:rFonts w:ascii="Helvetica" w:hAnsi="Helvetica" w:cs="Helvetica"/>
+          <w:sz w:val="20"/>
+          <w:szCs w:val="20"/>
+        </w:rPr>
+        <w:t>.</w:t>
+      </w:r>
+    </w:p>
+    <w:p>
+      <w:r>
+        <w:rPr>
+          <w:noProof/>
+        </w:rPr>
+        <w:drawing>
+          <wp:inline distT="0" distB="0" distL="0" distR="0" wp14:anchorId="707E8FE5" wp14:editId="42634598">
+            <wp:extent cx="4659464" cy="2338508"/>
+            <wp:effectExtent l="0" t="0" r="0" b="0"/>
+            <wp:docPr id="402056701" name="Picture 1" descr="A graph with green and blue squares&#10;&#10;Description automatically generated"/>
+            <wp:cNvGraphicFramePr>
+              <a:graphicFrameLocks xmlns:a="http://schemas.openxmlformats.org/drawingml/2006/main" noChangeAspect="1"/>
+            </wp:cNvGraphicFramePr>
+            <a:graphic xmlns:a="http://schemas.openxmlformats.org/drawingml/2006/main">
+              <a:graphicData uri="http://schemas.openxmlformats.org/drawingml/2006/picture">
+                <pic:pic xmlns:pic="http://schemas.openxmlformats.org/drawingml/2006/picture">
+                  <pic:nvPicPr>
+                    <pic:cNvPr id="402056701" name="Picture 1" descr="A graph with green and blue squares&#10;&#10;Description automatically generated"/>
+                    <pic:cNvPicPr/>
+                  </pic:nvPicPr>
+                  <pic:blipFill>
+                    <a:blip r:embed="rId28"/>
+                    <a:stretch>
+                      <a:fillRect/>
+                    </a:stretch>
+                  </pic:blipFill>
+                  <pic:spPr>
+                    <a:xfrm>
+                      <a:off x="0" y="0"/>
+                      <a:ext cx="4680598" cy="2349115"/>
+                    </a:xfrm>
+                    <a:prstGeom prst="rect">
+                      <a:avLst/>
+                    </a:prstGeom>
+                  </pic:spPr>
+                </pic:pic>
+              </a:graphicData>
+            </a:graphic>
+          </wp:inline>
+        </w:drawing>
+      </w:r>
+    </w:p>
+    <w:p>
+      <w:pPr>
+        <w:pStyle w:val="Heading1"/>
+        <w:shd w:val="clear" w:color="auto" w:fill="FFFFFF"/>
+        <w:spacing w:before="129"/>
+        <w:rPr>
+          <w:color w:val="1F3763" w:themeColor="accent1" w:themeShade="7F"/>
+          <w:sz w:val="24"/>
+          <w:szCs w:val="24"/>
+        </w:rPr>
+      </w:pPr>
+    </w:p>
+    <w:p>
+      <w:pPr>
+        <w:rPr>
+          <w:rFonts w:asciiTheme="majorHAnsi" w:eastAsiaTheme="majorEastAsia" w:hAnsiTheme="majorHAnsi" w:cstheme="majorBidi"/>
+          <w:color w:val="1F3763" w:themeColor="accent1" w:themeShade="7F"/>
+          <w:sz w:val="24"/>
+          <w:szCs w:val="24"/>
+        </w:rPr>
+      </w:pPr>
+      <w:r>
+        <w:rPr>
+          <w:color w:val="1F3763" w:themeColor="accent1" w:themeShade="7F"/>
+          <w:sz w:val="24"/>
+          <w:szCs w:val="24"/>
+        </w:rPr>
+        <w:br w:type="page"/>
+      </w:r>
+    </w:p>
+    <w:p>
+      <w:pPr>
+        <w:pStyle w:val="Heading3"/>
+      </w:pPr>
+      <w:bookmarkStart w:id="54" w:name="_Toc151293535"/>
+      <w:bookmarkStart w:id="55" w:name="_Toc151473694"/>
+      <w:r>
+        <w:lastRenderedPageBreak/>
+        <w:t>Histogram for Market Segment &amp; Customer Type</w:t>
+      </w:r>
+      <w:bookmarkEnd w:id="54"/>
+      <w:bookmarkEnd w:id="55"/>
+    </w:p>
+    <w:p/>
+    <w:p>
+      <w:pPr>
+        <w:rPr>
+          <w:rFonts w:ascii="Helvetica" w:hAnsi="Helvetica" w:cs="Helvetica"/>
+          <w:sz w:val="20"/>
+          <w:szCs w:val="20"/>
+        </w:rPr>
+      </w:pPr>
+      <w:r>
+        <w:rPr>
+          <w:rFonts w:ascii="Helvetica" w:hAnsi="Helvetica" w:cs="Helvetica"/>
+          <w:sz w:val="20"/>
+          <w:szCs w:val="20"/>
+        </w:rPr>
+        <w:t>The histogram is helpful for understanding the distribution of both Market Segment and Customer Type over the months</w:t>
+      </w:r>
+      <w:r>
+        <w:rPr>
+          <w:rFonts w:ascii="Helvetica" w:hAnsi="Helvetica" w:cs="Helvetica"/>
+          <w:sz w:val="20"/>
+          <w:szCs w:val="20"/>
+        </w:rPr>
+        <w:t xml:space="preserve"> against the Target Variable</w:t>
+      </w:r>
+      <w:r>
+        <w:rPr>
+          <w:rFonts w:ascii="Helvetica" w:hAnsi="Helvetica" w:cs="Helvetica"/>
+          <w:sz w:val="20"/>
+          <w:szCs w:val="20"/>
+        </w:rPr>
+        <w:t>. The heigh</w:t>
+      </w:r>
+      <w:r>
+        <w:rPr>
+          <w:rFonts w:ascii="Helvetica" w:hAnsi="Helvetica" w:cs="Helvetica"/>
+          <w:sz w:val="20"/>
+          <w:szCs w:val="20"/>
+        </w:rPr>
+        <w:t>t</w:t>
+      </w:r>
+      <w:r>
+        <w:rPr>
+          <w:rFonts w:ascii="Helvetica" w:hAnsi="Helvetica" w:cs="Helvetica"/>
+          <w:sz w:val="20"/>
+          <w:szCs w:val="20"/>
+        </w:rPr>
+        <w:t xml:space="preserve"> of the bars represents the data frequency in each month</w:t>
+      </w:r>
+      <w:r>
+        <w:rPr>
+          <w:rFonts w:ascii="Helvetica" w:hAnsi="Helvetica" w:cs="Helvetica"/>
+          <w:sz w:val="20"/>
+          <w:szCs w:val="20"/>
+        </w:rPr>
+        <w:t>, and the colours were designed to maintain consistency between the plots.</w:t>
+      </w:r>
+      <w:r>
+        <w:rPr>
+          <w:rFonts w:ascii="Helvetica" w:hAnsi="Helvetica" w:cs="Helvetica"/>
+          <w:sz w:val="20"/>
+          <w:szCs w:val="20"/>
+        </w:rPr>
+        <w:br/>
+      </w:r>
+      <w:r>
+        <w:rPr>
+          <w:rFonts w:ascii="Helvetica" w:hAnsi="Helvetica" w:cs="Helvetica"/>
+          <w:sz w:val="20"/>
+          <w:szCs w:val="20"/>
+        </w:rPr>
+        <w:t xml:space="preserve">Both </w:t>
+      </w:r>
+      <w:r>
+        <w:rPr>
+          <w:rFonts w:ascii="Helvetica" w:hAnsi="Helvetica" w:cs="Helvetica"/>
+          <w:sz w:val="20"/>
+          <w:szCs w:val="20"/>
+        </w:rPr>
+        <w:t>plots are animated for the viewer to interact with over the months.</w:t>
+      </w:r>
+    </w:p>
+    <w:p>
       <w:pPr>
         <w:rPr>
           <w:rFonts w:asciiTheme="majorHAnsi" w:eastAsiaTheme="majorEastAsia" w:hAnsiTheme="majorHAnsi" w:cstheme="majorBidi"/>
@@ -5695,6 +7659,106 @@
         </w:rPr>
       </w:pPr>
       <w:r>
+        <w:rPr>
+          <w:rFonts w:asciiTheme="majorHAnsi" w:eastAsiaTheme="majorEastAsia" w:hAnsiTheme="majorHAnsi" w:cstheme="majorBidi"/>
+          <w:noProof/>
+          <w:color w:val="2F5496" w:themeColor="accent1" w:themeShade="BF"/>
+          <w:sz w:val="32"/>
+          <w:szCs w:val="32"/>
+        </w:rPr>
+        <w:drawing>
+          <wp:inline distT="0" distB="0" distL="0" distR="0" wp14:anchorId="7571A65E" wp14:editId="24084F4C">
+            <wp:extent cx="5101435" cy="3101008"/>
+            <wp:effectExtent l="0" t="0" r="0" b="0"/>
+            <wp:docPr id="1950358482" name="Picture 1" descr="A screenshot of a graph&#10;&#10;Description automatically generated"/>
+            <wp:cNvGraphicFramePr>
+              <a:graphicFrameLocks xmlns:a="http://schemas.openxmlformats.org/drawingml/2006/main" noChangeAspect="1"/>
+            </wp:cNvGraphicFramePr>
+            <a:graphic xmlns:a="http://schemas.openxmlformats.org/drawingml/2006/main">
+              <a:graphicData uri="http://schemas.openxmlformats.org/drawingml/2006/picture">
+                <pic:pic xmlns:pic="http://schemas.openxmlformats.org/drawingml/2006/picture">
+                  <pic:nvPicPr>
+                    <pic:cNvPr id="1950358482" name="Picture 1" descr="A screenshot of a graph&#10;&#10;Description automatically generated"/>
+                    <pic:cNvPicPr/>
+                  </pic:nvPicPr>
+                  <pic:blipFill>
+                    <a:blip r:embed="rId29"/>
+                    <a:stretch>
+                      <a:fillRect/>
+                    </a:stretch>
+                  </pic:blipFill>
+                  <pic:spPr>
+                    <a:xfrm>
+                      <a:off x="0" y="0"/>
+                      <a:ext cx="5113853" cy="3108557"/>
+                    </a:xfrm>
+                    <a:prstGeom prst="rect">
+                      <a:avLst/>
+                    </a:prstGeom>
+                  </pic:spPr>
+                </pic:pic>
+              </a:graphicData>
+            </a:graphic>
+          </wp:inline>
+        </w:drawing>
+      </w:r>
+      <w:r>
+        <w:rPr>
+          <w:noProof/>
+        </w:rPr>
+        <w:t xml:space="preserve"> </w:t>
+      </w:r>
+      <w:r>
+        <w:rPr>
+          <w:rFonts w:asciiTheme="majorHAnsi" w:eastAsiaTheme="majorEastAsia" w:hAnsiTheme="majorHAnsi" w:cstheme="majorBidi"/>
+          <w:noProof/>
+          <w:color w:val="2F5496" w:themeColor="accent1" w:themeShade="BF"/>
+          <w:sz w:val="32"/>
+          <w:szCs w:val="32"/>
+        </w:rPr>
+        <w:drawing>
+          <wp:inline distT="0" distB="0" distL="0" distR="0" wp14:anchorId="6DD6E6DB" wp14:editId="68634E00">
+            <wp:extent cx="5104737" cy="3008392"/>
+            <wp:effectExtent l="0" t="0" r="0" b="0"/>
+            <wp:docPr id="599464585" name="Picture 1" descr="A graph of a bar chart&#10;&#10;Description automatically generated with medium confidence"/>
+            <wp:cNvGraphicFramePr>
+              <a:graphicFrameLocks xmlns:a="http://schemas.openxmlformats.org/drawingml/2006/main" noChangeAspect="1"/>
+            </wp:cNvGraphicFramePr>
+            <a:graphic xmlns:a="http://schemas.openxmlformats.org/drawingml/2006/main">
+              <a:graphicData uri="http://schemas.openxmlformats.org/drawingml/2006/picture">
+                <pic:pic xmlns:pic="http://schemas.openxmlformats.org/drawingml/2006/picture">
+                  <pic:nvPicPr>
+                    <pic:cNvPr id="599464585" name="Picture 1" descr="A graph of a bar chart&#10;&#10;Description automatically generated with medium confidence"/>
+                    <pic:cNvPicPr/>
+                  </pic:nvPicPr>
+                  <pic:blipFill>
+                    <a:blip r:embed="rId30"/>
+                    <a:stretch>
+                      <a:fillRect/>
+                    </a:stretch>
+                  </pic:blipFill>
+                  <pic:spPr>
+                    <a:xfrm>
+                      <a:off x="0" y="0"/>
+                      <a:ext cx="5107822" cy="3010210"/>
+                    </a:xfrm>
+                    <a:prstGeom prst="rect">
+                      <a:avLst/>
+                    </a:prstGeom>
+                  </pic:spPr>
+                </pic:pic>
+              </a:graphicData>
+            </a:graphic>
+          </wp:inline>
+        </w:drawing>
+      </w:r>
+      <w:r>
+        <w:rPr>
+          <w:rFonts w:asciiTheme="majorHAnsi" w:eastAsiaTheme="majorEastAsia" w:hAnsiTheme="majorHAnsi" w:cstheme="majorBidi"/>
+          <w:color w:val="2F5496" w:themeColor="accent1" w:themeShade="BF"/>
+          <w:sz w:val="32"/>
+          <w:szCs w:val="32"/>
+        </w:rPr>
         <w:br w:type="page"/>
       </w:r>
     </w:p>
@@ -5702,24 +7766,24 @@
       <w:pPr>
         <w:pStyle w:val="Heading1"/>
       </w:pPr>
-      <w:bookmarkStart w:id="40" w:name="_Toc151199915"/>
+      <w:bookmarkStart w:id="56" w:name="_Toc151473695"/>
       <w:r>
         <w:lastRenderedPageBreak/>
         <w:t>References</w:t>
       </w:r>
-      <w:bookmarkEnd w:id="31"/>
-      <w:bookmarkEnd w:id="40"/>
+      <w:bookmarkEnd w:id="32"/>
+      <w:bookmarkEnd w:id="56"/>
     </w:p>
     <w:p/>
     <w:p>
       <w:pPr>
         <w:pStyle w:val="Heading2"/>
       </w:pPr>
-      <w:bookmarkStart w:id="41" w:name="_Toc151199916"/>
+      <w:bookmarkStart w:id="57" w:name="_Toc151473696"/>
       <w:r>
         <w:t>Machine Learning for Business</w:t>
       </w:r>
-      <w:bookmarkEnd w:id="41"/>
+      <w:bookmarkEnd w:id="57"/>
     </w:p>
     <w:p/>
     <w:p>
@@ -5746,7 +7810,7 @@
         </w:rPr>
         <w:t xml:space="preserve">“Political Social Media Posts.” Www.kaggle.com, </w:t>
       </w:r>
-      <w:hyperlink r:id="rId22" w:history="1">
+      <w:hyperlink r:id="rId31" w:history="1">
         <w:r>
           <w:rPr>
             <w:rStyle w:val="Hyperlink"/>
@@ -5820,7 +7884,7 @@
         </w:rPr>
         <w:t xml:space="preserve">, </w:t>
       </w:r>
-      <w:hyperlink r:id="rId23" w:history="1">
+      <w:hyperlink r:id="rId32" w:history="1">
         <w:r>
           <w:rPr>
             <w:rStyle w:val="Hyperlink"/>
@@ -5870,7 +7934,7 @@
         </w:rPr>
         <w:t xml:space="preserve">All, Moez. “Time Series Forecasting Tutorial.” Www.datacamp.com, 1 Feb. 2020, </w:t>
       </w:r>
-      <w:hyperlink r:id="rId24" w:history="1">
+      <w:hyperlink r:id="rId33" w:history="1">
         <w:r>
           <w:rPr>
             <w:rStyle w:val="Hyperlink"/>
@@ -6036,7 +8100,7 @@
           <w:lang w:val="es-AR"/>
         </w:rPr>
       </w:pPr>
-      <w:hyperlink r:id="rId25" w:history="1">
+      <w:hyperlink r:id="rId34" w:history="1">
         <w:r>
           <w:rPr>
             <w:rStyle w:val="Hyperlink"/>
@@ -6082,7 +8146,7 @@
         </w:rPr>
         <w:t xml:space="preserve">Kumar, Vijay. “Statistical Tests to Check Stationarity in Time Series.” Analytics Vidhya, 16 June 2021, </w:t>
       </w:r>
-      <w:hyperlink r:id="rId26" w:history="1">
+      <w:hyperlink r:id="rId35" w:history="1">
         <w:r>
           <w:rPr>
             <w:rFonts w:ascii="Times New Roman" w:eastAsia="Times New Roman" w:hAnsi="Times New Roman" w:cs="Times New Roman"/>
@@ -6253,55 +8317,14 @@
     </w:p>
     <w:p>
       <w:pPr>
-        <w:spacing w:after="0" w:line="480" w:lineRule="auto"/>
-        <w:ind w:hanging="720"/>
-        <w:rPr>
-          <w:rFonts w:ascii="Times New Roman" w:eastAsia="Times New Roman" w:hAnsi="Times New Roman" w:cs="Times New Roman"/>
-          <w:kern w:val="0"/>
-          <w:sz w:val="20"/>
-          <w:szCs w:val="20"/>
-          <w:lang w:eastAsia="en-IE"/>
-          <w14:ligatures w14:val="none"/>
-        </w:rPr>
-      </w:pPr>
-    </w:p>
-    <w:p>
-      <w:pPr>
-        <w:spacing w:after="0" w:line="480" w:lineRule="auto"/>
-        <w:ind w:hanging="720"/>
-        <w:rPr>
-          <w:rFonts w:ascii="Times New Roman" w:eastAsia="Times New Roman" w:hAnsi="Times New Roman" w:cs="Times New Roman"/>
-          <w:kern w:val="0"/>
-          <w:sz w:val="20"/>
-          <w:szCs w:val="20"/>
-          <w:lang w:eastAsia="en-IE"/>
-          <w14:ligatures w14:val="none"/>
-        </w:rPr>
-      </w:pPr>
-    </w:p>
-    <w:p>
-      <w:pPr>
-        <w:spacing w:after="0" w:line="480" w:lineRule="auto"/>
-        <w:ind w:hanging="720"/>
-        <w:rPr>
-          <w:rFonts w:ascii="Times New Roman" w:eastAsia="Times New Roman" w:hAnsi="Times New Roman" w:cs="Times New Roman"/>
-          <w:kern w:val="0"/>
-          <w:sz w:val="20"/>
-          <w:szCs w:val="20"/>
-          <w:lang w:eastAsia="en-IE"/>
-          <w14:ligatures w14:val="none"/>
-        </w:rPr>
-      </w:pPr>
-    </w:p>
-    <w:p>
-      <w:pPr>
         <w:pStyle w:val="Heading2"/>
       </w:pPr>
-      <w:bookmarkStart w:id="42" w:name="_Toc151199917"/>
-      <w:r>
+      <w:bookmarkStart w:id="58" w:name="_Toc151473697"/>
+      <w:r>
+        <w:lastRenderedPageBreak/>
         <w:t>Data Visualisation Techniques</w:t>
       </w:r>
-      <w:bookmarkEnd w:id="42"/>
+      <w:bookmarkEnd w:id="58"/>
     </w:p>
     <w:p/>
     <w:p>
@@ -6352,7 +8375,7 @@
         </w:rPr>
         <w:t xml:space="preserve">, </w:t>
       </w:r>
-      <w:hyperlink r:id="rId27" w:history="1">
+      <w:hyperlink r:id="rId36" w:history="1">
         <w:r>
           <w:rPr>
             <w:rStyle w:val="Hyperlink"/>
@@ -6510,7 +8533,6 @@
         <w:t xml:space="preserve"> Series by Month Name.” Stack Overflow, stackoverflow.com/questions/48042915/sort-a-pandas-dataframe-series-by-month-name. Accessed 12 Nov. 2023.</w:t>
       </w:r>
     </w:p>
-    <w:p/>
     <w:p>
       <w:pPr>
         <w:spacing w:after="0" w:line="480" w:lineRule="auto"/>
@@ -6533,7 +8555,7 @@
           <w:lang w:eastAsia="en-IE"/>
           <w14:ligatures w14:val="none"/>
         </w:rPr>
-        <w:t>“Pie Charts.” Plotly.com, plotly.com/python/pie-charts/.</w:t>
+        <w:t>“Choropleth Maps.” Plotly.com, plotly.com/python/choropleth-maps/.</w:t>
       </w:r>
     </w:p>
     <w:p>
@@ -6549,6 +8571,17 @@
           <w14:ligatures w14:val="none"/>
         </w:rPr>
       </w:pPr>
+      <w:r>
+        <w:rPr>
+          <w:rFonts w:ascii="Times New Roman" w:eastAsia="Times New Roman" w:hAnsi="Times New Roman" w:cs="Times New Roman"/>
+          <w:kern w:val="0"/>
+          <w:sz w:val="20"/>
+          <w:szCs w:val="20"/>
+          <w:lang w:eastAsia="en-IE"/>
+          <w14:ligatures w14:val="none"/>
+        </w:rPr>
+        <w:t>“Pie Charts.” Plotly.com, plotly.com/python/pie-charts/.</w:t>
+      </w:r>
     </w:p>
     <w:p>
       <w:pPr>
@@ -6563,41 +8596,6 @@
           <w14:ligatures w14:val="none"/>
         </w:rPr>
       </w:pPr>
-      <w:r>
-        <w:rPr>
-          <w:rFonts w:ascii="Times New Roman" w:eastAsia="Times New Roman" w:hAnsi="Times New Roman" w:cs="Times New Roman"/>
-          <w:kern w:val="0"/>
-          <w:sz w:val="20"/>
-          <w:szCs w:val="20"/>
-          <w:lang w:eastAsia="en-IE"/>
-          <w14:ligatures w14:val="none"/>
-        </w:rPr>
-        <w:t>“</w:t>
-      </w:r>
-      <w:proofErr w:type="spellStart"/>
-      <w:r>
-        <w:rPr>
-          <w:rFonts w:ascii="Times New Roman" w:eastAsia="Times New Roman" w:hAnsi="Times New Roman" w:cs="Times New Roman"/>
-          <w:kern w:val="0"/>
-          <w:sz w:val="20"/>
-          <w:szCs w:val="20"/>
-          <w:lang w:eastAsia="en-IE"/>
-          <w14:ligatures w14:val="none"/>
-        </w:rPr>
-        <w:t>Plotly.subplots.make_subplots</w:t>
-      </w:r>
-      <w:proofErr w:type="spellEnd"/>
-      <w:r>
-        <w:rPr>
-          <w:rFonts w:ascii="Times New Roman" w:eastAsia="Times New Roman" w:hAnsi="Times New Roman" w:cs="Times New Roman"/>
-          <w:kern w:val="0"/>
-          <w:sz w:val="20"/>
-          <w:szCs w:val="20"/>
-          <w:lang w:eastAsia="en-IE"/>
-          <w14:ligatures w14:val="none"/>
-        </w:rPr>
-        <w:t xml:space="preserve"> — 5.10.0 Documentation.” Plotly.com, plotly.com/python-api-reference/generated/plotly.subplots.make_subplots.html.</w:t>
-      </w:r>
     </w:p>
     <w:p>
       <w:pPr>
@@ -6634,6 +8632,208 @@
           <w:lang w:eastAsia="en-IE"/>
           <w14:ligatures w14:val="none"/>
         </w:rPr>
+        <w:t>. “Line Charts.” Plotly.com, 3 July 2019, plotly.com/python/line-charts/.</w:t>
+      </w:r>
+    </w:p>
+    <w:p>
+      <w:pPr>
+        <w:spacing w:after="0" w:line="480" w:lineRule="auto"/>
+        <w:ind w:hanging="720"/>
+        <w:rPr>
+          <w:rFonts w:ascii="Times New Roman" w:eastAsia="Times New Roman" w:hAnsi="Times New Roman" w:cs="Times New Roman"/>
+          <w:kern w:val="0"/>
+          <w:sz w:val="20"/>
+          <w:szCs w:val="20"/>
+          <w:lang w:eastAsia="en-IE"/>
+          <w14:ligatures w14:val="none"/>
+        </w:rPr>
+      </w:pPr>
+    </w:p>
+    <w:p>
+      <w:pPr>
+        <w:spacing w:after="0" w:line="480" w:lineRule="auto"/>
+        <w:ind w:hanging="720"/>
+        <w:rPr>
+          <w:rFonts w:ascii="Times New Roman" w:eastAsia="Times New Roman" w:hAnsi="Times New Roman" w:cs="Times New Roman"/>
+          <w:kern w:val="0"/>
+          <w:sz w:val="20"/>
+          <w:szCs w:val="20"/>
+          <w:lang w:eastAsia="en-IE"/>
+          <w14:ligatures w14:val="none"/>
+        </w:rPr>
+      </w:pPr>
+      <w:proofErr w:type="spellStart"/>
+      <w:r>
+        <w:rPr>
+          <w:rFonts w:ascii="Times New Roman" w:eastAsia="Times New Roman" w:hAnsi="Times New Roman" w:cs="Times New Roman"/>
+          <w:kern w:val="0"/>
+          <w:sz w:val="20"/>
+          <w:szCs w:val="20"/>
+          <w:lang w:eastAsia="en-IE"/>
+          <w14:ligatures w14:val="none"/>
+        </w:rPr>
+        <w:t>plotlygraphs</w:t>
+      </w:r>
+      <w:proofErr w:type="spellEnd"/>
+      <w:r>
+        <w:rPr>
+          <w:rFonts w:ascii="Times New Roman" w:eastAsia="Times New Roman" w:hAnsi="Times New Roman" w:cs="Times New Roman"/>
+          <w:kern w:val="0"/>
+          <w:sz w:val="20"/>
+          <w:szCs w:val="20"/>
+          <w:lang w:eastAsia="en-IE"/>
+          <w14:ligatures w14:val="none"/>
+        </w:rPr>
+        <w:t>. “Histograms.” Plotly.com, 3 July 2019, plotly.com/python/histograms/.</w:t>
+      </w:r>
+    </w:p>
+    <w:p>
+      <w:pPr>
+        <w:spacing w:after="0" w:line="480" w:lineRule="auto"/>
+        <w:ind w:hanging="720"/>
+        <w:rPr>
+          <w:rFonts w:ascii="Times New Roman" w:eastAsia="Times New Roman" w:hAnsi="Times New Roman" w:cs="Times New Roman"/>
+          <w:kern w:val="0"/>
+          <w:sz w:val="20"/>
+          <w:szCs w:val="20"/>
+          <w:lang w:eastAsia="en-IE"/>
+          <w14:ligatures w14:val="none"/>
+        </w:rPr>
+      </w:pPr>
+      <w:r>
+        <w:rPr>
+          <w:rFonts w:ascii="Times New Roman" w:eastAsia="Times New Roman" w:hAnsi="Times New Roman" w:cs="Times New Roman"/>
+          <w:kern w:val="0"/>
+          <w:sz w:val="20"/>
+          <w:szCs w:val="20"/>
+          <w:lang w:eastAsia="en-IE"/>
+          <w14:ligatures w14:val="none"/>
+        </w:rPr>
+        <w:t>“Box Plots.” Plotly.com, plotly.com/python/</w:t>
+      </w:r>
+      <w:proofErr w:type="gramStart"/>
+      <w:r>
+        <w:rPr>
+          <w:rFonts w:ascii="Times New Roman" w:eastAsia="Times New Roman" w:hAnsi="Times New Roman" w:cs="Times New Roman"/>
+          <w:kern w:val="0"/>
+          <w:sz w:val="20"/>
+          <w:szCs w:val="20"/>
+          <w:lang w:eastAsia="en-IE"/>
+          <w14:ligatures w14:val="none"/>
+        </w:rPr>
+        <w:t>box-plots</w:t>
+      </w:r>
+      <w:proofErr w:type="gramEnd"/>
+      <w:r>
+        <w:rPr>
+          <w:rFonts w:ascii="Times New Roman" w:eastAsia="Times New Roman" w:hAnsi="Times New Roman" w:cs="Times New Roman"/>
+          <w:kern w:val="0"/>
+          <w:sz w:val="20"/>
+          <w:szCs w:val="20"/>
+          <w:lang w:eastAsia="en-IE"/>
+          <w14:ligatures w14:val="none"/>
+        </w:rPr>
+        <w:t>/.</w:t>
+      </w:r>
+    </w:p>
+    <w:p>
+      <w:pPr>
+        <w:spacing w:after="0" w:line="480" w:lineRule="auto"/>
+        <w:ind w:hanging="720"/>
+        <w:rPr>
+          <w:rFonts w:ascii="Times New Roman" w:eastAsia="Times New Roman" w:hAnsi="Times New Roman" w:cs="Times New Roman"/>
+          <w:kern w:val="0"/>
+          <w:sz w:val="20"/>
+          <w:szCs w:val="20"/>
+          <w:lang w:eastAsia="en-IE"/>
+          <w14:ligatures w14:val="none"/>
+        </w:rPr>
+      </w:pPr>
+    </w:p>
+    <w:p>
+      <w:pPr>
+        <w:spacing w:after="0" w:line="480" w:lineRule="auto"/>
+        <w:ind w:hanging="720"/>
+        <w:rPr>
+          <w:rFonts w:ascii="Times New Roman" w:eastAsia="Times New Roman" w:hAnsi="Times New Roman" w:cs="Times New Roman"/>
+          <w:kern w:val="0"/>
+          <w:sz w:val="20"/>
+          <w:szCs w:val="20"/>
+          <w:lang w:eastAsia="en-IE"/>
+          <w14:ligatures w14:val="none"/>
+        </w:rPr>
+      </w:pPr>
+      <w:r>
+        <w:rPr>
+          <w:rFonts w:ascii="Times New Roman" w:eastAsia="Times New Roman" w:hAnsi="Times New Roman" w:cs="Times New Roman"/>
+          <w:kern w:val="0"/>
+          <w:sz w:val="20"/>
+          <w:szCs w:val="20"/>
+          <w:lang w:eastAsia="en-IE"/>
+          <w14:ligatures w14:val="none"/>
+        </w:rPr>
+        <w:t>“</w:t>
+      </w:r>
+      <w:proofErr w:type="spellStart"/>
+      <w:r>
+        <w:rPr>
+          <w:rFonts w:ascii="Times New Roman" w:eastAsia="Times New Roman" w:hAnsi="Times New Roman" w:cs="Times New Roman"/>
+          <w:kern w:val="0"/>
+          <w:sz w:val="20"/>
+          <w:szCs w:val="20"/>
+          <w:lang w:eastAsia="en-IE"/>
+          <w14:ligatures w14:val="none"/>
+        </w:rPr>
+        <w:t>Plotly.subplots.make_subplots</w:t>
+      </w:r>
+      <w:proofErr w:type="spellEnd"/>
+      <w:r>
+        <w:rPr>
+          <w:rFonts w:ascii="Times New Roman" w:eastAsia="Times New Roman" w:hAnsi="Times New Roman" w:cs="Times New Roman"/>
+          <w:kern w:val="0"/>
+          <w:sz w:val="20"/>
+          <w:szCs w:val="20"/>
+          <w:lang w:eastAsia="en-IE"/>
+          <w14:ligatures w14:val="none"/>
+        </w:rPr>
+        <w:t xml:space="preserve"> — 5.10.0 Documentation.” Plotly.com, plotly.com/python-api-reference/generated/plotly.subplots.make_subplots.html.</w:t>
+      </w:r>
+    </w:p>
+    <w:p>
+      <w:pPr>
+        <w:spacing w:after="0" w:line="480" w:lineRule="auto"/>
+        <w:ind w:hanging="720"/>
+        <w:rPr>
+          <w:rFonts w:ascii="Times New Roman" w:eastAsia="Times New Roman" w:hAnsi="Times New Roman" w:cs="Times New Roman"/>
+          <w:kern w:val="0"/>
+          <w:sz w:val="20"/>
+          <w:szCs w:val="20"/>
+          <w:lang w:eastAsia="en-IE"/>
+          <w14:ligatures w14:val="none"/>
+        </w:rPr>
+      </w:pPr>
+      <w:proofErr w:type="spellStart"/>
+      <w:r>
+        <w:rPr>
+          <w:rFonts w:ascii="Times New Roman" w:eastAsia="Times New Roman" w:hAnsi="Times New Roman" w:cs="Times New Roman"/>
+          <w:kern w:val="0"/>
+          <w:sz w:val="20"/>
+          <w:szCs w:val="20"/>
+          <w:lang w:eastAsia="en-IE"/>
+          <w14:ligatures w14:val="none"/>
+        </w:rPr>
+        <w:t>plotlygraphs</w:t>
+      </w:r>
+      <w:proofErr w:type="spellEnd"/>
+      <w:r>
+        <w:rPr>
+          <w:rFonts w:ascii="Times New Roman" w:eastAsia="Times New Roman" w:hAnsi="Times New Roman" w:cs="Times New Roman"/>
+          <w:kern w:val="0"/>
+          <w:sz w:val="20"/>
+          <w:szCs w:val="20"/>
+          <w:lang w:eastAsia="en-IE"/>
+          <w14:ligatures w14:val="none"/>
+        </w:rPr>
         <w:t>. “Subplots.” Plotly.com, 3 July 2019, plotly.com/python/subplots/.</w:t>
       </w:r>
     </w:p>
@@ -6644,7 +8844,7 @@
       </w:pPr>
     </w:p>
     <w:sectPr>
-      <w:footerReference w:type="default" r:id="rId28"/>
+      <w:footerReference w:type="default" r:id="rId37"/>
       <w:pgSz w:w="11906" w:h="16838"/>
       <w:pgMar w:top="1440" w:right="1440" w:bottom="1440" w:left="1440" w:header="708" w:footer="708" w:gutter="0"/>
       <w:pgNumType w:start="1"/>
@@ -8650,6 +10850,155 @@
     </w:lvl>
   </w:abstractNum>
   <w:abstractNum w:abstractNumId="16" w15:restartNumberingAfterBreak="0">
+    <w:nsid w:val="6E6B4B15"/>
+    <w:multiLevelType w:val="multilevel"/>
+    <w:tmpl w:val="3BC4628C"/>
+    <w:lvl w:ilvl="0">
+      <w:start w:val="1"/>
+      <w:numFmt w:val="bullet"/>
+      <w:lvlText w:val=""/>
+      <w:lvlJc w:val="left"/>
+      <w:pPr>
+        <w:tabs>
+          <w:tab w:val="num" w:pos="720"/>
+        </w:tabs>
+        <w:ind w:left="720" w:hanging="360"/>
+      </w:pPr>
+      <w:rPr>
+        <w:rFonts w:ascii="Symbol" w:hAnsi="Symbol" w:hint="default"/>
+        <w:sz w:val="20"/>
+      </w:rPr>
+    </w:lvl>
+    <w:lvl w:ilvl="1" w:tentative="1">
+      <w:start w:val="1"/>
+      <w:numFmt w:val="bullet"/>
+      <w:lvlText w:val=""/>
+      <w:lvlJc w:val="left"/>
+      <w:pPr>
+        <w:tabs>
+          <w:tab w:val="num" w:pos="1440"/>
+        </w:tabs>
+        <w:ind w:left="1440" w:hanging="360"/>
+      </w:pPr>
+      <w:rPr>
+        <w:rFonts w:ascii="Symbol" w:hAnsi="Symbol" w:hint="default"/>
+        <w:sz w:val="20"/>
+      </w:rPr>
+    </w:lvl>
+    <w:lvl w:ilvl="2" w:tentative="1">
+      <w:start w:val="1"/>
+      <w:numFmt w:val="bullet"/>
+      <w:lvlText w:val=""/>
+      <w:lvlJc w:val="left"/>
+      <w:pPr>
+        <w:tabs>
+          <w:tab w:val="num" w:pos="2160"/>
+        </w:tabs>
+        <w:ind w:left="2160" w:hanging="360"/>
+      </w:pPr>
+      <w:rPr>
+        <w:rFonts w:ascii="Symbol" w:hAnsi="Symbol" w:hint="default"/>
+        <w:sz w:val="20"/>
+      </w:rPr>
+    </w:lvl>
+    <w:lvl w:ilvl="3" w:tentative="1">
+      <w:start w:val="1"/>
+      <w:numFmt w:val="bullet"/>
+      <w:lvlText w:val=""/>
+      <w:lvlJc w:val="left"/>
+      <w:pPr>
+        <w:tabs>
+          <w:tab w:val="num" w:pos="2880"/>
+        </w:tabs>
+        <w:ind w:left="2880" w:hanging="360"/>
+      </w:pPr>
+      <w:rPr>
+        <w:rFonts w:ascii="Symbol" w:hAnsi="Symbol" w:hint="default"/>
+        <w:sz w:val="20"/>
+      </w:rPr>
+    </w:lvl>
+    <w:lvl w:ilvl="4" w:tentative="1">
+      <w:start w:val="1"/>
+      <w:numFmt w:val="bullet"/>
+      <w:lvlText w:val=""/>
+      <w:lvlJc w:val="left"/>
+      <w:pPr>
+        <w:tabs>
+          <w:tab w:val="num" w:pos="3600"/>
+        </w:tabs>
+        <w:ind w:left="3600" w:hanging="360"/>
+      </w:pPr>
+      <w:rPr>
+        <w:rFonts w:ascii="Symbol" w:hAnsi="Symbol" w:hint="default"/>
+        <w:sz w:val="20"/>
+      </w:rPr>
+    </w:lvl>
+    <w:lvl w:ilvl="5" w:tentative="1">
+      <w:start w:val="1"/>
+      <w:numFmt w:val="bullet"/>
+      <w:lvlText w:val=""/>
+      <w:lvlJc w:val="left"/>
+      <w:pPr>
+        <w:tabs>
+          <w:tab w:val="num" w:pos="4320"/>
+        </w:tabs>
+        <w:ind w:left="4320" w:hanging="360"/>
+      </w:pPr>
+      <w:rPr>
+        <w:rFonts w:ascii="Symbol" w:hAnsi="Symbol" w:hint="default"/>
+        <w:sz w:val="20"/>
+      </w:rPr>
+    </w:lvl>
+    <w:lvl w:ilvl="6" w:tentative="1">
+      <w:start w:val="1"/>
+      <w:numFmt w:val="bullet"/>
+      <w:lvlText w:val=""/>
+      <w:lvlJc w:val="left"/>
+      <w:pPr>
+        <w:tabs>
+          <w:tab w:val="num" w:pos="5040"/>
+        </w:tabs>
+        <w:ind w:left="5040" w:hanging="360"/>
+      </w:pPr>
+      <w:rPr>
+        <w:rFonts w:ascii="Symbol" w:hAnsi="Symbol" w:hint="default"/>
+        <w:sz w:val="20"/>
+      </w:rPr>
+    </w:lvl>
+    <w:lvl w:ilvl="7" w:tentative="1">
+      <w:start w:val="1"/>
+      <w:numFmt w:val="bullet"/>
+      <w:lvlText w:val=""/>
+      <w:lvlJc w:val="left"/>
+      <w:pPr>
+        <w:tabs>
+          <w:tab w:val="num" w:pos="5760"/>
+        </w:tabs>
+        <w:ind w:left="5760" w:hanging="360"/>
+      </w:pPr>
+      <w:rPr>
+        <w:rFonts w:ascii="Symbol" w:hAnsi="Symbol" w:hint="default"/>
+        <w:sz w:val="20"/>
+      </w:rPr>
+    </w:lvl>
+    <w:lvl w:ilvl="8" w:tentative="1">
+      <w:start w:val="1"/>
+      <w:numFmt w:val="bullet"/>
+      <w:lvlText w:val=""/>
+      <w:lvlJc w:val="left"/>
+      <w:pPr>
+        <w:tabs>
+          <w:tab w:val="num" w:pos="6480"/>
+        </w:tabs>
+        <w:ind w:left="6480" w:hanging="360"/>
+      </w:pPr>
+      <w:rPr>
+        <w:rFonts w:ascii="Symbol" w:hAnsi="Symbol" w:hint="default"/>
+        <w:sz w:val="20"/>
+      </w:rPr>
+    </w:lvl>
+  </w:abstractNum>
+  <w:abstractNum w:abstractNumId="17" w15:restartNumberingAfterBreak="0">
     <w:nsid w:val="74F76FA8"/>
     <w:multiLevelType w:val="multilevel"/>
     <w:tmpl w:val="A880E408"/>
@@ -8798,7 +11147,7 @@
       </w:rPr>
     </w:lvl>
   </w:abstractNum>
-  <w:abstractNum w:abstractNumId="17" w15:restartNumberingAfterBreak="0">
+  <w:abstractNum w:abstractNumId="18" w15:restartNumberingAfterBreak="0">
     <w:nsid w:val="778F0E25"/>
     <w:multiLevelType w:val="multilevel"/>
     <w:tmpl w:val="C9A0BD20"/>
@@ -8947,7 +11296,7 @@
       </w:rPr>
     </w:lvl>
   </w:abstractNum>
-  <w:abstractNum w:abstractNumId="18" w15:restartNumberingAfterBreak="0">
+  <w:abstractNum w:abstractNumId="19" w15:restartNumberingAfterBreak="0">
     <w:nsid w:val="78743B8D"/>
     <w:multiLevelType w:val="hybridMultilevel"/>
     <w:tmpl w:val="98FEE580"/>
@@ -9060,7 +11409,7 @@
       </w:rPr>
     </w:lvl>
   </w:abstractNum>
-  <w:abstractNum w:abstractNumId="19" w15:restartNumberingAfterBreak="0">
+  <w:abstractNum w:abstractNumId="20" w15:restartNumberingAfterBreak="0">
     <w:nsid w:val="79C71BC1"/>
     <w:multiLevelType w:val="hybridMultilevel"/>
     <w:tmpl w:val="EB7A32E4"/>
@@ -9189,7 +11538,7 @@
     <w:abstractNumId w:val="4"/>
   </w:num>
   <w:num w:numId="6" w16cid:durableId="478621843">
-    <w:abstractNumId w:val="16"/>
+    <w:abstractNumId w:val="17"/>
   </w:num>
   <w:num w:numId="7" w16cid:durableId="937255383">
     <w:abstractNumId w:val="13"/>
@@ -9207,19 +11556,19 @@
     <w:abstractNumId w:val="6"/>
   </w:num>
   <w:num w:numId="12" w16cid:durableId="229466554">
-    <w:abstractNumId w:val="19"/>
+    <w:abstractNumId w:val="20"/>
   </w:num>
   <w:num w:numId="13" w16cid:durableId="133722694">
     <w:abstractNumId w:val="10"/>
   </w:num>
   <w:num w:numId="14" w16cid:durableId="2128431474">
-    <w:abstractNumId w:val="17"/>
+    <w:abstractNumId w:val="18"/>
   </w:num>
   <w:num w:numId="15" w16cid:durableId="1637367288">
     <w:abstractNumId w:val="3"/>
   </w:num>
   <w:num w:numId="16" w16cid:durableId="1626306994">
-    <w:abstractNumId w:val="18"/>
+    <w:abstractNumId w:val="19"/>
   </w:num>
   <w:num w:numId="17" w16cid:durableId="726686363">
     <w:abstractNumId w:val="8"/>
@@ -9232,6 +11581,9 @@
   </w:num>
   <w:num w:numId="20" w16cid:durableId="954366538">
     <w:abstractNumId w:val="5"/>
+  </w:num>
+  <w:num w:numId="21" w16cid:durableId="2086754213">
+    <w:abstractNumId w:val="16"/>
   </w:num>
 </w:numbering>
 </file>
@@ -9680,6 +12032,28 @@
       <w:szCs w:val="26"/>
     </w:rPr>
   </w:style>
+  <w:style w:type="paragraph" w:styleId="Heading3">
+    <w:name w:val="heading 3"/>
+    <w:basedOn w:val="Normal"/>
+    <w:next w:val="Normal"/>
+    <w:link w:val="Heading3Char"/>
+    <w:uiPriority w:val="9"/>
+    <w:unhideWhenUsed/>
+    <w:qFormat/>
+    <w:rsid w:val="00AE7A87"/>
+    <w:pPr>
+      <w:keepNext/>
+      <w:keepLines/>
+      <w:spacing w:before="40" w:after="0"/>
+      <w:outlineLvl w:val="2"/>
+    </w:pPr>
+    <w:rPr>
+      <w:rFonts w:asciiTheme="majorHAnsi" w:eastAsiaTheme="majorEastAsia" w:hAnsiTheme="majorHAnsi" w:cstheme="majorBidi"/>
+      <w:color w:val="1F3763" w:themeColor="accent1" w:themeShade="7F"/>
+      <w:sz w:val="24"/>
+      <w:szCs w:val="24"/>
+    </w:rPr>
+  </w:style>
   <w:style w:type="character" w:default="1" w:styleId="DefaultParagraphFont">
     <w:name w:val="Default Paragraph Font"/>
     <w:uiPriority w:val="1"/>
@@ -9963,6 +12337,32 @@
       <w:b/>
       <w:bCs/>
     </w:rPr>
+  </w:style>
+  <w:style w:type="character" w:customStyle="1" w:styleId="Heading3Char">
+    <w:name w:val="Heading 3 Char"/>
+    <w:basedOn w:val="DefaultParagraphFont"/>
+    <w:link w:val="Heading3"/>
+    <w:uiPriority w:val="9"/>
+    <w:rsid w:val="00AE7A87"/>
+    <w:rPr>
+      <w:rFonts w:asciiTheme="majorHAnsi" w:eastAsiaTheme="majorEastAsia" w:hAnsiTheme="majorHAnsi" w:cstheme="majorBidi"/>
+      <w:color w:val="1F3763" w:themeColor="accent1" w:themeShade="7F"/>
+      <w:sz w:val="24"/>
+      <w:szCs w:val="24"/>
+    </w:rPr>
+  </w:style>
+  <w:style w:type="paragraph" w:styleId="TOC3">
+    <w:name w:val="toc 3"/>
+    <w:basedOn w:val="Normal"/>
+    <w:next w:val="Normal"/>
+    <w:autoRedefine/>
+    <w:uiPriority w:val="39"/>
+    <w:unhideWhenUsed/>
+    <w:rsid w:val="00AE7A87"/>
+    <w:pPr>
+      <w:spacing w:after="100"/>
+      <w:ind w:left="440"/>
+    </w:pPr>
   </w:style>
 </w:styles>
 </file>
@@ -10263,7 +12663,9 @@
 </file>
 
 <file path=customXml/item1.xml><?xml version="1.0" encoding="utf-8"?>
-<b:Sources xmlns:b="http://schemas.openxmlformats.org/officeDocument/2006/bibliography" xmlns="http://schemas.openxmlformats.org/officeDocument/2006/bibliography" SelectedStyle="\APASixthEditionOfficeOnline.xsl" StyleName="APA" Version="6"/>
+<p:properties xmlns:p="http://schemas.microsoft.com/office/2006/metadata/properties" xmlns:xsi="http://www.w3.org/2001/XMLSchema-instance" xmlns:pc="http://schemas.microsoft.com/office/infopath/2007/PartnerControls">
+  <documentManagement/>
+</p:properties>
 </file>
 
 <file path=customXml/item2.xml><?xml version="1.0" encoding="utf-8"?>
@@ -10399,9 +12801,7 @@
 </file>
 
 <file path=customXml/item3.xml><?xml version="1.0" encoding="utf-8"?>
-<p:properties xmlns:p="http://schemas.microsoft.com/office/2006/metadata/properties" xmlns:xsi="http://www.w3.org/2001/XMLSchema-instance" xmlns:pc="http://schemas.microsoft.com/office/infopath/2007/PartnerControls">
-  <documentManagement/>
-</p:properties>
+<b:Sources xmlns:b="http://schemas.openxmlformats.org/officeDocument/2006/bibliography" xmlns="http://schemas.openxmlformats.org/officeDocument/2006/bibliography" SelectedStyle="\APASixthEditionOfficeOnline.xsl" StyleName="APA" Version="6"/>
 </file>
 
 <file path=customXml/item4.xml><?xml version="1.0" encoding="utf-8"?>
@@ -10414,9 +12814,10 @@
 </file>
 
 <file path=customXml/itemProps1.xml><?xml version="1.0" encoding="utf-8"?>
-<ds:datastoreItem xmlns:ds="http://schemas.openxmlformats.org/officeDocument/2006/customXml" ds:itemID="{500584E1-BE6E-4CD5-8DC7-60D11D830CF5}">
+<ds:datastoreItem xmlns:ds="http://schemas.openxmlformats.org/officeDocument/2006/customXml" ds:itemID="{E3DF9137-7FE9-4ECA-85CC-740C22A103B0}">
   <ds:schemaRefs>
-    <ds:schemaRef ds:uri="http://schemas.openxmlformats.org/officeDocument/2006/bibliography"/>
+    <ds:schemaRef ds:uri="http://schemas.microsoft.com/office/2006/metadata/properties"/>
+    <ds:schemaRef ds:uri="http://schemas.microsoft.com/office/infopath/2007/PartnerControls"/>
   </ds:schemaRefs>
 </ds:datastoreItem>
 </file>
@@ -10440,10 +12841,9 @@
 </file>
 
 <file path=customXml/itemProps3.xml><?xml version="1.0" encoding="utf-8"?>
-<ds:datastoreItem xmlns:ds="http://schemas.openxmlformats.org/officeDocument/2006/customXml" ds:itemID="{E3DF9137-7FE9-4ECA-85CC-740C22A103B0}">
+<ds:datastoreItem xmlns:ds="http://schemas.openxmlformats.org/officeDocument/2006/customXml" ds:itemID="{500584E1-BE6E-4CD5-8DC7-60D11D830CF5}">
   <ds:schemaRefs>
-    <ds:schemaRef ds:uri="http://schemas.microsoft.com/office/2006/metadata/properties"/>
-    <ds:schemaRef ds:uri="http://schemas.microsoft.com/office/infopath/2007/PartnerControls"/>
+    <ds:schemaRef ds:uri="http://schemas.openxmlformats.org/officeDocument/2006/bibliography"/>
   </ds:schemaRefs>
 </ds:datastoreItem>
 </file>

</xml_diff>